<commit_message>
CORRECTED: after 1 check
</commit_message>
<xml_diff>
--- a/lab_04/report.docx
+++ b/lab_04/report.docx
@@ -2519,17 +2519,17 @@
           <w:lang w:eastAsia="ru-RU"/>
         </w:rPr>
         <w:drawing>
-          <wp:anchor behindDoc="0" distT="0" distB="0" distL="0" distR="0" simplePos="0" locked="0" layoutInCell="1" allowOverlap="1" relativeHeight="6">
+          <wp:anchor behindDoc="0" distT="0" distB="0" distL="0" distR="0" simplePos="0" locked="0" layoutInCell="1" allowOverlap="1" relativeHeight="12">
             <wp:simplePos x="0" y="0"/>
             <wp:positionH relativeFrom="column">
-              <wp:posOffset>86995</wp:posOffset>
+              <wp:align>center</wp:align>
             </wp:positionH>
             <wp:positionV relativeFrom="paragraph">
-              <wp:posOffset>-5715</wp:posOffset>
+              <wp:posOffset>635</wp:posOffset>
             </wp:positionV>
-            <wp:extent cx="6271895" cy="5325745"/>
+            <wp:extent cx="6162675" cy="5233035"/>
             <wp:effectExtent l="0" t="0" r="0" b="0"/>
-            <wp:wrapSquare wrapText="largest"/>
+            <wp:wrapTopAndBottom/>
             <wp:docPr id="5" name="Изображение3" descr=""/>
             <wp:cNvGraphicFramePr>
               <a:graphicFrameLocks xmlns:a="http://schemas.openxmlformats.org/drawingml/2006/main" noChangeAspect="1"/>
@@ -2552,7 +2552,7 @@
                   <pic:spPr bwMode="auto">
                     <a:xfrm>
                       <a:off x="0" y="0"/>
-                      <a:ext cx="6271895" cy="5325745"/>
+                      <a:ext cx="6162675" cy="5233035"/>
                     </a:xfrm>
                     <a:prstGeom prst="rect">
                       <a:avLst/>
@@ -2642,7 +2642,7 @@
           <w:lang w:eastAsia="ru-RU"/>
         </w:rPr>
         <w:drawing>
-          <wp:anchor behindDoc="0" distT="0" distB="0" distL="0" distR="0" simplePos="0" locked="0" layoutInCell="1" allowOverlap="1" relativeHeight="7">
+          <wp:anchor behindDoc="0" distT="0" distB="0" distL="0" distR="0" simplePos="0" locked="0" layoutInCell="1" allowOverlap="1" relativeHeight="13">
             <wp:simplePos x="0" y="0"/>
             <wp:positionH relativeFrom="column">
               <wp:align>left</wp:align>
@@ -2650,9 +2650,9 @@
             <wp:positionV relativeFrom="paragraph">
               <wp:posOffset>635</wp:posOffset>
             </wp:positionV>
-            <wp:extent cx="3938905" cy="2501265"/>
+            <wp:extent cx="4739640" cy="3757295"/>
             <wp:effectExtent l="0" t="0" r="0" b="0"/>
-            <wp:wrapSquare wrapText="largest"/>
+            <wp:wrapTopAndBottom/>
             <wp:docPr id="6" name="Изображение4" descr=""/>
             <wp:cNvGraphicFramePr>
               <a:graphicFrameLocks xmlns:a="http://schemas.openxmlformats.org/drawingml/2006/main" noChangeAspect="1"/>
@@ -2675,7 +2675,7 @@
                   <pic:spPr bwMode="auto">
                     <a:xfrm>
                       <a:off x="0" y="0"/>
-                      <a:ext cx="3938905" cy="2501265"/>
+                      <a:ext cx="4739640" cy="3757295"/>
                     </a:xfrm>
                     <a:prstGeom prst="rect">
                       <a:avLst/>
@@ -2738,268 +2738,8 @@
           <w:szCs w:val="28"/>
           <w:lang w:eastAsia="ru-RU"/>
         </w:rPr>
-      </w:r>
-    </w:p>
-    <w:p>
-      <w:pPr>
-        <w:pStyle w:val="Normal"/>
-        <w:spacing w:lineRule="auto" w:line="276" w:before="0" w:after="0"/>
-        <w:jc w:val="both"/>
-        <w:rPr>
-          <w:rFonts w:ascii="Times New Roman" w:hAnsi="Times New Roman" w:eastAsia="Times New Roman" w:cs="Times New Roman"/>
-          <w:b w:val="false"/>
-          <w:b w:val="false"/>
-          <w:bCs w:val="false"/>
-          <w:sz w:val="28"/>
-          <w:szCs w:val="28"/>
-          <w:lang w:eastAsia="ru-RU"/>
-        </w:rPr>
-      </w:pPr>
-      <w:r>
-        <w:rPr>
-          <w:rFonts w:eastAsia="Times New Roman" w:cs="Times New Roman" w:ascii="Times New Roman" w:hAnsi="Times New Roman"/>
-          <w:b w:val="false"/>
-          <w:bCs w:val="false"/>
-          <w:sz w:val="28"/>
-          <w:szCs w:val="28"/>
-          <w:lang w:eastAsia="ru-RU"/>
-        </w:rPr>
-      </w:r>
-    </w:p>
-    <w:p>
-      <w:pPr>
-        <w:pStyle w:val="Normal"/>
-        <w:spacing w:lineRule="auto" w:line="276" w:before="0" w:after="0"/>
-        <w:jc w:val="both"/>
-        <w:rPr>
-          <w:rFonts w:ascii="Times New Roman" w:hAnsi="Times New Roman" w:eastAsia="Times New Roman" w:cs="Times New Roman"/>
-          <w:b w:val="false"/>
-          <w:b w:val="false"/>
-          <w:bCs w:val="false"/>
-          <w:sz w:val="28"/>
-          <w:szCs w:val="28"/>
-          <w:lang w:eastAsia="ru-RU"/>
-        </w:rPr>
-      </w:pPr>
-      <w:r>
-        <w:rPr>
-          <w:rFonts w:eastAsia="Times New Roman" w:cs="Times New Roman" w:ascii="Times New Roman" w:hAnsi="Times New Roman"/>
-          <w:b w:val="false"/>
-          <w:bCs w:val="false"/>
-          <w:sz w:val="28"/>
-          <w:szCs w:val="28"/>
-          <w:lang w:eastAsia="ru-RU"/>
-        </w:rPr>
-      </w:r>
-    </w:p>
-    <w:p>
-      <w:pPr>
-        <w:pStyle w:val="Normal"/>
-        <w:spacing w:lineRule="auto" w:line="276" w:before="0" w:after="0"/>
-        <w:jc w:val="both"/>
-        <w:rPr>
-          <w:rFonts w:ascii="Times New Roman" w:hAnsi="Times New Roman" w:eastAsia="Times New Roman" w:cs="Times New Roman"/>
-          <w:b w:val="false"/>
-          <w:b w:val="false"/>
-          <w:bCs w:val="false"/>
-          <w:sz w:val="28"/>
-          <w:szCs w:val="28"/>
-          <w:lang w:eastAsia="ru-RU"/>
-        </w:rPr>
-      </w:pPr>
-      <w:r>
-        <w:rPr>
-          <w:rFonts w:eastAsia="Times New Roman" w:cs="Times New Roman" w:ascii="Times New Roman" w:hAnsi="Times New Roman"/>
-          <w:b w:val="false"/>
-          <w:bCs w:val="false"/>
-          <w:sz w:val="28"/>
-          <w:szCs w:val="28"/>
-          <w:lang w:eastAsia="ru-RU"/>
-        </w:rPr>
-      </w:r>
-    </w:p>
-    <w:p>
-      <w:pPr>
-        <w:pStyle w:val="Normal"/>
-        <w:spacing w:lineRule="auto" w:line="276" w:before="0" w:after="0"/>
-        <w:jc w:val="both"/>
-        <w:rPr>
-          <w:rFonts w:ascii="Times New Roman" w:hAnsi="Times New Roman" w:eastAsia="Times New Roman" w:cs="Times New Roman"/>
-          <w:b w:val="false"/>
-          <w:b w:val="false"/>
-          <w:bCs w:val="false"/>
-          <w:sz w:val="28"/>
-          <w:szCs w:val="28"/>
-          <w:lang w:eastAsia="ru-RU"/>
-        </w:rPr>
-      </w:pPr>
-      <w:r>
-        <w:rPr>
-          <w:rFonts w:eastAsia="Times New Roman" w:cs="Times New Roman" w:ascii="Times New Roman" w:hAnsi="Times New Roman"/>
-          <w:b w:val="false"/>
-          <w:bCs w:val="false"/>
-          <w:sz w:val="28"/>
-          <w:szCs w:val="28"/>
-          <w:lang w:eastAsia="ru-RU"/>
-        </w:rPr>
-      </w:r>
-    </w:p>
-    <w:p>
-      <w:pPr>
-        <w:pStyle w:val="Normal"/>
-        <w:spacing w:lineRule="auto" w:line="276" w:before="0" w:after="0"/>
-        <w:jc w:val="both"/>
-        <w:rPr>
-          <w:rFonts w:ascii="Times New Roman" w:hAnsi="Times New Roman" w:eastAsia="Times New Roman" w:cs="Times New Roman"/>
-          <w:b w:val="false"/>
-          <w:b w:val="false"/>
-          <w:bCs w:val="false"/>
-          <w:sz w:val="28"/>
-          <w:szCs w:val="28"/>
-          <w:lang w:eastAsia="ru-RU"/>
-        </w:rPr>
-      </w:pPr>
-      <w:r>
-        <w:rPr>
-          <w:rFonts w:eastAsia="Times New Roman" w:cs="Times New Roman" w:ascii="Times New Roman" w:hAnsi="Times New Roman"/>
-          <w:b w:val="false"/>
-          <w:bCs w:val="false"/>
-          <w:sz w:val="28"/>
-          <w:szCs w:val="28"/>
-          <w:lang w:eastAsia="ru-RU"/>
-        </w:rPr>
-      </w:r>
-    </w:p>
-    <w:p>
-      <w:pPr>
-        <w:pStyle w:val="Normal"/>
-        <w:spacing w:lineRule="auto" w:line="276" w:before="0" w:after="0"/>
-        <w:jc w:val="both"/>
-        <w:rPr>
-          <w:rFonts w:ascii="Times New Roman" w:hAnsi="Times New Roman" w:eastAsia="Times New Roman" w:cs="Times New Roman"/>
-          <w:b w:val="false"/>
-          <w:b w:val="false"/>
-          <w:bCs w:val="false"/>
-          <w:sz w:val="28"/>
-          <w:szCs w:val="28"/>
-          <w:lang w:eastAsia="ru-RU"/>
-        </w:rPr>
-      </w:pPr>
-      <w:r>
-        <w:rPr>
-          <w:rFonts w:eastAsia="Times New Roman" w:cs="Times New Roman" w:ascii="Times New Roman" w:hAnsi="Times New Roman"/>
-          <w:b w:val="false"/>
-          <w:bCs w:val="false"/>
-          <w:sz w:val="28"/>
-          <w:szCs w:val="28"/>
-          <w:lang w:eastAsia="ru-RU"/>
-        </w:rPr>
-      </w:r>
-    </w:p>
-    <w:p>
-      <w:pPr>
-        <w:pStyle w:val="Normal"/>
-        <w:spacing w:lineRule="auto" w:line="276" w:before="0" w:after="0"/>
-        <w:jc w:val="both"/>
-        <w:rPr>
-          <w:rFonts w:ascii="Times New Roman" w:hAnsi="Times New Roman" w:eastAsia="Times New Roman" w:cs="Times New Roman"/>
-          <w:b w:val="false"/>
-          <w:b w:val="false"/>
-          <w:bCs w:val="false"/>
-          <w:sz w:val="28"/>
-          <w:szCs w:val="28"/>
-          <w:lang w:eastAsia="ru-RU"/>
-        </w:rPr>
-      </w:pPr>
-      <w:r>
-        <w:rPr>
-          <w:rFonts w:eastAsia="Times New Roman" w:cs="Times New Roman" w:ascii="Times New Roman" w:hAnsi="Times New Roman"/>
-          <w:b w:val="false"/>
-          <w:bCs w:val="false"/>
-          <w:sz w:val="28"/>
-          <w:szCs w:val="28"/>
-          <w:lang w:eastAsia="ru-RU"/>
-        </w:rPr>
-      </w:r>
-    </w:p>
-    <w:p>
-      <w:pPr>
-        <w:pStyle w:val="Normal"/>
-        <w:spacing w:lineRule="auto" w:line="276" w:before="0" w:after="0"/>
-        <w:jc w:val="both"/>
-        <w:rPr>
-          <w:rFonts w:ascii="Times New Roman" w:hAnsi="Times New Roman" w:eastAsia="Times New Roman" w:cs="Times New Roman"/>
-          <w:b w:val="false"/>
-          <w:b w:val="false"/>
-          <w:bCs w:val="false"/>
-          <w:sz w:val="28"/>
-          <w:szCs w:val="28"/>
-          <w:lang w:eastAsia="ru-RU"/>
-        </w:rPr>
-      </w:pPr>
-      <w:r>
-        <w:rPr>
-          <w:rFonts w:eastAsia="Times New Roman" w:cs="Times New Roman" w:ascii="Times New Roman" w:hAnsi="Times New Roman"/>
-          <w:b w:val="false"/>
-          <w:bCs w:val="false"/>
-          <w:sz w:val="28"/>
-          <w:szCs w:val="28"/>
-          <w:lang w:eastAsia="ru-RU"/>
-        </w:rPr>
-      </w:r>
-    </w:p>
-    <w:p>
-      <w:pPr>
-        <w:pStyle w:val="Normal"/>
-        <w:spacing w:lineRule="auto" w:line="276" w:before="0" w:after="0"/>
-        <w:jc w:val="both"/>
-        <w:rPr>
-          <w:rFonts w:ascii="Times New Roman" w:hAnsi="Times New Roman" w:eastAsia="Times New Roman" w:cs="Times New Roman"/>
-          <w:b w:val="false"/>
-          <w:b w:val="false"/>
-          <w:bCs w:val="false"/>
-          <w:sz w:val="28"/>
-          <w:szCs w:val="28"/>
-          <w:lang w:eastAsia="ru-RU"/>
-        </w:rPr>
-      </w:pPr>
-      <w:r>
-        <w:rPr>
-          <w:rFonts w:eastAsia="Times New Roman" w:cs="Times New Roman" w:ascii="Times New Roman" w:hAnsi="Times New Roman"/>
-          <w:b w:val="false"/>
-          <w:bCs w:val="false"/>
-          <w:sz w:val="28"/>
-          <w:szCs w:val="28"/>
-          <w:lang w:eastAsia="ru-RU"/>
-        </w:rPr>
-      </w:r>
-    </w:p>
-    <w:p>
-      <w:pPr>
-        <w:pStyle w:val="Normal"/>
-        <w:spacing w:lineRule="auto" w:line="276" w:before="0" w:after="0"/>
-        <w:jc w:val="both"/>
-        <w:rPr>
-          <w:rFonts w:ascii="Times New Roman" w:hAnsi="Times New Roman" w:eastAsia="Times New Roman" w:cs="Times New Roman"/>
-          <w:b w:val="false"/>
-          <w:b w:val="false"/>
-          <w:bCs w:val="false"/>
-          <w:sz w:val="28"/>
-          <w:szCs w:val="28"/>
-          <w:lang w:eastAsia="ru-RU"/>
-        </w:rPr>
-      </w:pPr>
-      <w:r>
-        <w:rPr>
-          <w:rFonts w:eastAsia="Times New Roman" w:cs="Times New Roman" w:ascii="Times New Roman" w:hAnsi="Times New Roman"/>
-          <w:b w:val="false"/>
-          <w:bCs w:val="false"/>
-          <w:sz w:val="28"/>
-          <w:szCs w:val="28"/>
-          <w:lang w:eastAsia="ru-RU"/>
-        </w:rPr>
         <w:drawing>
-          <wp:anchor behindDoc="0" distT="0" distB="0" distL="0" distR="0" simplePos="0" locked="0" layoutInCell="1" allowOverlap="1" relativeHeight="8">
+          <wp:anchor behindDoc="0" distT="0" distB="0" distL="0" distR="0" simplePos="0" locked="0" layoutInCell="1" allowOverlap="1" relativeHeight="6">
             <wp:simplePos x="0" y="0"/>
             <wp:positionH relativeFrom="column">
               <wp:align>left</wp:align>
@@ -3358,18 +3098,18 @@
           <w:lang w:eastAsia="ru-RU"/>
         </w:rPr>
         <w:drawing>
-          <wp:anchor behindDoc="0" distT="0" distB="0" distL="0" distR="0" simplePos="0" locked="0" layoutInCell="1" allowOverlap="1" relativeHeight="9">
+          <wp:anchor behindDoc="0" distT="0" distB="0" distL="0" distR="0" simplePos="0" locked="0" layoutInCell="1" allowOverlap="1" relativeHeight="14">
             <wp:simplePos x="0" y="0"/>
             <wp:positionH relativeFrom="column">
-              <wp:posOffset>34290</wp:posOffset>
+              <wp:align>center</wp:align>
             </wp:positionH>
             <wp:positionV relativeFrom="paragraph">
-              <wp:posOffset>243840</wp:posOffset>
+              <wp:posOffset>635</wp:posOffset>
             </wp:positionV>
-            <wp:extent cx="5940425" cy="2707005"/>
+            <wp:extent cx="6050280" cy="5953760"/>
             <wp:effectExtent l="0" t="0" r="0" b="0"/>
             <wp:wrapTopAndBottom/>
-            <wp:docPr id="8" name="Изображение19" descr=""/>
+            <wp:docPr id="8" name="Изображение6" descr=""/>
             <wp:cNvGraphicFramePr>
               <a:graphicFrameLocks xmlns:a="http://schemas.openxmlformats.org/drawingml/2006/main" noChangeAspect="1"/>
             </wp:cNvGraphicFramePr>
@@ -3377,7 +3117,7 @@
               <a:graphicData uri="http://schemas.openxmlformats.org/drawingml/2006/picture">
                 <pic:pic xmlns:pic="http://schemas.openxmlformats.org/drawingml/2006/picture">
                   <pic:nvPicPr>
-                    <pic:cNvPr id="8" name="Изображение19" descr=""/>
+                    <pic:cNvPr id="8" name="Изображение6" descr=""/>
                     <pic:cNvPicPr>
                       <a:picLocks noChangeAspect="1" noChangeArrowheads="1"/>
                     </pic:cNvPicPr>
@@ -3391,78 +3131,7 @@
                   <pic:spPr bwMode="auto">
                     <a:xfrm>
                       <a:off x="0" y="0"/>
-                      <a:ext cx="5940425" cy="2707005"/>
-                    </a:xfrm>
-                    <a:prstGeom prst="rect">
-                      <a:avLst/>
-                    </a:prstGeom>
-                  </pic:spPr>
-                </pic:pic>
-              </a:graphicData>
-            </a:graphic>
-          </wp:anchor>
-        </w:drawing>
-      </w:r>
-    </w:p>
-    <w:p>
-      <w:pPr>
-        <w:pStyle w:val="Normal"/>
-        <w:spacing w:lineRule="auto" w:line="276" w:before="0" w:after="0"/>
-        <w:jc w:val="both"/>
-        <w:rPr>
-          <w:rFonts w:ascii="Times New Roman" w:hAnsi="Times New Roman" w:eastAsia="Times New Roman" w:cs="Times New Roman"/>
-          <w:b w:val="false"/>
-          <w:b w:val="false"/>
-          <w:bCs w:val="false"/>
-          <w:sz w:val="28"/>
-          <w:szCs w:val="28"/>
-          <w:lang w:eastAsia="ru-RU"/>
-        </w:rPr>
-      </w:pPr>
-      <w:r>
-        <w:rPr>
-          <w:rFonts w:eastAsia="Times New Roman" w:cs="Times New Roman" w:ascii="Times New Roman" w:hAnsi="Times New Roman"/>
-          <w:b w:val="false"/>
-          <w:bCs w:val="false"/>
-          <w:sz w:val="28"/>
-          <w:szCs w:val="28"/>
-          <w:lang w:eastAsia="ru-RU"/>
-        </w:rPr>
-        <w:drawing>
-          <wp:anchor behindDoc="0" distT="0" distB="0" distL="0" distR="0" simplePos="0" locked="0" layoutInCell="1" allowOverlap="1" relativeHeight="10">
-            <wp:simplePos x="0" y="0"/>
-            <wp:positionH relativeFrom="column">
-              <wp:posOffset>10795</wp:posOffset>
-            </wp:positionH>
-            <wp:positionV relativeFrom="paragraph">
-              <wp:posOffset>-69215</wp:posOffset>
-            </wp:positionV>
-            <wp:extent cx="5940425" cy="5844540"/>
-            <wp:effectExtent l="0" t="0" r="0" b="0"/>
-            <wp:wrapTopAndBottom/>
-            <wp:docPr id="9" name="Изображение6" descr=""/>
-            <wp:cNvGraphicFramePr>
-              <a:graphicFrameLocks xmlns:a="http://schemas.openxmlformats.org/drawingml/2006/main" noChangeAspect="1"/>
-            </wp:cNvGraphicFramePr>
-            <a:graphic xmlns:a="http://schemas.openxmlformats.org/drawingml/2006/main">
-              <a:graphicData uri="http://schemas.openxmlformats.org/drawingml/2006/picture">
-                <pic:pic xmlns:pic="http://schemas.openxmlformats.org/drawingml/2006/picture">
-                  <pic:nvPicPr>
-                    <pic:cNvPr id="9" name="Изображение6" descr=""/>
-                    <pic:cNvPicPr>
-                      <a:picLocks noChangeAspect="1" noChangeArrowheads="1"/>
-                    </pic:cNvPicPr>
-                  </pic:nvPicPr>
-                  <pic:blipFill>
-                    <a:blip r:embed="rId9"/>
-                    <a:stretch>
-                      <a:fillRect/>
-                    </a:stretch>
-                  </pic:blipFill>
-                  <pic:spPr bwMode="auto">
-                    <a:xfrm>
-                      <a:off x="0" y="0"/>
-                      <a:ext cx="5940425" cy="5844540"/>
+                      <a:ext cx="6050280" cy="5953760"/>
                     </a:xfrm>
                     <a:prstGeom prst="rect">
                       <a:avLst/>
@@ -3474,18 +3143,18 @@
           </wp:anchor>
         </w:drawing>
         <w:drawing>
-          <wp:anchor behindDoc="0" distT="0" distB="0" distL="0" distR="0" simplePos="0" locked="0" layoutInCell="1" allowOverlap="1" relativeHeight="11">
+          <wp:anchor behindDoc="0" distT="0" distB="0" distL="0" distR="0" simplePos="0" locked="0" layoutInCell="1" allowOverlap="1" relativeHeight="15">
             <wp:simplePos x="0" y="0"/>
             <wp:positionH relativeFrom="column">
-              <wp:posOffset>10795</wp:posOffset>
+              <wp:posOffset>-55245</wp:posOffset>
             </wp:positionH>
             <wp:positionV relativeFrom="paragraph">
-              <wp:posOffset>5774690</wp:posOffset>
+              <wp:posOffset>5953125</wp:posOffset>
             </wp:positionV>
-            <wp:extent cx="2584450" cy="1635125"/>
+            <wp:extent cx="4161155" cy="3796030"/>
             <wp:effectExtent l="0" t="0" r="0" b="0"/>
             <wp:wrapTopAndBottom/>
-            <wp:docPr id="10" name="Изображение7" descr=""/>
+            <wp:docPr id="9" name="Изображение7" descr=""/>
             <wp:cNvGraphicFramePr>
               <a:graphicFrameLocks xmlns:a="http://schemas.openxmlformats.org/drawingml/2006/main" noChangeAspect="1"/>
             </wp:cNvGraphicFramePr>
@@ -3493,7 +3162,105 @@
               <a:graphicData uri="http://schemas.openxmlformats.org/drawingml/2006/picture">
                 <pic:pic xmlns:pic="http://schemas.openxmlformats.org/drawingml/2006/picture">
                   <pic:nvPicPr>
-                    <pic:cNvPr id="10" name="Изображение7" descr=""/>
+                    <pic:cNvPr id="9" name="Изображение7" descr=""/>
+                    <pic:cNvPicPr>
+                      <a:picLocks noChangeAspect="1" noChangeArrowheads="1"/>
+                    </pic:cNvPicPr>
+                  </pic:nvPicPr>
+                  <pic:blipFill>
+                    <a:blip r:embed="rId9"/>
+                    <a:srcRect l="0" t="0" r="0" b="11704"/>
+                    <a:stretch>
+                      <a:fillRect/>
+                    </a:stretch>
+                  </pic:blipFill>
+                  <pic:spPr bwMode="auto">
+                    <a:xfrm>
+                      <a:off x="0" y="0"/>
+                      <a:ext cx="4161155" cy="3796030"/>
+                    </a:xfrm>
+                    <a:prstGeom prst="rect">
+                      <a:avLst/>
+                    </a:prstGeom>
+                  </pic:spPr>
+                </pic:pic>
+              </a:graphicData>
+            </a:graphic>
+          </wp:anchor>
+        </w:drawing>
+      </w:r>
+    </w:p>
+    <w:p>
+      <w:pPr>
+        <w:pStyle w:val="Normal"/>
+        <w:spacing w:lineRule="auto" w:line="276" w:before="0" w:after="0"/>
+        <w:jc w:val="both"/>
+        <w:rPr>
+          <w:rFonts w:ascii="Times New Roman" w:hAnsi="Times New Roman" w:eastAsia="Times New Roman" w:cs="Times New Roman"/>
+          <w:b w:val="false"/>
+          <w:b w:val="false"/>
+          <w:bCs w:val="false"/>
+          <w:sz w:val="28"/>
+          <w:szCs w:val="28"/>
+          <w:lang w:eastAsia="ru-RU"/>
+        </w:rPr>
+      </w:pPr>
+      <w:r>
+        <w:rPr>
+          <w:rFonts w:eastAsia="Times New Roman" w:cs="Times New Roman" w:ascii="Times New Roman" w:hAnsi="Times New Roman"/>
+          <w:b w:val="false"/>
+          <w:bCs w:val="false"/>
+          <w:sz w:val="28"/>
+          <w:szCs w:val="28"/>
+          <w:lang w:eastAsia="ru-RU"/>
+        </w:rPr>
+      </w:r>
+    </w:p>
+    <w:p>
+      <w:pPr>
+        <w:pStyle w:val="Normal"/>
+        <w:spacing w:lineRule="auto" w:line="276" w:before="0" w:after="0"/>
+        <w:jc w:val="both"/>
+        <w:rPr>
+          <w:rFonts w:ascii="Times New Roman" w:hAnsi="Times New Roman" w:eastAsia="Times New Roman" w:cs="Times New Roman"/>
+          <w:b w:val="false"/>
+          <w:b w:val="false"/>
+          <w:bCs w:val="false"/>
+          <w:sz w:val="28"/>
+          <w:szCs w:val="28"/>
+          <w:lang w:eastAsia="ru-RU"/>
+        </w:rPr>
+      </w:pPr>
+      <w:r>
+        <w:rPr>
+          <w:rFonts w:eastAsia="Times New Roman" w:cs="Times New Roman" w:ascii="Times New Roman" w:hAnsi="Times New Roman"/>
+          <w:b w:val="false"/>
+          <w:bCs w:val="false"/>
+          <w:sz w:val="28"/>
+          <w:szCs w:val="28"/>
+          <w:lang w:eastAsia="ru-RU"/>
+        </w:rPr>
+        <w:drawing>
+          <wp:anchor behindDoc="0" distT="0" distB="0" distL="0" distR="0" simplePos="0" locked="0" layoutInCell="1" allowOverlap="1" relativeHeight="16">
+            <wp:simplePos x="0" y="0"/>
+            <wp:positionH relativeFrom="column">
+              <wp:posOffset>-129540</wp:posOffset>
+            </wp:positionH>
+            <wp:positionV relativeFrom="paragraph">
+              <wp:posOffset>-24765</wp:posOffset>
+            </wp:positionV>
+            <wp:extent cx="4999355" cy="4363720"/>
+            <wp:effectExtent l="0" t="0" r="0" b="0"/>
+            <wp:wrapTopAndBottom/>
+            <wp:docPr id="10" name="Изображение19" descr=""/>
+            <wp:cNvGraphicFramePr>
+              <a:graphicFrameLocks xmlns:a="http://schemas.openxmlformats.org/drawingml/2006/main" noChangeAspect="1"/>
+            </wp:cNvGraphicFramePr>
+            <a:graphic xmlns:a="http://schemas.openxmlformats.org/drawingml/2006/main">
+              <a:graphicData uri="http://schemas.openxmlformats.org/drawingml/2006/picture">
+                <pic:pic xmlns:pic="http://schemas.openxmlformats.org/drawingml/2006/picture">
+                  <pic:nvPicPr>
+                    <pic:cNvPr id="10" name="Изображение19" descr=""/>
                     <pic:cNvPicPr>
                       <a:picLocks noChangeAspect="1" noChangeArrowheads="1"/>
                     </pic:cNvPicPr>
@@ -3507,7 +3274,7 @@
                   <pic:spPr bwMode="auto">
                     <a:xfrm>
                       <a:off x="0" y="0"/>
-                      <a:ext cx="2584450" cy="1635125"/>
+                      <a:ext cx="4999355" cy="4363720"/>
                     </a:xfrm>
                     <a:prstGeom prst="rect">
                       <a:avLst/>
@@ -3518,16 +3285,100 @@
             </a:graphic>
           </wp:anchor>
         </w:drawing>
+      </w:r>
+    </w:p>
+    <w:p>
+      <w:pPr>
+        <w:pStyle w:val="Normal"/>
+        <w:spacing w:lineRule="auto" w:line="276" w:before="0" w:after="0"/>
+        <w:jc w:val="both"/>
+        <w:rPr>
+          <w:rFonts w:ascii="Times New Roman" w:hAnsi="Times New Roman" w:eastAsia="Times New Roman" w:cs="Times New Roman"/>
+          <w:b w:val="false"/>
+          <w:b w:val="false"/>
+          <w:bCs w:val="false"/>
+          <w:sz w:val="28"/>
+          <w:szCs w:val="28"/>
+          <w:lang w:eastAsia="ru-RU"/>
+        </w:rPr>
+      </w:pPr>
+      <w:r>
+        <w:rPr>
+          <w:rFonts w:eastAsia="Times New Roman" w:cs="Times New Roman" w:ascii="Times New Roman" w:hAnsi="Times New Roman"/>
+          <w:b w:val="false"/>
+          <w:bCs w:val="false"/>
+          <w:sz w:val="28"/>
+          <w:szCs w:val="28"/>
+          <w:lang w:eastAsia="ru-RU"/>
+        </w:rPr>
+        <w:t>Вызываемые программы:</w:t>
+      </w:r>
+    </w:p>
+    <w:p>
+      <w:pPr>
+        <w:pStyle w:val="Normal"/>
+        <w:numPr>
+          <w:ilvl w:val="0"/>
+          <w:numId w:val="2"/>
+        </w:numPr>
+        <w:spacing w:lineRule="auto" w:line="276" w:before="0" w:after="0"/>
+        <w:jc w:val="both"/>
+        <w:rPr>
+          <w:rFonts w:ascii="Times New Roman" w:hAnsi="Times New Roman" w:eastAsia="Times New Roman" w:cs="Times New Roman"/>
+          <w:b w:val="false"/>
+          <w:b w:val="false"/>
+          <w:bCs w:val="false"/>
+          <w:sz w:val="28"/>
+          <w:szCs w:val="28"/>
+          <w:lang w:eastAsia="ru-RU"/>
+        </w:rPr>
+      </w:pPr>
+      <w:r>
+        <w:rPr>
+          <w:rFonts w:eastAsia="Times New Roman" w:cs="Times New Roman" w:ascii="Times New Roman" w:hAnsi="Times New Roman"/>
+          <w:b w:val="false"/>
+          <w:bCs w:val="false"/>
+          <w:sz w:val="28"/>
+          <w:szCs w:val="28"/>
+          <w:lang w:eastAsia="ru-RU"/>
+        </w:rPr>
+        <w:t>add_program_1.c</w:t>
+      </w:r>
+    </w:p>
+    <w:p>
+      <w:pPr>
+        <w:pStyle w:val="Normal"/>
+        <w:spacing w:lineRule="auto" w:line="276" w:before="0" w:after="0"/>
+        <w:jc w:val="both"/>
+        <w:rPr>
+          <w:rFonts w:ascii="Times New Roman" w:hAnsi="Times New Roman" w:eastAsia="Times New Roman" w:cs="Times New Roman"/>
+          <w:b w:val="false"/>
+          <w:b w:val="false"/>
+          <w:bCs w:val="false"/>
+          <w:sz w:val="28"/>
+          <w:szCs w:val="28"/>
+          <w:lang w:eastAsia="ru-RU"/>
+        </w:rPr>
+      </w:pPr>
+      <w:r>
+        <w:rPr>
+          <w:rFonts w:eastAsia="Times New Roman" w:cs="Times New Roman" w:ascii="Times New Roman" w:hAnsi="Times New Roman"/>
+          <w:b w:val="false"/>
+          <w:bCs w:val="false"/>
+          <w:sz w:val="28"/>
+          <w:szCs w:val="28"/>
+          <w:lang w:eastAsia="ru-RU"/>
+        </w:rPr>
         <w:drawing>
-          <wp:anchor behindDoc="0" distT="0" distB="0" distL="0" distR="0" simplePos="0" locked="0" layoutInCell="1" allowOverlap="1" relativeHeight="12">
+          <wp:anchor behindDoc="0" distT="0" distB="0" distL="0" distR="0" simplePos="0" locked="0" layoutInCell="1" allowOverlap="1" relativeHeight="17">
             <wp:simplePos x="0" y="0"/>
             <wp:positionH relativeFrom="column">
-              <wp:posOffset>10795</wp:posOffset>
+              <wp:align>left</wp:align>
             </wp:positionH>
             <wp:positionV relativeFrom="paragraph">
-              <wp:posOffset>7409180</wp:posOffset>
+              <wp:posOffset>635</wp:posOffset>
             </wp:positionV>
-            <wp:extent cx="3395345" cy="1555750"/>
+            <wp:extent cx="3899535" cy="1957070"/>
             <wp:effectExtent l="0" t="0" r="0" b="0"/>
             <wp:wrapTopAndBottom/>
             <wp:docPr id="11" name="Изображение20" descr=""/>
@@ -3552,7 +3403,7 @@
                   <pic:spPr bwMode="auto">
                     <a:xfrm>
                       <a:off x="0" y="0"/>
-                      <a:ext cx="3395345" cy="1555750"/>
+                      <a:ext cx="3899535" cy="1957070"/>
                     </a:xfrm>
                     <a:prstGeom prst="rect">
                       <a:avLst/>
@@ -3568,6 +3419,66 @@
     <w:p>
       <w:pPr>
         <w:pStyle w:val="Normal"/>
+        <w:numPr>
+          <w:ilvl w:val="0"/>
+          <w:numId w:val="2"/>
+        </w:numPr>
+        <w:spacing w:lineRule="auto" w:line="276" w:before="0" w:after="0"/>
+        <w:jc w:val="both"/>
+        <w:rPr/>
+      </w:pPr>
+      <w:r>
+        <w:rPr>
+          <w:rFonts w:eastAsia="Times New Roman" w:cs="Times New Roman" w:ascii="Times New Roman" w:hAnsi="Times New Roman"/>
+          <w:b w:val="false"/>
+          <w:bCs w:val="false"/>
+          <w:sz w:val="28"/>
+          <w:szCs w:val="28"/>
+          <w:lang w:eastAsia="ru-RU"/>
+        </w:rPr>
+        <w:t>a</w:t>
+      </w:r>
+      <w:r>
+        <w:rPr>
+          <w:rFonts w:eastAsia="Times New Roman" w:cs="Times New Roman" w:ascii="Times New Roman" w:hAnsi="Times New Roman"/>
+          <w:b w:val="false"/>
+          <w:bCs w:val="false"/>
+          <w:sz w:val="28"/>
+          <w:szCs w:val="28"/>
+          <w:lang w:eastAsia="ru-RU"/>
+        </w:rPr>
+        <w:t>dd_program_2.c</w:t>
+      </w:r>
+    </w:p>
+    <w:p>
+      <w:pPr>
+        <w:pStyle w:val="Normal"/>
+        <w:spacing w:lineRule="auto" w:line="276" w:before="0" w:after="0"/>
+        <w:jc w:val="both"/>
+        <w:rPr>
+          <w:rFonts w:ascii="Times New Roman" w:hAnsi="Times New Roman" w:eastAsia="Times New Roman" w:cs="Times New Roman"/>
+          <w:b w:val="false"/>
+          <w:b w:val="false"/>
+          <w:bCs w:val="false"/>
+          <w:sz w:val="28"/>
+          <w:szCs w:val="28"/>
+          <w:lang w:eastAsia="ru-RU"/>
+        </w:rPr>
+      </w:pPr>
+      <w:r>
+        <w:rPr>
+          <w:rFonts w:eastAsia="Times New Roman" w:cs="Times New Roman" w:ascii="Times New Roman" w:hAnsi="Times New Roman"/>
+          <w:b w:val="false"/>
+          <w:bCs w:val="false"/>
+          <w:sz w:val="28"/>
+          <w:szCs w:val="28"/>
+          <w:lang w:eastAsia="ru-RU"/>
+        </w:rPr>
+      </w:r>
+    </w:p>
+    <w:p>
+      <w:pPr>
+        <w:pStyle w:val="Normal"/>
         <w:spacing w:lineRule="auto" w:line="276" w:before="0" w:after="0"/>
         <w:jc w:val="both"/>
         <w:rPr>
@@ -3590,17 +3501,17 @@
           <w:lang w:eastAsia="ru-RU"/>
         </w:rPr>
         <w:drawing>
-          <wp:anchor behindDoc="0" distT="0" distB="0" distL="0" distR="0" simplePos="0" locked="0" layoutInCell="1" allowOverlap="1" relativeHeight="13">
+          <wp:anchor behindDoc="0" distT="0" distB="0" distL="0" distR="0" simplePos="0" locked="0" layoutInCell="1" allowOverlap="1" relativeHeight="18">
             <wp:simplePos x="0" y="0"/>
             <wp:positionH relativeFrom="column">
-              <wp:posOffset>-147320</wp:posOffset>
+              <wp:align>left</wp:align>
             </wp:positionH>
             <wp:positionV relativeFrom="paragraph">
-              <wp:posOffset>-78105</wp:posOffset>
+              <wp:posOffset>635</wp:posOffset>
             </wp:positionV>
-            <wp:extent cx="4679315" cy="1300480"/>
+            <wp:extent cx="2263140" cy="1654175"/>
             <wp:effectExtent l="0" t="0" r="0" b="0"/>
-            <wp:wrapTopAndBottom/>
+            <wp:wrapSquare wrapText="largest"/>
             <wp:docPr id="12" name="Изображение21" descr=""/>
             <wp:cNvGraphicFramePr>
               <a:graphicFrameLocks xmlns:a="http://schemas.openxmlformats.org/drawingml/2006/main" noChangeAspect="1"/>
@@ -3623,7 +3534,7 @@
                   <pic:spPr bwMode="auto">
                     <a:xfrm>
                       <a:off x="0" y="0"/>
-                      <a:ext cx="4679315" cy="1300480"/>
+                      <a:ext cx="2263140" cy="1654175"/>
                     </a:xfrm>
                     <a:prstGeom prst="rect">
                       <a:avLst/>
@@ -3660,284 +3571,8 @@
           <w:szCs w:val="28"/>
           <w:lang w:eastAsia="ru-RU"/>
         </w:rPr>
-      </w:r>
-    </w:p>
-    <w:p>
-      <w:pPr>
-        <w:pStyle w:val="Normal"/>
-        <w:spacing w:lineRule="auto" w:line="276" w:before="0" w:after="0"/>
-        <w:jc w:val="both"/>
-        <w:rPr>
-          <w:rFonts w:ascii="Times New Roman" w:hAnsi="Times New Roman" w:eastAsia="Times New Roman" w:cs="Times New Roman"/>
-          <w:b w:val="false"/>
-          <w:b w:val="false"/>
-          <w:bCs w:val="false"/>
-          <w:sz w:val="28"/>
-          <w:szCs w:val="28"/>
-          <w:lang w:eastAsia="ru-RU"/>
-        </w:rPr>
-      </w:pPr>
-      <w:r>
-        <w:rPr>
-          <w:rFonts w:eastAsia="Times New Roman" w:cs="Times New Roman" w:ascii="Times New Roman" w:hAnsi="Times New Roman"/>
-          <w:b w:val="false"/>
-          <w:bCs w:val="false"/>
-          <w:sz w:val="28"/>
-          <w:szCs w:val="28"/>
-          <w:lang w:eastAsia="ru-RU"/>
-        </w:rPr>
-        <w:t>Вызываемые программы:</w:t>
-      </w:r>
-    </w:p>
-    <w:p>
-      <w:pPr>
-        <w:pStyle w:val="Normal"/>
-        <w:numPr>
-          <w:ilvl w:val="0"/>
-          <w:numId w:val="2"/>
-        </w:numPr>
-        <w:spacing w:lineRule="auto" w:line="276" w:before="0" w:after="0"/>
-        <w:jc w:val="both"/>
-        <w:rPr/>
-      </w:pPr>
-      <w:r>
-        <w:rPr>
-          <w:rFonts w:eastAsia="Times New Roman" w:cs="Times New Roman" w:ascii="Times New Roman" w:hAnsi="Times New Roman"/>
-          <w:b w:val="false"/>
-          <w:bCs w:val="false"/>
-          <w:sz w:val="28"/>
-          <w:szCs w:val="28"/>
-          <w:lang w:eastAsia="ru-RU"/>
-        </w:rPr>
-        <w:t>add_program_1.c</w:t>
-      </w:r>
-    </w:p>
-    <w:p>
-      <w:pPr>
-        <w:pStyle w:val="Normal"/>
-        <w:numPr>
-          <w:ilvl w:val="0"/>
-          <w:numId w:val="0"/>
-        </w:numPr>
-        <w:spacing w:lineRule="auto" w:line="276" w:before="0" w:after="0"/>
-        <w:ind w:left="720" w:hanging="0"/>
-        <w:jc w:val="both"/>
-        <w:rPr>
-          <w:rFonts w:ascii="Times New Roman" w:hAnsi="Times New Roman" w:eastAsia="Times New Roman" w:cs="Times New Roman"/>
-          <w:b w:val="false"/>
-          <w:b w:val="false"/>
-          <w:bCs w:val="false"/>
-          <w:sz w:val="28"/>
-          <w:szCs w:val="28"/>
-          <w:lang w:eastAsia="ru-RU"/>
-        </w:rPr>
-      </w:pPr>
-      <w:r>
-        <w:rPr/>
         <w:drawing>
-          <wp:anchor behindDoc="0" distT="0" distB="0" distL="0" distR="0" simplePos="0" locked="0" layoutInCell="1" allowOverlap="1" relativeHeight="15">
-            <wp:simplePos x="0" y="0"/>
-            <wp:positionH relativeFrom="column">
-              <wp:align>left</wp:align>
-            </wp:positionH>
-            <wp:positionV relativeFrom="paragraph">
-              <wp:posOffset>635</wp:posOffset>
-            </wp:positionV>
-            <wp:extent cx="4351020" cy="2333625"/>
-            <wp:effectExtent l="0" t="0" r="0" b="0"/>
-            <wp:wrapTopAndBottom/>
-            <wp:docPr id="13" name="Изображение22" descr=""/>
-            <wp:cNvGraphicFramePr>
-              <a:graphicFrameLocks xmlns:a="http://schemas.openxmlformats.org/drawingml/2006/main" noChangeAspect="1"/>
-            </wp:cNvGraphicFramePr>
-            <a:graphic xmlns:a="http://schemas.openxmlformats.org/drawingml/2006/main">
-              <a:graphicData uri="http://schemas.openxmlformats.org/drawingml/2006/picture">
-                <pic:pic xmlns:pic="http://schemas.openxmlformats.org/drawingml/2006/picture">
-                  <pic:nvPicPr>
-                    <pic:cNvPr id="13" name="Изображение22" descr=""/>
-                    <pic:cNvPicPr>
-                      <a:picLocks noChangeAspect="1" noChangeArrowheads="1"/>
-                    </pic:cNvPicPr>
-                  </pic:nvPicPr>
-                  <pic:blipFill>
-                    <a:blip r:embed="rId13"/>
-                    <a:stretch>
-                      <a:fillRect/>
-                    </a:stretch>
-                  </pic:blipFill>
-                  <pic:spPr bwMode="auto">
-                    <a:xfrm>
-                      <a:off x="0" y="0"/>
-                      <a:ext cx="4351020" cy="2333625"/>
-                    </a:xfrm>
-                    <a:prstGeom prst="rect">
-                      <a:avLst/>
-                    </a:prstGeom>
-                  </pic:spPr>
-                </pic:pic>
-              </a:graphicData>
-            </a:graphic>
-          </wp:anchor>
-        </w:drawing>
-      </w:r>
-    </w:p>
-    <w:p>
-      <w:pPr>
-        <w:pStyle w:val="Normal"/>
-        <w:numPr>
-          <w:ilvl w:val="0"/>
-          <w:numId w:val="2"/>
-        </w:numPr>
-        <w:spacing w:lineRule="auto" w:line="276" w:before="0" w:after="0"/>
-        <w:jc w:val="both"/>
-        <w:rPr/>
-      </w:pPr>
-      <w:r>
-        <w:rPr>
-          <w:rFonts w:eastAsia="Times New Roman" w:cs="Times New Roman" w:ascii="Times New Roman" w:hAnsi="Times New Roman"/>
-          <w:b w:val="false"/>
-          <w:bCs w:val="false"/>
-          <w:sz w:val="28"/>
-          <w:szCs w:val="28"/>
-          <w:lang w:eastAsia="ru-RU"/>
-        </w:rPr>
-        <w:t>a</w:t>
-      </w:r>
-      <w:r>
-        <w:rPr>
-          <w:rFonts w:eastAsia="Times New Roman" w:cs="Times New Roman" w:ascii="Times New Roman" w:hAnsi="Times New Roman"/>
-          <w:b w:val="false"/>
-          <w:bCs w:val="false"/>
-          <w:sz w:val="28"/>
-          <w:szCs w:val="28"/>
-          <w:lang w:eastAsia="ru-RU"/>
-        </w:rPr>
-        <w:t>dd_program_2.c</w:t>
-      </w:r>
-    </w:p>
-    <w:p>
-      <w:pPr>
-        <w:pStyle w:val="Normal"/>
-        <w:spacing w:lineRule="auto" w:line="276" w:before="0" w:after="0"/>
-        <w:jc w:val="both"/>
-        <w:rPr>
-          <w:rFonts w:ascii="Times New Roman" w:hAnsi="Times New Roman" w:eastAsia="Times New Roman" w:cs="Times New Roman"/>
-          <w:b w:val="false"/>
-          <w:b w:val="false"/>
-          <w:bCs w:val="false"/>
-          <w:sz w:val="28"/>
-          <w:szCs w:val="28"/>
-          <w:lang w:eastAsia="ru-RU"/>
-        </w:rPr>
-      </w:pPr>
-      <w:r>
-        <w:rPr>
-          <w:rFonts w:eastAsia="Times New Roman" w:cs="Times New Roman" w:ascii="Times New Roman" w:hAnsi="Times New Roman"/>
-          <w:b w:val="false"/>
-          <w:bCs w:val="false"/>
-          <w:sz w:val="28"/>
-          <w:szCs w:val="28"/>
-          <w:lang w:eastAsia="ru-RU"/>
-        </w:rPr>
-        <w:drawing>
-          <wp:anchor behindDoc="0" distT="0" distB="0" distL="0" distR="0" simplePos="0" locked="0" layoutInCell="1" allowOverlap="1" relativeHeight="16">
-            <wp:simplePos x="0" y="0"/>
-            <wp:positionH relativeFrom="column">
-              <wp:align>left</wp:align>
-            </wp:positionH>
-            <wp:positionV relativeFrom="paragraph">
-              <wp:posOffset>635</wp:posOffset>
-            </wp:positionV>
-            <wp:extent cx="2550160" cy="1969770"/>
-            <wp:effectExtent l="0" t="0" r="0" b="0"/>
-            <wp:wrapTopAndBottom/>
-            <wp:docPr id="14" name="Изображение23" descr=""/>
-            <wp:cNvGraphicFramePr>
-              <a:graphicFrameLocks xmlns:a="http://schemas.openxmlformats.org/drawingml/2006/main" noChangeAspect="1"/>
-            </wp:cNvGraphicFramePr>
-            <a:graphic xmlns:a="http://schemas.openxmlformats.org/drawingml/2006/main">
-              <a:graphicData uri="http://schemas.openxmlformats.org/drawingml/2006/picture">
-                <pic:pic xmlns:pic="http://schemas.openxmlformats.org/drawingml/2006/picture">
-                  <pic:nvPicPr>
-                    <pic:cNvPr id="14" name="Изображение23" descr=""/>
-                    <pic:cNvPicPr>
-                      <a:picLocks noChangeAspect="1" noChangeArrowheads="1"/>
-                    </pic:cNvPicPr>
-                  </pic:nvPicPr>
-                  <pic:blipFill>
-                    <a:blip r:embed="rId14"/>
-                    <a:stretch>
-                      <a:fillRect/>
-                    </a:stretch>
-                  </pic:blipFill>
-                  <pic:spPr bwMode="auto">
-                    <a:xfrm>
-                      <a:off x="0" y="0"/>
-                      <a:ext cx="2550160" cy="1969770"/>
-                    </a:xfrm>
-                    <a:prstGeom prst="rect">
-                      <a:avLst/>
-                    </a:prstGeom>
-                  </pic:spPr>
-                </pic:pic>
-              </a:graphicData>
-            </a:graphic>
-          </wp:anchor>
-        </w:drawing>
-      </w:r>
-    </w:p>
-    <w:p>
-      <w:pPr>
-        <w:pStyle w:val="Normal"/>
-        <w:spacing w:lineRule="auto" w:line="276" w:before="0" w:after="0"/>
-        <w:jc w:val="both"/>
-        <w:rPr>
-          <w:rFonts w:ascii="Times New Roman" w:hAnsi="Times New Roman" w:eastAsia="Times New Roman" w:cs="Times New Roman"/>
-          <w:b w:val="false"/>
-          <w:b w:val="false"/>
-          <w:bCs w:val="false"/>
-          <w:sz w:val="28"/>
-          <w:szCs w:val="28"/>
-          <w:lang w:eastAsia="ru-RU"/>
-        </w:rPr>
-      </w:pPr>
-      <w:r>
-        <w:rPr>
-          <w:rFonts w:eastAsia="Times New Roman" w:cs="Times New Roman" w:ascii="Times New Roman" w:hAnsi="Times New Roman"/>
-          <w:b w:val="false"/>
-          <w:bCs w:val="false"/>
-          <w:sz w:val="28"/>
-          <w:szCs w:val="28"/>
-          <w:lang w:eastAsia="ru-RU"/>
-        </w:rPr>
-      </w:r>
-    </w:p>
-    <w:p>
-      <w:pPr>
-        <w:pStyle w:val="Normal"/>
-        <w:spacing w:lineRule="auto" w:line="276" w:before="0" w:after="0"/>
-        <w:jc w:val="both"/>
-        <w:rPr>
-          <w:rFonts w:ascii="Times New Roman" w:hAnsi="Times New Roman" w:eastAsia="Times New Roman" w:cs="Times New Roman"/>
-          <w:b w:val="false"/>
-          <w:b w:val="false"/>
-          <w:bCs w:val="false"/>
-          <w:sz w:val="28"/>
-          <w:szCs w:val="28"/>
-          <w:lang w:eastAsia="ru-RU"/>
-        </w:rPr>
-      </w:pPr>
-      <w:r>
-        <w:rPr>
-          <w:rFonts w:eastAsia="Times New Roman" w:cs="Times New Roman" w:ascii="Times New Roman" w:hAnsi="Times New Roman"/>
-          <w:b w:val="false"/>
-          <w:bCs w:val="false"/>
-          <w:sz w:val="28"/>
-          <w:szCs w:val="28"/>
-          <w:lang w:eastAsia="ru-RU"/>
-        </w:rPr>
-        <w:drawing>
-          <wp:anchor behindDoc="0" distT="0" distB="0" distL="0" distR="0" simplePos="0" locked="0" layoutInCell="1" allowOverlap="1" relativeHeight="14">
+          <wp:anchor behindDoc="0" distT="0" distB="0" distL="0" distR="0" simplePos="0" locked="0" layoutInCell="1" allowOverlap="1" relativeHeight="7">
             <wp:simplePos x="0" y="0"/>
             <wp:positionH relativeFrom="column">
               <wp:align>left</wp:align>
@@ -3948,7 +3583,7 @@
             <wp:extent cx="4957445" cy="2706370"/>
             <wp:effectExtent l="0" t="0" r="0" b="0"/>
             <wp:wrapTopAndBottom/>
-            <wp:docPr id="15" name="Изображение8" descr=""/>
+            <wp:docPr id="13" name="Изображение8" descr=""/>
             <wp:cNvGraphicFramePr>
               <a:graphicFrameLocks xmlns:a="http://schemas.openxmlformats.org/drawingml/2006/main" noChangeAspect="1"/>
             </wp:cNvGraphicFramePr>
@@ -3956,13 +3591,13 @@
               <a:graphicData uri="http://schemas.openxmlformats.org/drawingml/2006/picture">
                 <pic:pic xmlns:pic="http://schemas.openxmlformats.org/drawingml/2006/picture">
                   <pic:nvPicPr>
-                    <pic:cNvPr id="15" name="Изображение8" descr=""/>
+                    <pic:cNvPr id="13" name="Изображение8" descr=""/>
                     <pic:cNvPicPr>
                       <a:picLocks noChangeAspect="1" noChangeArrowheads="1"/>
                     </pic:cNvPicPr>
                   </pic:nvPicPr>
                   <pic:blipFill>
-                    <a:blip r:embed="rId15"/>
+                    <a:blip r:embed="rId13"/>
                     <a:stretch>
                       <a:fillRect/>
                     </a:stretch>
@@ -4052,19 +3687,80 @@
         </w:rPr>
       </w:pPr>
       <w:r>
+        <w:rPr>
+          <w:rFonts w:eastAsia="Times New Roman" w:cs="Times New Roman" w:ascii="Times New Roman" w:hAnsi="Times New Roman"/>
+          <w:b w:val="false"/>
+          <w:bCs w:val="false"/>
+          <w:sz w:val="28"/>
+          <w:szCs w:val="28"/>
+          <w:lang w:eastAsia="ru-RU"/>
+        </w:rPr>
+        <w:t>Написать программу, в которой предок и потомок обмениваются сообщением через программный канал.</w:t>
+      </w:r>
+    </w:p>
+    <w:p>
+      <w:pPr>
+        <w:pStyle w:val="Normal"/>
+        <w:spacing w:lineRule="auto" w:line="276" w:before="0" w:after="0"/>
+        <w:jc w:val="both"/>
+        <w:rPr>
+          <w:rFonts w:ascii="Times New Roman" w:hAnsi="Times New Roman" w:eastAsia="Times New Roman" w:cs="Times New Roman"/>
+          <w:b w:val="false"/>
+          <w:b w:val="false"/>
+          <w:bCs w:val="false"/>
+          <w:sz w:val="28"/>
+          <w:szCs w:val="28"/>
+          <w:lang w:eastAsia="ru-RU"/>
+        </w:rPr>
+      </w:pPr>
+      <w:r>
+        <w:rPr>
+          <w:rFonts w:eastAsia="Times New Roman" w:cs="Times New Roman" w:ascii="Times New Roman" w:hAnsi="Times New Roman"/>
+          <w:b w:val="false"/>
+          <w:bCs w:val="false"/>
+          <w:sz w:val="28"/>
+          <w:szCs w:val="28"/>
+          <w:lang w:eastAsia="ru-RU"/>
+        </w:rPr>
+      </w:r>
+    </w:p>
+    <w:p>
+      <w:pPr>
+        <w:pStyle w:val="Normal"/>
+        <w:spacing w:lineRule="auto" w:line="276" w:before="0" w:after="0"/>
+        <w:jc w:val="both"/>
+        <w:rPr>
+          <w:rFonts w:ascii="Times New Roman" w:hAnsi="Times New Roman" w:eastAsia="Times New Roman" w:cs="Times New Roman"/>
+          <w:b w:val="false"/>
+          <w:b w:val="false"/>
+          <w:bCs w:val="false"/>
+          <w:sz w:val="28"/>
+          <w:szCs w:val="28"/>
+          <w:lang w:eastAsia="ru-RU"/>
+        </w:rPr>
+      </w:pPr>
+      <w:r>
+        <w:rPr>
+          <w:rFonts w:eastAsia="Times New Roman" w:cs="Times New Roman" w:ascii="Times New Roman" w:hAnsi="Times New Roman"/>
+          <w:b w:val="false"/>
+          <w:bCs w:val="false"/>
+          <w:sz w:val="28"/>
+          <w:szCs w:val="28"/>
+          <w:lang w:eastAsia="ru-RU"/>
+        </w:rPr>
         <w:drawing>
-          <wp:anchor behindDoc="0" distT="0" distB="0" distL="0" distR="0" simplePos="0" locked="0" layoutInCell="1" allowOverlap="1" relativeHeight="17">
+          <wp:anchor behindDoc="0" distT="0" distB="0" distL="0" distR="0" simplePos="0" locked="0" layoutInCell="1" allowOverlap="1" relativeHeight="19">
             <wp:simplePos x="0" y="0"/>
             <wp:positionH relativeFrom="column">
-              <wp:posOffset>-372745</wp:posOffset>
+              <wp:align>center</wp:align>
             </wp:positionH>
             <wp:positionV relativeFrom="paragraph">
-              <wp:posOffset>680085</wp:posOffset>
+              <wp:posOffset>635</wp:posOffset>
             </wp:positionV>
-            <wp:extent cx="5940425" cy="5148580"/>
+            <wp:extent cx="5940425" cy="5280660"/>
             <wp:effectExtent l="0" t="0" r="0" b="0"/>
-            <wp:wrapTopAndBottom/>
-            <wp:docPr id="16" name="Изображение9" descr=""/>
+            <wp:wrapSquare wrapText="largest"/>
+            <wp:docPr id="14" name="Изображение9" descr=""/>
             <wp:cNvGraphicFramePr>
               <a:graphicFrameLocks xmlns:a="http://schemas.openxmlformats.org/drawingml/2006/main" noChangeAspect="1"/>
             </wp:cNvGraphicFramePr>
@@ -4072,13 +3768,13 @@
               <a:graphicData uri="http://schemas.openxmlformats.org/drawingml/2006/picture">
                 <pic:pic xmlns:pic="http://schemas.openxmlformats.org/drawingml/2006/picture">
                   <pic:nvPicPr>
-                    <pic:cNvPr id="16" name="Изображение9" descr=""/>
+                    <pic:cNvPr id="14" name="Изображение9" descr=""/>
                     <pic:cNvPicPr>
                       <a:picLocks noChangeAspect="1" noChangeArrowheads="1"/>
                     </pic:cNvPicPr>
                   </pic:nvPicPr>
                   <pic:blipFill>
-                    <a:blip r:embed="rId16"/>
+                    <a:blip r:embed="rId14"/>
                     <a:stretch>
                       <a:fillRect/>
                     </a:stretch>
@@ -4086,7 +3782,7 @@
                   <pic:spPr bwMode="auto">
                     <a:xfrm>
                       <a:off x="0" y="0"/>
-                      <a:ext cx="5940425" cy="5148580"/>
+                      <a:ext cx="5940425" cy="5280660"/>
                     </a:xfrm>
                     <a:prstGeom prst="rect">
                       <a:avLst/>
@@ -4098,16 +3794,499 @@
           </wp:anchor>
         </w:drawing>
       </w:r>
-      <w:r>
-        <w:rPr>
-          <w:rFonts w:eastAsia="Times New Roman" w:cs="Times New Roman" w:ascii="Times New Roman" w:hAnsi="Times New Roman"/>
-          <w:b w:val="false"/>
-          <w:bCs w:val="false"/>
-          <w:sz w:val="28"/>
-          <w:szCs w:val="28"/>
-          <w:lang w:eastAsia="ru-RU"/>
-        </w:rPr>
-        <w:t>Написать программу, в которой предок и потомок обмениваются сообщением через программный канал.</w:t>
+    </w:p>
+    <w:p>
+      <w:pPr>
+        <w:pStyle w:val="Normal"/>
+        <w:spacing w:lineRule="auto" w:line="276" w:before="0" w:after="0"/>
+        <w:jc w:val="both"/>
+        <w:rPr>
+          <w:rFonts w:ascii="Times New Roman" w:hAnsi="Times New Roman" w:eastAsia="Times New Roman" w:cs="Times New Roman"/>
+          <w:b w:val="false"/>
+          <w:b w:val="false"/>
+          <w:bCs w:val="false"/>
+          <w:sz w:val="28"/>
+          <w:szCs w:val="28"/>
+          <w:lang w:eastAsia="ru-RU"/>
+        </w:rPr>
+      </w:pPr>
+      <w:r>
+        <w:rPr>
+          <w:rFonts w:eastAsia="Times New Roman" w:cs="Times New Roman" w:ascii="Times New Roman" w:hAnsi="Times New Roman"/>
+          <w:b w:val="false"/>
+          <w:bCs w:val="false"/>
+          <w:sz w:val="28"/>
+          <w:szCs w:val="28"/>
+          <w:lang w:eastAsia="ru-RU"/>
+        </w:rPr>
+      </w:r>
+    </w:p>
+    <w:p>
+      <w:pPr>
+        <w:pStyle w:val="Normal"/>
+        <w:spacing w:lineRule="auto" w:line="276" w:before="0" w:after="0"/>
+        <w:jc w:val="both"/>
+        <w:rPr>
+          <w:rFonts w:ascii="Times New Roman" w:hAnsi="Times New Roman" w:eastAsia="Times New Roman" w:cs="Times New Roman"/>
+          <w:b w:val="false"/>
+          <w:b w:val="false"/>
+          <w:bCs w:val="false"/>
+          <w:sz w:val="28"/>
+          <w:szCs w:val="28"/>
+          <w:lang w:eastAsia="ru-RU"/>
+        </w:rPr>
+      </w:pPr>
+      <w:r>
+        <w:rPr>
+          <w:rFonts w:eastAsia="Times New Roman" w:cs="Times New Roman" w:ascii="Times New Roman" w:hAnsi="Times New Roman"/>
+          <w:b w:val="false"/>
+          <w:bCs w:val="false"/>
+          <w:sz w:val="28"/>
+          <w:szCs w:val="28"/>
+          <w:lang w:eastAsia="ru-RU"/>
+        </w:rPr>
+      </w:r>
+    </w:p>
+    <w:p>
+      <w:pPr>
+        <w:pStyle w:val="Normal"/>
+        <w:spacing w:lineRule="auto" w:line="276" w:before="0" w:after="0"/>
+        <w:jc w:val="both"/>
+        <w:rPr>
+          <w:rFonts w:ascii="Times New Roman" w:hAnsi="Times New Roman" w:eastAsia="Times New Roman" w:cs="Times New Roman"/>
+          <w:b w:val="false"/>
+          <w:b w:val="false"/>
+          <w:bCs w:val="false"/>
+          <w:sz w:val="28"/>
+          <w:szCs w:val="28"/>
+          <w:lang w:eastAsia="ru-RU"/>
+        </w:rPr>
+      </w:pPr>
+      <w:r>
+        <w:rPr>
+          <w:rFonts w:eastAsia="Times New Roman" w:cs="Times New Roman" w:ascii="Times New Roman" w:hAnsi="Times New Roman"/>
+          <w:b w:val="false"/>
+          <w:bCs w:val="false"/>
+          <w:sz w:val="28"/>
+          <w:szCs w:val="28"/>
+          <w:lang w:eastAsia="ru-RU"/>
+        </w:rPr>
+      </w:r>
+    </w:p>
+    <w:p>
+      <w:pPr>
+        <w:pStyle w:val="Normal"/>
+        <w:spacing w:lineRule="auto" w:line="276" w:before="0" w:after="0"/>
+        <w:jc w:val="both"/>
+        <w:rPr>
+          <w:rFonts w:ascii="Times New Roman" w:hAnsi="Times New Roman" w:eastAsia="Times New Roman" w:cs="Times New Roman"/>
+          <w:b w:val="false"/>
+          <w:b w:val="false"/>
+          <w:bCs w:val="false"/>
+          <w:sz w:val="28"/>
+          <w:szCs w:val="28"/>
+          <w:lang w:eastAsia="ru-RU"/>
+        </w:rPr>
+      </w:pPr>
+      <w:r>
+        <w:rPr>
+          <w:rFonts w:eastAsia="Times New Roman" w:cs="Times New Roman" w:ascii="Times New Roman" w:hAnsi="Times New Roman"/>
+          <w:b w:val="false"/>
+          <w:bCs w:val="false"/>
+          <w:sz w:val="28"/>
+          <w:szCs w:val="28"/>
+          <w:lang w:eastAsia="ru-RU"/>
+        </w:rPr>
+      </w:r>
+    </w:p>
+    <w:p>
+      <w:pPr>
+        <w:pStyle w:val="Normal"/>
+        <w:spacing w:lineRule="auto" w:line="276" w:before="0" w:after="0"/>
+        <w:jc w:val="both"/>
+        <w:rPr>
+          <w:rFonts w:ascii="Times New Roman" w:hAnsi="Times New Roman" w:eastAsia="Times New Roman" w:cs="Times New Roman"/>
+          <w:b w:val="false"/>
+          <w:b w:val="false"/>
+          <w:bCs w:val="false"/>
+          <w:sz w:val="28"/>
+          <w:szCs w:val="28"/>
+          <w:lang w:eastAsia="ru-RU"/>
+        </w:rPr>
+      </w:pPr>
+      <w:r>
+        <w:rPr>
+          <w:rFonts w:eastAsia="Times New Roman" w:cs="Times New Roman" w:ascii="Times New Roman" w:hAnsi="Times New Roman"/>
+          <w:b w:val="false"/>
+          <w:bCs w:val="false"/>
+          <w:sz w:val="28"/>
+          <w:szCs w:val="28"/>
+          <w:lang w:eastAsia="ru-RU"/>
+        </w:rPr>
+      </w:r>
+    </w:p>
+    <w:p>
+      <w:pPr>
+        <w:pStyle w:val="Normal"/>
+        <w:spacing w:lineRule="auto" w:line="276" w:before="0" w:after="0"/>
+        <w:jc w:val="both"/>
+        <w:rPr>
+          <w:rFonts w:ascii="Times New Roman" w:hAnsi="Times New Roman" w:eastAsia="Times New Roman" w:cs="Times New Roman"/>
+          <w:b w:val="false"/>
+          <w:b w:val="false"/>
+          <w:bCs w:val="false"/>
+          <w:sz w:val="28"/>
+          <w:szCs w:val="28"/>
+          <w:lang w:eastAsia="ru-RU"/>
+        </w:rPr>
+      </w:pPr>
+      <w:r>
+        <w:rPr>
+          <w:rFonts w:eastAsia="Times New Roman" w:cs="Times New Roman" w:ascii="Times New Roman" w:hAnsi="Times New Roman"/>
+          <w:b w:val="false"/>
+          <w:bCs w:val="false"/>
+          <w:sz w:val="28"/>
+          <w:szCs w:val="28"/>
+          <w:lang w:eastAsia="ru-RU"/>
+        </w:rPr>
+      </w:r>
+    </w:p>
+    <w:p>
+      <w:pPr>
+        <w:pStyle w:val="Normal"/>
+        <w:spacing w:lineRule="auto" w:line="276" w:before="0" w:after="0"/>
+        <w:jc w:val="both"/>
+        <w:rPr>
+          <w:rFonts w:ascii="Times New Roman" w:hAnsi="Times New Roman" w:eastAsia="Times New Roman" w:cs="Times New Roman"/>
+          <w:b w:val="false"/>
+          <w:b w:val="false"/>
+          <w:bCs w:val="false"/>
+          <w:sz w:val="28"/>
+          <w:szCs w:val="28"/>
+          <w:lang w:eastAsia="ru-RU"/>
+        </w:rPr>
+      </w:pPr>
+      <w:r>
+        <w:rPr>
+          <w:rFonts w:eastAsia="Times New Roman" w:cs="Times New Roman" w:ascii="Times New Roman" w:hAnsi="Times New Roman"/>
+          <w:b w:val="false"/>
+          <w:bCs w:val="false"/>
+          <w:sz w:val="28"/>
+          <w:szCs w:val="28"/>
+          <w:lang w:eastAsia="ru-RU"/>
+        </w:rPr>
+      </w:r>
+    </w:p>
+    <w:p>
+      <w:pPr>
+        <w:pStyle w:val="Normal"/>
+        <w:spacing w:lineRule="auto" w:line="276" w:before="0" w:after="0"/>
+        <w:jc w:val="both"/>
+        <w:rPr>
+          <w:rFonts w:ascii="Times New Roman" w:hAnsi="Times New Roman" w:eastAsia="Times New Roman" w:cs="Times New Roman"/>
+          <w:b w:val="false"/>
+          <w:b w:val="false"/>
+          <w:bCs w:val="false"/>
+          <w:sz w:val="28"/>
+          <w:szCs w:val="28"/>
+          <w:lang w:eastAsia="ru-RU"/>
+        </w:rPr>
+      </w:pPr>
+      <w:r>
+        <w:rPr>
+          <w:rFonts w:eastAsia="Times New Roman" w:cs="Times New Roman" w:ascii="Times New Roman" w:hAnsi="Times New Roman"/>
+          <w:b w:val="false"/>
+          <w:bCs w:val="false"/>
+          <w:sz w:val="28"/>
+          <w:szCs w:val="28"/>
+          <w:lang w:eastAsia="ru-RU"/>
+        </w:rPr>
+      </w:r>
+    </w:p>
+    <w:p>
+      <w:pPr>
+        <w:pStyle w:val="Normal"/>
+        <w:spacing w:lineRule="auto" w:line="276" w:before="0" w:after="0"/>
+        <w:jc w:val="both"/>
+        <w:rPr>
+          <w:rFonts w:ascii="Times New Roman" w:hAnsi="Times New Roman" w:eastAsia="Times New Roman" w:cs="Times New Roman"/>
+          <w:b w:val="false"/>
+          <w:b w:val="false"/>
+          <w:bCs w:val="false"/>
+          <w:sz w:val="28"/>
+          <w:szCs w:val="28"/>
+          <w:lang w:eastAsia="ru-RU"/>
+        </w:rPr>
+      </w:pPr>
+      <w:r>
+        <w:rPr>
+          <w:rFonts w:eastAsia="Times New Roman" w:cs="Times New Roman" w:ascii="Times New Roman" w:hAnsi="Times New Roman"/>
+          <w:b w:val="false"/>
+          <w:bCs w:val="false"/>
+          <w:sz w:val="28"/>
+          <w:szCs w:val="28"/>
+          <w:lang w:eastAsia="ru-RU"/>
+        </w:rPr>
+      </w:r>
+    </w:p>
+    <w:p>
+      <w:pPr>
+        <w:pStyle w:val="Normal"/>
+        <w:spacing w:lineRule="auto" w:line="276" w:before="0" w:after="0"/>
+        <w:jc w:val="both"/>
+        <w:rPr>
+          <w:rFonts w:ascii="Times New Roman" w:hAnsi="Times New Roman" w:eastAsia="Times New Roman" w:cs="Times New Roman"/>
+          <w:b w:val="false"/>
+          <w:b w:val="false"/>
+          <w:bCs w:val="false"/>
+          <w:sz w:val="28"/>
+          <w:szCs w:val="28"/>
+          <w:lang w:eastAsia="ru-RU"/>
+        </w:rPr>
+      </w:pPr>
+      <w:r>
+        <w:rPr>
+          <w:rFonts w:eastAsia="Times New Roman" w:cs="Times New Roman" w:ascii="Times New Roman" w:hAnsi="Times New Roman"/>
+          <w:b w:val="false"/>
+          <w:bCs w:val="false"/>
+          <w:sz w:val="28"/>
+          <w:szCs w:val="28"/>
+          <w:lang w:eastAsia="ru-RU"/>
+        </w:rPr>
+      </w:r>
+    </w:p>
+    <w:p>
+      <w:pPr>
+        <w:pStyle w:val="Normal"/>
+        <w:spacing w:lineRule="auto" w:line="276" w:before="0" w:after="0"/>
+        <w:jc w:val="both"/>
+        <w:rPr>
+          <w:rFonts w:ascii="Times New Roman" w:hAnsi="Times New Roman" w:eastAsia="Times New Roman" w:cs="Times New Roman"/>
+          <w:b w:val="false"/>
+          <w:b w:val="false"/>
+          <w:bCs w:val="false"/>
+          <w:sz w:val="28"/>
+          <w:szCs w:val="28"/>
+          <w:lang w:eastAsia="ru-RU"/>
+        </w:rPr>
+      </w:pPr>
+      <w:r>
+        <w:rPr>
+          <w:rFonts w:eastAsia="Times New Roman" w:cs="Times New Roman" w:ascii="Times New Roman" w:hAnsi="Times New Roman"/>
+          <w:b w:val="false"/>
+          <w:bCs w:val="false"/>
+          <w:sz w:val="28"/>
+          <w:szCs w:val="28"/>
+          <w:lang w:eastAsia="ru-RU"/>
+        </w:rPr>
+      </w:r>
+    </w:p>
+    <w:p>
+      <w:pPr>
+        <w:pStyle w:val="Normal"/>
+        <w:spacing w:lineRule="auto" w:line="276" w:before="0" w:after="0"/>
+        <w:jc w:val="both"/>
+        <w:rPr>
+          <w:rFonts w:ascii="Times New Roman" w:hAnsi="Times New Roman" w:eastAsia="Times New Roman" w:cs="Times New Roman"/>
+          <w:b w:val="false"/>
+          <w:b w:val="false"/>
+          <w:bCs w:val="false"/>
+          <w:sz w:val="28"/>
+          <w:szCs w:val="28"/>
+          <w:lang w:eastAsia="ru-RU"/>
+        </w:rPr>
+      </w:pPr>
+      <w:r>
+        <w:rPr>
+          <w:rFonts w:eastAsia="Times New Roman" w:cs="Times New Roman" w:ascii="Times New Roman" w:hAnsi="Times New Roman"/>
+          <w:b w:val="false"/>
+          <w:bCs w:val="false"/>
+          <w:sz w:val="28"/>
+          <w:szCs w:val="28"/>
+          <w:lang w:eastAsia="ru-RU"/>
+        </w:rPr>
+      </w:r>
+    </w:p>
+    <w:p>
+      <w:pPr>
+        <w:pStyle w:val="Normal"/>
+        <w:spacing w:lineRule="auto" w:line="276" w:before="0" w:after="0"/>
+        <w:jc w:val="both"/>
+        <w:rPr>
+          <w:rFonts w:ascii="Times New Roman" w:hAnsi="Times New Roman" w:eastAsia="Times New Roman" w:cs="Times New Roman"/>
+          <w:b w:val="false"/>
+          <w:b w:val="false"/>
+          <w:bCs w:val="false"/>
+          <w:sz w:val="28"/>
+          <w:szCs w:val="28"/>
+          <w:lang w:eastAsia="ru-RU"/>
+        </w:rPr>
+      </w:pPr>
+      <w:r>
+        <w:rPr>
+          <w:rFonts w:eastAsia="Times New Roman" w:cs="Times New Roman" w:ascii="Times New Roman" w:hAnsi="Times New Roman"/>
+          <w:b w:val="false"/>
+          <w:bCs w:val="false"/>
+          <w:sz w:val="28"/>
+          <w:szCs w:val="28"/>
+          <w:lang w:eastAsia="ru-RU"/>
+        </w:rPr>
+      </w:r>
+    </w:p>
+    <w:p>
+      <w:pPr>
+        <w:pStyle w:val="Normal"/>
+        <w:spacing w:lineRule="auto" w:line="276" w:before="0" w:after="0"/>
+        <w:jc w:val="both"/>
+        <w:rPr>
+          <w:rFonts w:ascii="Times New Roman" w:hAnsi="Times New Roman" w:eastAsia="Times New Roman" w:cs="Times New Roman"/>
+          <w:b w:val="false"/>
+          <w:b w:val="false"/>
+          <w:bCs w:val="false"/>
+          <w:sz w:val="28"/>
+          <w:szCs w:val="28"/>
+          <w:lang w:eastAsia="ru-RU"/>
+        </w:rPr>
+      </w:pPr>
+      <w:r>
+        <w:rPr>
+          <w:rFonts w:eastAsia="Times New Roman" w:cs="Times New Roman" w:ascii="Times New Roman" w:hAnsi="Times New Roman"/>
+          <w:b w:val="false"/>
+          <w:bCs w:val="false"/>
+          <w:sz w:val="28"/>
+          <w:szCs w:val="28"/>
+          <w:lang w:eastAsia="ru-RU"/>
+        </w:rPr>
+      </w:r>
+    </w:p>
+    <w:p>
+      <w:pPr>
+        <w:pStyle w:val="Normal"/>
+        <w:spacing w:lineRule="auto" w:line="276" w:before="0" w:after="0"/>
+        <w:jc w:val="both"/>
+        <w:rPr>
+          <w:rFonts w:ascii="Times New Roman" w:hAnsi="Times New Roman" w:eastAsia="Times New Roman" w:cs="Times New Roman"/>
+          <w:b w:val="false"/>
+          <w:b w:val="false"/>
+          <w:bCs w:val="false"/>
+          <w:sz w:val="28"/>
+          <w:szCs w:val="28"/>
+          <w:lang w:eastAsia="ru-RU"/>
+        </w:rPr>
+      </w:pPr>
+      <w:r>
+        <w:rPr>
+          <w:rFonts w:eastAsia="Times New Roman" w:cs="Times New Roman" w:ascii="Times New Roman" w:hAnsi="Times New Roman"/>
+          <w:b w:val="false"/>
+          <w:bCs w:val="false"/>
+          <w:sz w:val="28"/>
+          <w:szCs w:val="28"/>
+          <w:lang w:eastAsia="ru-RU"/>
+        </w:rPr>
+      </w:r>
+    </w:p>
+    <w:p>
+      <w:pPr>
+        <w:pStyle w:val="Normal"/>
+        <w:spacing w:lineRule="auto" w:line="276" w:before="0" w:after="0"/>
+        <w:jc w:val="both"/>
+        <w:rPr>
+          <w:rFonts w:ascii="Times New Roman" w:hAnsi="Times New Roman" w:eastAsia="Times New Roman" w:cs="Times New Roman"/>
+          <w:b w:val="false"/>
+          <w:b w:val="false"/>
+          <w:bCs w:val="false"/>
+          <w:sz w:val="28"/>
+          <w:szCs w:val="28"/>
+          <w:lang w:eastAsia="ru-RU"/>
+        </w:rPr>
+      </w:pPr>
+      <w:r>
+        <w:rPr>
+          <w:rFonts w:eastAsia="Times New Roman" w:cs="Times New Roman" w:ascii="Times New Roman" w:hAnsi="Times New Roman"/>
+          <w:b w:val="false"/>
+          <w:bCs w:val="false"/>
+          <w:sz w:val="28"/>
+          <w:szCs w:val="28"/>
+          <w:lang w:eastAsia="ru-RU"/>
+        </w:rPr>
+      </w:r>
+    </w:p>
+    <w:p>
+      <w:pPr>
+        <w:pStyle w:val="Normal"/>
+        <w:spacing w:lineRule="auto" w:line="276" w:before="0" w:after="0"/>
+        <w:jc w:val="both"/>
+        <w:rPr>
+          <w:rFonts w:ascii="Times New Roman" w:hAnsi="Times New Roman" w:eastAsia="Times New Roman" w:cs="Times New Roman"/>
+          <w:b w:val="false"/>
+          <w:b w:val="false"/>
+          <w:bCs w:val="false"/>
+          <w:sz w:val="28"/>
+          <w:szCs w:val="28"/>
+          <w:lang w:eastAsia="ru-RU"/>
+        </w:rPr>
+      </w:pPr>
+      <w:r>
+        <w:rPr>
+          <w:rFonts w:eastAsia="Times New Roman" w:cs="Times New Roman" w:ascii="Times New Roman" w:hAnsi="Times New Roman"/>
+          <w:b w:val="false"/>
+          <w:bCs w:val="false"/>
+          <w:sz w:val="28"/>
+          <w:szCs w:val="28"/>
+          <w:lang w:eastAsia="ru-RU"/>
+        </w:rPr>
+      </w:r>
+    </w:p>
+    <w:p>
+      <w:pPr>
+        <w:pStyle w:val="Normal"/>
+        <w:spacing w:lineRule="auto" w:line="276" w:before="0" w:after="0"/>
+        <w:jc w:val="both"/>
+        <w:rPr>
+          <w:rFonts w:ascii="Times New Roman" w:hAnsi="Times New Roman" w:eastAsia="Times New Roman" w:cs="Times New Roman"/>
+          <w:b w:val="false"/>
+          <w:b w:val="false"/>
+          <w:bCs w:val="false"/>
+          <w:sz w:val="28"/>
+          <w:szCs w:val="28"/>
+          <w:lang w:eastAsia="ru-RU"/>
+        </w:rPr>
+      </w:pPr>
+      <w:r>
+        <w:rPr>
+          <w:rFonts w:eastAsia="Times New Roman" w:cs="Times New Roman" w:ascii="Times New Roman" w:hAnsi="Times New Roman"/>
+          <w:b w:val="false"/>
+          <w:bCs w:val="false"/>
+          <w:sz w:val="28"/>
+          <w:szCs w:val="28"/>
+          <w:lang w:eastAsia="ru-RU"/>
+        </w:rPr>
+      </w:r>
+    </w:p>
+    <w:p>
+      <w:pPr>
+        <w:pStyle w:val="Normal"/>
+        <w:spacing w:lineRule="auto" w:line="276" w:before="0" w:after="0"/>
+        <w:jc w:val="both"/>
+        <w:rPr>
+          <w:rFonts w:ascii="Times New Roman" w:hAnsi="Times New Roman" w:eastAsia="Times New Roman" w:cs="Times New Roman"/>
+          <w:b w:val="false"/>
+          <w:b w:val="false"/>
+          <w:bCs w:val="false"/>
+          <w:sz w:val="28"/>
+          <w:szCs w:val="28"/>
+          <w:lang w:eastAsia="ru-RU"/>
+        </w:rPr>
+      </w:pPr>
+      <w:r>
+        <w:rPr>
+          <w:rFonts w:eastAsia="Times New Roman" w:cs="Times New Roman" w:ascii="Times New Roman" w:hAnsi="Times New Roman"/>
+          <w:b w:val="false"/>
+          <w:bCs w:val="false"/>
+          <w:sz w:val="28"/>
+          <w:szCs w:val="28"/>
+          <w:lang w:eastAsia="ru-RU"/>
+        </w:rPr>
       </w:r>
     </w:p>
     <w:p>
@@ -4161,18 +4340,18 @@
           <w:lang w:eastAsia="ru-RU"/>
         </w:rPr>
         <w:drawing>
-          <wp:anchor behindDoc="0" distT="0" distB="0" distL="0" distR="0" simplePos="0" locked="0" layoutInCell="1" allowOverlap="1" relativeHeight="18">
+          <wp:anchor behindDoc="0" distT="0" distB="0" distL="0" distR="0" simplePos="0" locked="0" layoutInCell="1" allowOverlap="1" relativeHeight="20">
             <wp:simplePos x="0" y="0"/>
             <wp:positionH relativeFrom="column">
-              <wp:posOffset>-398145</wp:posOffset>
+              <wp:align>left</wp:align>
             </wp:positionH>
             <wp:positionV relativeFrom="paragraph">
-              <wp:posOffset>-60325</wp:posOffset>
+              <wp:posOffset>635</wp:posOffset>
             </wp:positionV>
-            <wp:extent cx="4516120" cy="5325110"/>
+            <wp:extent cx="4187190" cy="6080125"/>
             <wp:effectExtent l="0" t="0" r="0" b="0"/>
             <wp:wrapTopAndBottom/>
-            <wp:docPr id="17" name="Изображение10" descr=""/>
+            <wp:docPr id="15" name="Изображение10" descr=""/>
             <wp:cNvGraphicFramePr>
               <a:graphicFrameLocks xmlns:a="http://schemas.openxmlformats.org/drawingml/2006/main" noChangeAspect="1"/>
             </wp:cNvGraphicFramePr>
@@ -4180,7 +4359,124 @@
               <a:graphicData uri="http://schemas.openxmlformats.org/drawingml/2006/picture">
                 <pic:pic xmlns:pic="http://schemas.openxmlformats.org/drawingml/2006/picture">
                   <pic:nvPicPr>
-                    <pic:cNvPr id="17" name="Изображение10" descr=""/>
+                    <pic:cNvPr id="15" name="Изображение10" descr=""/>
+                    <pic:cNvPicPr>
+                      <a:picLocks noChangeAspect="1" noChangeArrowheads="1"/>
+                    </pic:cNvPicPr>
+                  </pic:nvPicPr>
+                  <pic:blipFill>
+                    <a:blip r:embed="rId15"/>
+                    <a:stretch>
+                      <a:fillRect/>
+                    </a:stretch>
+                  </pic:blipFill>
+                  <pic:spPr bwMode="auto">
+                    <a:xfrm>
+                      <a:off x="0" y="0"/>
+                      <a:ext cx="4187190" cy="6080125"/>
+                    </a:xfrm>
+                    <a:prstGeom prst="rect">
+                      <a:avLst/>
+                    </a:prstGeom>
+                  </pic:spPr>
+                </pic:pic>
+              </a:graphicData>
+            </a:graphic>
+          </wp:anchor>
+        </w:drawing>
+        <w:drawing>
+          <wp:anchor behindDoc="0" distT="0" distB="0" distL="0" distR="0" simplePos="0" locked="0" layoutInCell="1" allowOverlap="1" relativeHeight="21">
+            <wp:simplePos x="0" y="0"/>
+            <wp:positionH relativeFrom="column">
+              <wp:posOffset>-66675</wp:posOffset>
+            </wp:positionH>
+            <wp:positionV relativeFrom="paragraph">
+              <wp:posOffset>6079490</wp:posOffset>
+            </wp:positionV>
+            <wp:extent cx="5282565" cy="3253105"/>
+            <wp:effectExtent l="0" t="0" r="0" b="0"/>
+            <wp:wrapTopAndBottom/>
+            <wp:docPr id="16" name="Изображение11" descr=""/>
+            <wp:cNvGraphicFramePr>
+              <a:graphicFrameLocks xmlns:a="http://schemas.openxmlformats.org/drawingml/2006/main" noChangeAspect="1"/>
+            </wp:cNvGraphicFramePr>
+            <a:graphic xmlns:a="http://schemas.openxmlformats.org/drawingml/2006/main">
+              <a:graphicData uri="http://schemas.openxmlformats.org/drawingml/2006/picture">
+                <pic:pic xmlns:pic="http://schemas.openxmlformats.org/drawingml/2006/picture">
+                  <pic:nvPicPr>
+                    <pic:cNvPr id="16" name="Изображение11" descr=""/>
+                    <pic:cNvPicPr>
+                      <a:picLocks noChangeAspect="1" noChangeArrowheads="1"/>
+                    </pic:cNvPicPr>
+                  </pic:nvPicPr>
+                  <pic:blipFill>
+                    <a:blip r:embed="rId16"/>
+                    <a:srcRect l="0" t="0" r="0" b="37715"/>
+                    <a:stretch>
+                      <a:fillRect/>
+                    </a:stretch>
+                  </pic:blipFill>
+                  <pic:spPr bwMode="auto">
+                    <a:xfrm>
+                      <a:off x="0" y="0"/>
+                      <a:ext cx="5282565" cy="3253105"/>
+                    </a:xfrm>
+                    <a:prstGeom prst="rect">
+                      <a:avLst/>
+                    </a:prstGeom>
+                  </pic:spPr>
+                </pic:pic>
+              </a:graphicData>
+            </a:graphic>
+          </wp:anchor>
+        </w:drawing>
+      </w:r>
+    </w:p>
+    <w:p>
+      <w:pPr>
+        <w:pStyle w:val="Normal"/>
+        <w:spacing w:lineRule="auto" w:line="276" w:before="0" w:after="0"/>
+        <w:jc w:val="both"/>
+        <w:rPr>
+          <w:rFonts w:ascii="Times New Roman" w:hAnsi="Times New Roman" w:eastAsia="Times New Roman" w:cs="Times New Roman"/>
+          <w:b w:val="false"/>
+          <w:b w:val="false"/>
+          <w:bCs w:val="false"/>
+          <w:sz w:val="28"/>
+          <w:szCs w:val="28"/>
+          <w:lang w:eastAsia="ru-RU"/>
+        </w:rPr>
+      </w:pPr>
+      <w:r>
+        <w:rPr>
+          <w:rFonts w:eastAsia="Times New Roman" w:cs="Times New Roman" w:ascii="Times New Roman" w:hAnsi="Times New Roman"/>
+          <w:b w:val="false"/>
+          <w:bCs w:val="false"/>
+          <w:sz w:val="28"/>
+          <w:szCs w:val="28"/>
+          <w:lang w:eastAsia="ru-RU"/>
+        </w:rPr>
+        <w:drawing>
+          <wp:anchor behindDoc="0" distT="0" distB="0" distL="0" distR="0" simplePos="0" locked="0" layoutInCell="1" allowOverlap="1" relativeHeight="22">
+            <wp:simplePos x="0" y="0"/>
+            <wp:positionH relativeFrom="column">
+              <wp:align>left</wp:align>
+            </wp:positionH>
+            <wp:positionV relativeFrom="paragraph">
+              <wp:posOffset>635</wp:posOffset>
+            </wp:positionV>
+            <wp:extent cx="3302000" cy="4260850"/>
+            <wp:effectExtent l="0" t="0" r="0" b="0"/>
+            <wp:wrapTopAndBottom/>
+            <wp:docPr id="17" name="Изображение22" descr=""/>
+            <wp:cNvGraphicFramePr>
+              <a:graphicFrameLocks xmlns:a="http://schemas.openxmlformats.org/drawingml/2006/main" noChangeAspect="1"/>
+            </wp:cNvGraphicFramePr>
+            <a:graphic xmlns:a="http://schemas.openxmlformats.org/drawingml/2006/main">
+              <a:graphicData uri="http://schemas.openxmlformats.org/drawingml/2006/picture">
+                <pic:pic xmlns:pic="http://schemas.openxmlformats.org/drawingml/2006/picture">
+                  <pic:nvPicPr>
+                    <pic:cNvPr id="17" name="Изображение22" descr=""/>
                     <pic:cNvPicPr>
                       <a:picLocks noChangeAspect="1" noChangeArrowheads="1"/>
                     </pic:cNvPicPr>
@@ -4194,7 +4490,7 @@
                   <pic:spPr bwMode="auto">
                     <a:xfrm>
                       <a:off x="0" y="0"/>
-                      <a:ext cx="4516120" cy="5325110"/>
+                      <a:ext cx="3302000" cy="4260850"/>
                     </a:xfrm>
                     <a:prstGeom prst="rect">
                       <a:avLst/>
@@ -4232,149 +4528,7 @@
           <w:lang w:eastAsia="ru-RU"/>
         </w:rPr>
         <w:drawing>
-          <wp:anchor behindDoc="0" distT="0" distB="0" distL="0" distR="0" simplePos="0" locked="0" layoutInCell="1" allowOverlap="1" relativeHeight="19">
-            <wp:simplePos x="0" y="0"/>
-            <wp:positionH relativeFrom="column">
-              <wp:posOffset>-414655</wp:posOffset>
-            </wp:positionH>
-            <wp:positionV relativeFrom="paragraph">
-              <wp:posOffset>927100</wp:posOffset>
-            </wp:positionV>
-            <wp:extent cx="4483735" cy="3898265"/>
-            <wp:effectExtent l="0" t="0" r="0" b="0"/>
-            <wp:wrapTopAndBottom/>
-            <wp:docPr id="18" name="Изображение11" descr=""/>
-            <wp:cNvGraphicFramePr>
-              <a:graphicFrameLocks xmlns:a="http://schemas.openxmlformats.org/drawingml/2006/main" noChangeAspect="1"/>
-            </wp:cNvGraphicFramePr>
-            <a:graphic xmlns:a="http://schemas.openxmlformats.org/drawingml/2006/main">
-              <a:graphicData uri="http://schemas.openxmlformats.org/drawingml/2006/picture">
-                <pic:pic xmlns:pic="http://schemas.openxmlformats.org/drawingml/2006/picture">
-                  <pic:nvPicPr>
-                    <pic:cNvPr id="18" name="Изображение11" descr=""/>
-                    <pic:cNvPicPr>
-                      <a:picLocks noChangeAspect="1" noChangeArrowheads="1"/>
-                    </pic:cNvPicPr>
-                  </pic:nvPicPr>
-                  <pic:blipFill>
-                    <a:blip r:embed="rId18"/>
-                    <a:stretch>
-                      <a:fillRect/>
-                    </a:stretch>
-                  </pic:blipFill>
-                  <pic:spPr bwMode="auto">
-                    <a:xfrm>
-                      <a:off x="0" y="0"/>
-                      <a:ext cx="4483735" cy="3898265"/>
-                    </a:xfrm>
-                    <a:prstGeom prst="rect">
-                      <a:avLst/>
-                    </a:prstGeom>
-                  </pic:spPr>
-                </pic:pic>
-              </a:graphicData>
-            </a:graphic>
-          </wp:anchor>
-        </w:drawing>
-      </w:r>
-    </w:p>
-    <w:p>
-      <w:pPr>
-        <w:pStyle w:val="Normal"/>
-        <w:spacing w:lineRule="auto" w:line="276" w:before="0" w:after="0"/>
-        <w:jc w:val="both"/>
-        <w:rPr>
-          <w:rFonts w:ascii="Times New Roman" w:hAnsi="Times New Roman" w:eastAsia="Times New Roman" w:cs="Times New Roman"/>
-          <w:b w:val="false"/>
-          <w:b w:val="false"/>
-          <w:bCs w:val="false"/>
-          <w:sz w:val="28"/>
-          <w:szCs w:val="28"/>
-          <w:lang w:eastAsia="ru-RU"/>
-        </w:rPr>
-      </w:pPr>
-      <w:r>
-        <w:rPr>
-          <w:rFonts w:eastAsia="Times New Roman" w:cs="Times New Roman" w:ascii="Times New Roman" w:hAnsi="Times New Roman"/>
-          <w:b w:val="false"/>
-          <w:bCs w:val="false"/>
-          <w:sz w:val="28"/>
-          <w:szCs w:val="28"/>
-          <w:lang w:eastAsia="ru-RU"/>
-        </w:rPr>
-        <w:drawing>
-          <wp:anchor behindDoc="0" distT="0" distB="0" distL="0" distR="0" simplePos="0" locked="0" layoutInCell="1" allowOverlap="1" relativeHeight="20">
-            <wp:simplePos x="0" y="0"/>
-            <wp:positionH relativeFrom="column">
-              <wp:posOffset>-459105</wp:posOffset>
-            </wp:positionH>
-            <wp:positionV relativeFrom="paragraph">
-              <wp:posOffset>635</wp:posOffset>
-            </wp:positionV>
-            <wp:extent cx="3667760" cy="3807460"/>
-            <wp:effectExtent l="0" t="0" r="0" b="0"/>
-            <wp:wrapTopAndBottom/>
-            <wp:docPr id="19" name="Изображение24" descr=""/>
-            <wp:cNvGraphicFramePr>
-              <a:graphicFrameLocks xmlns:a="http://schemas.openxmlformats.org/drawingml/2006/main" noChangeAspect="1"/>
-            </wp:cNvGraphicFramePr>
-            <a:graphic xmlns:a="http://schemas.openxmlformats.org/drawingml/2006/main">
-              <a:graphicData uri="http://schemas.openxmlformats.org/drawingml/2006/picture">
-                <pic:pic xmlns:pic="http://schemas.openxmlformats.org/drawingml/2006/picture">
-                  <pic:nvPicPr>
-                    <pic:cNvPr id="19" name="Изображение24" descr=""/>
-                    <pic:cNvPicPr>
-                      <a:picLocks noChangeAspect="1" noChangeArrowheads="1"/>
-                    </pic:cNvPicPr>
-                  </pic:nvPicPr>
-                  <pic:blipFill>
-                    <a:blip r:embed="rId19"/>
-                    <a:stretch>
-                      <a:fillRect/>
-                    </a:stretch>
-                  </pic:blipFill>
-                  <pic:spPr bwMode="auto">
-                    <a:xfrm>
-                      <a:off x="0" y="0"/>
-                      <a:ext cx="3667760" cy="3807460"/>
-                    </a:xfrm>
-                    <a:prstGeom prst="rect">
-                      <a:avLst/>
-                    </a:prstGeom>
-                  </pic:spPr>
-                </pic:pic>
-              </a:graphicData>
-            </a:graphic>
-          </wp:anchor>
-        </w:drawing>
-      </w:r>
-    </w:p>
-    <w:p>
-      <w:pPr>
-        <w:pStyle w:val="Normal"/>
-        <w:spacing w:lineRule="auto" w:line="276" w:before="0" w:after="0"/>
-        <w:jc w:val="both"/>
-        <w:rPr>
-          <w:rFonts w:ascii="Times New Roman" w:hAnsi="Times New Roman" w:eastAsia="Times New Roman" w:cs="Times New Roman"/>
-          <w:b w:val="false"/>
-          <w:b w:val="false"/>
-          <w:bCs w:val="false"/>
-          <w:sz w:val="28"/>
-          <w:szCs w:val="28"/>
-          <w:lang w:eastAsia="ru-RU"/>
-        </w:rPr>
-      </w:pPr>
-      <w:r>
-        <w:rPr>
-          <w:rFonts w:eastAsia="Times New Roman" w:cs="Times New Roman" w:ascii="Times New Roman" w:hAnsi="Times New Roman"/>
-          <w:b w:val="false"/>
-          <w:bCs w:val="false"/>
-          <w:sz w:val="28"/>
-          <w:szCs w:val="28"/>
-          <w:lang w:eastAsia="ru-RU"/>
-        </w:rPr>
-        <w:drawing>
-          <wp:anchor behindDoc="0" distT="0" distB="0" distL="0" distR="0" simplePos="0" locked="0" layoutInCell="1" allowOverlap="1" relativeHeight="21">
+          <wp:anchor behindDoc="0" distT="0" distB="0" distL="0" distR="0" simplePos="0" locked="0" layoutInCell="1" allowOverlap="1" relativeHeight="8">
             <wp:simplePos x="0" y="0"/>
             <wp:positionH relativeFrom="column">
               <wp:posOffset>-337820</wp:posOffset>
@@ -4385,7 +4539,7 @@
             <wp:extent cx="4975225" cy="2757805"/>
             <wp:effectExtent l="0" t="0" r="0" b="0"/>
             <wp:wrapSquare wrapText="largest"/>
-            <wp:docPr id="20" name="Изображение25" descr=""/>
+            <wp:docPr id="18" name="Изображение25" descr=""/>
             <wp:cNvGraphicFramePr>
               <a:graphicFrameLocks xmlns:a="http://schemas.openxmlformats.org/drawingml/2006/main" noChangeAspect="1"/>
             </wp:cNvGraphicFramePr>
@@ -4393,13 +4547,13 @@
               <a:graphicData uri="http://schemas.openxmlformats.org/drawingml/2006/picture">
                 <pic:pic xmlns:pic="http://schemas.openxmlformats.org/drawingml/2006/picture">
                   <pic:nvPicPr>
-                    <pic:cNvPr id="20" name="Изображение25" descr=""/>
+                    <pic:cNvPr id="18" name="Изображение25" descr=""/>
                     <pic:cNvPicPr>
                       <a:picLocks noChangeAspect="1" noChangeArrowheads="1"/>
                     </pic:cNvPicPr>
                   </pic:nvPicPr>
                   <pic:blipFill>
-                    <a:blip r:embed="rId20"/>
+                    <a:blip r:embed="rId18"/>
                     <a:stretch>
                       <a:fillRect/>
                     </a:stretch>
@@ -4921,58 +5075,6 @@
         <w:jc w:val="both"/>
         <w:rPr>
           <w:rFonts w:ascii="Times New Roman" w:hAnsi="Times New Roman" w:eastAsia="Times New Roman" w:cs="Times New Roman"/>
-          <w:b w:val="false"/>
-          <w:b w:val="false"/>
-          <w:bCs w:val="false"/>
-          <w:sz w:val="28"/>
-          <w:szCs w:val="28"/>
-          <w:lang w:eastAsia="ru-RU"/>
-        </w:rPr>
-      </w:pPr>
-      <w:r>
-        <w:rPr>
-          <w:rFonts w:eastAsia="Times New Roman" w:cs="Times New Roman" w:ascii="Times New Roman" w:hAnsi="Times New Roman"/>
-          <w:b w:val="false"/>
-          <w:bCs w:val="false"/>
-          <w:sz w:val="28"/>
-          <w:szCs w:val="28"/>
-          <w:lang w:eastAsia="ru-RU"/>
-        </w:rPr>
-      </w:r>
-    </w:p>
-    <w:p>
-      <w:pPr>
-        <w:pStyle w:val="Normal"/>
-        <w:spacing w:lineRule="auto" w:line="276" w:before="0" w:after="0"/>
-        <w:jc w:val="both"/>
-        <w:rPr>
-          <w:rFonts w:ascii="Times New Roman" w:hAnsi="Times New Roman" w:eastAsia="Times New Roman" w:cs="Times New Roman"/>
-          <w:b w:val="false"/>
-          <w:b w:val="false"/>
-          <w:bCs w:val="false"/>
-          <w:sz w:val="28"/>
-          <w:szCs w:val="28"/>
-          <w:lang w:eastAsia="ru-RU"/>
-        </w:rPr>
-      </w:pPr>
-      <w:r>
-        <w:rPr>
-          <w:rFonts w:eastAsia="Times New Roman" w:cs="Times New Roman" w:ascii="Times New Roman" w:hAnsi="Times New Roman"/>
-          <w:b w:val="false"/>
-          <w:bCs w:val="false"/>
-          <w:sz w:val="28"/>
-          <w:szCs w:val="28"/>
-          <w:lang w:eastAsia="ru-RU"/>
-        </w:rPr>
-      </w:r>
-    </w:p>
-    <w:p>
-      <w:pPr>
-        <w:pStyle w:val="Normal"/>
-        <w:spacing w:lineRule="auto" w:line="276" w:before="0" w:after="0"/>
-        <w:jc w:val="both"/>
-        <w:rPr>
-          <w:rFonts w:ascii="Times New Roman" w:hAnsi="Times New Roman" w:eastAsia="Times New Roman" w:cs="Times New Roman"/>
           <w:b/>
           <w:b/>
           <w:bCs/>
@@ -5044,19 +5146,45 @@
           <w:szCs w:val="28"/>
           <w:lang w:eastAsia="ru-RU"/>
         </w:rPr>
+      </w:r>
+    </w:p>
+    <w:p>
+      <w:pPr>
+        <w:pStyle w:val="Normal"/>
+        <w:spacing w:lineRule="auto" w:line="276" w:before="0" w:after="0"/>
+        <w:jc w:val="both"/>
+        <w:rPr>
+          <w:rFonts w:ascii="Times New Roman" w:hAnsi="Times New Roman" w:eastAsia="Times New Roman" w:cs="Times New Roman"/>
+          <w:b w:val="false"/>
+          <w:b w:val="false"/>
+          <w:bCs w:val="false"/>
+          <w:sz w:val="28"/>
+          <w:szCs w:val="28"/>
+          <w:lang w:eastAsia="ru-RU"/>
+        </w:rPr>
+      </w:pPr>
+      <w:r>
+        <w:rPr>
+          <w:rFonts w:eastAsia="Times New Roman" w:cs="Times New Roman" w:ascii="Times New Roman" w:hAnsi="Times New Roman"/>
+          <w:b w:val="false"/>
+          <w:bCs w:val="false"/>
+          <w:sz w:val="28"/>
+          <w:szCs w:val="28"/>
+          <w:lang w:eastAsia="ru-RU"/>
+        </w:rPr>
         <w:drawing>
-          <wp:anchor behindDoc="0" distT="0" distB="0" distL="0" distR="0" simplePos="0" locked="0" layoutInCell="1" allowOverlap="1" relativeHeight="22">
+          <wp:anchor behindDoc="0" distT="0" distB="0" distL="0" distR="0" simplePos="0" locked="0" layoutInCell="1" allowOverlap="1" relativeHeight="23">
             <wp:simplePos x="0" y="0"/>
             <wp:positionH relativeFrom="column">
-              <wp:posOffset>-313690</wp:posOffset>
+              <wp:align>center</wp:align>
             </wp:positionH>
             <wp:positionV relativeFrom="paragraph">
-              <wp:posOffset>6391275</wp:posOffset>
+              <wp:posOffset>635</wp:posOffset>
             </wp:positionV>
-            <wp:extent cx="4169410" cy="2275205"/>
+            <wp:extent cx="5995035" cy="6153150"/>
             <wp:effectExtent l="0" t="0" r="0" b="0"/>
-            <wp:wrapTopAndBottom/>
-            <wp:docPr id="21" name="Изображение13" descr=""/>
+            <wp:wrapSquare wrapText="largest"/>
+            <wp:docPr id="19" name="Изображение12" descr=""/>
             <wp:cNvGraphicFramePr>
               <a:graphicFrameLocks xmlns:a="http://schemas.openxmlformats.org/drawingml/2006/main" noChangeAspect="1"/>
             </wp:cNvGraphicFramePr>
@@ -5064,7 +5192,123 @@
               <a:graphicData uri="http://schemas.openxmlformats.org/drawingml/2006/picture">
                 <pic:pic xmlns:pic="http://schemas.openxmlformats.org/drawingml/2006/picture">
                   <pic:nvPicPr>
-                    <pic:cNvPr id="21" name="Изображение13" descr=""/>
+                    <pic:cNvPr id="19" name="Изображение12" descr=""/>
+                    <pic:cNvPicPr>
+                      <a:picLocks noChangeAspect="1" noChangeArrowheads="1"/>
+                    </pic:cNvPicPr>
+                  </pic:nvPicPr>
+                  <pic:blipFill>
+                    <a:blip r:embed="rId19"/>
+                    <a:stretch>
+                      <a:fillRect/>
+                    </a:stretch>
+                  </pic:blipFill>
+                  <pic:spPr bwMode="auto">
+                    <a:xfrm>
+                      <a:off x="0" y="0"/>
+                      <a:ext cx="5995035" cy="6153150"/>
+                    </a:xfrm>
+                    <a:prstGeom prst="rect">
+                      <a:avLst/>
+                    </a:prstGeom>
+                  </pic:spPr>
+                </pic:pic>
+              </a:graphicData>
+            </a:graphic>
+          </wp:anchor>
+        </w:drawing>
+        <w:drawing>
+          <wp:anchor behindDoc="0" distT="0" distB="0" distL="0" distR="0" simplePos="0" locked="0" layoutInCell="1" allowOverlap="1" relativeHeight="24">
+            <wp:simplePos x="0" y="0"/>
+            <wp:positionH relativeFrom="column">
+              <wp:posOffset>-38735</wp:posOffset>
+            </wp:positionH>
+            <wp:positionV relativeFrom="paragraph">
+              <wp:posOffset>6209030</wp:posOffset>
+            </wp:positionV>
+            <wp:extent cx="4252595" cy="2209800"/>
+            <wp:effectExtent l="0" t="0" r="0" b="0"/>
+            <wp:wrapTopAndBottom/>
+            <wp:docPr id="20" name="Изображение13" descr=""/>
+            <wp:cNvGraphicFramePr>
+              <a:graphicFrameLocks xmlns:a="http://schemas.openxmlformats.org/drawingml/2006/main" noChangeAspect="1"/>
+            </wp:cNvGraphicFramePr>
+            <a:graphic xmlns:a="http://schemas.openxmlformats.org/drawingml/2006/main">
+              <a:graphicData uri="http://schemas.openxmlformats.org/drawingml/2006/picture">
+                <pic:pic xmlns:pic="http://schemas.openxmlformats.org/drawingml/2006/picture">
+                  <pic:nvPicPr>
+                    <pic:cNvPr id="20" name="Изображение13" descr=""/>
+                    <pic:cNvPicPr>
+                      <a:picLocks noChangeAspect="1" noChangeArrowheads="1"/>
+                    </pic:cNvPicPr>
+                  </pic:nvPicPr>
+                  <pic:blipFill>
+                    <a:blip r:embed="rId20"/>
+                    <a:stretch>
+                      <a:fillRect/>
+                    </a:stretch>
+                  </pic:blipFill>
+                  <pic:spPr bwMode="auto">
+                    <a:xfrm>
+                      <a:off x="0" y="0"/>
+                      <a:ext cx="4252595" cy="2209800"/>
+                    </a:xfrm>
+                    <a:prstGeom prst="rect">
+                      <a:avLst/>
+                    </a:prstGeom>
+                  </pic:spPr>
+                </pic:pic>
+              </a:graphicData>
+            </a:graphic>
+          </wp:anchor>
+        </w:drawing>
+      </w:r>
+    </w:p>
+    <w:p>
+      <w:pPr>
+        <w:pStyle w:val="Normal"/>
+        <w:spacing w:lineRule="auto" w:line="276" w:before="0" w:after="0"/>
+        <w:jc w:val="both"/>
+        <w:rPr>
+          <w:rFonts w:ascii="Times New Roman" w:hAnsi="Times New Roman" w:eastAsia="Times New Roman" w:cs="Times New Roman"/>
+          <w:b w:val="false"/>
+          <w:b w:val="false"/>
+          <w:bCs w:val="false"/>
+          <w:sz w:val="28"/>
+          <w:szCs w:val="28"/>
+          <w:lang w:eastAsia="ru-RU"/>
+        </w:rPr>
+      </w:pPr>
+      <w:r>
+        <w:rPr>
+          <w:rFonts w:eastAsia="Times New Roman" w:cs="Times New Roman" w:ascii="Times New Roman" w:hAnsi="Times New Roman"/>
+          <w:b w:val="false"/>
+          <w:bCs w:val="false"/>
+          <w:sz w:val="28"/>
+          <w:szCs w:val="28"/>
+          <w:lang w:eastAsia="ru-RU"/>
+        </w:rPr>
+        <w:drawing>
+          <wp:anchor behindDoc="0" distT="0" distB="0" distL="0" distR="0" simplePos="0" locked="0" layoutInCell="1" allowOverlap="1" relativeHeight="25">
+            <wp:simplePos x="0" y="0"/>
+            <wp:positionH relativeFrom="column">
+              <wp:align>center</wp:align>
+            </wp:positionH>
+            <wp:positionV relativeFrom="paragraph">
+              <wp:posOffset>635</wp:posOffset>
+            </wp:positionV>
+            <wp:extent cx="5940425" cy="5817870"/>
+            <wp:effectExtent l="0" t="0" r="0" b="0"/>
+            <wp:wrapSquare wrapText="largest"/>
+            <wp:docPr id="21" name="Изображение14" descr=""/>
+            <wp:cNvGraphicFramePr>
+              <a:graphicFrameLocks xmlns:a="http://schemas.openxmlformats.org/drawingml/2006/main" noChangeAspect="1"/>
+            </wp:cNvGraphicFramePr>
+            <a:graphic xmlns:a="http://schemas.openxmlformats.org/drawingml/2006/main">
+              <a:graphicData uri="http://schemas.openxmlformats.org/drawingml/2006/picture">
+                <pic:pic xmlns:pic="http://schemas.openxmlformats.org/drawingml/2006/picture">
+                  <pic:nvPicPr>
+                    <pic:cNvPr id="21" name="Изображение14" descr=""/>
                     <pic:cNvPicPr>
                       <a:picLocks noChangeAspect="1" noChangeArrowheads="1"/>
                     </pic:cNvPicPr>
@@ -5078,7 +5322,7 @@
                   <pic:spPr bwMode="auto">
                     <a:xfrm>
                       <a:off x="0" y="0"/>
-                      <a:ext cx="4169410" cy="2275205"/>
+                      <a:ext cx="5940425" cy="5817870"/>
                     </a:xfrm>
                     <a:prstGeom prst="rect">
                       <a:avLst/>
@@ -5089,19 +5333,669 @@
             </a:graphic>
           </wp:anchor>
         </w:drawing>
+      </w:r>
+    </w:p>
+    <w:p>
+      <w:pPr>
+        <w:pStyle w:val="Normal"/>
+        <w:spacing w:lineRule="auto" w:line="276" w:before="0" w:after="0"/>
+        <w:jc w:val="both"/>
+        <w:rPr>
+          <w:rFonts w:ascii="Times New Roman" w:hAnsi="Times New Roman" w:eastAsia="Times New Roman" w:cs="Times New Roman"/>
+          <w:b w:val="false"/>
+          <w:b w:val="false"/>
+          <w:bCs w:val="false"/>
+          <w:sz w:val="28"/>
+          <w:szCs w:val="28"/>
+          <w:lang w:eastAsia="ru-RU"/>
+        </w:rPr>
+      </w:pPr>
+      <w:r>
+        <w:rPr>
+          <w:rFonts w:eastAsia="Times New Roman" w:cs="Times New Roman" w:ascii="Times New Roman" w:hAnsi="Times New Roman"/>
+          <w:b w:val="false"/>
+          <w:bCs w:val="false"/>
+          <w:sz w:val="28"/>
+          <w:szCs w:val="28"/>
+          <w:lang w:eastAsia="ru-RU"/>
+        </w:rPr>
+      </w:r>
+    </w:p>
+    <w:p>
+      <w:pPr>
+        <w:pStyle w:val="Normal"/>
+        <w:spacing w:lineRule="auto" w:line="276" w:before="0" w:after="0"/>
+        <w:jc w:val="both"/>
+        <w:rPr>
+          <w:rFonts w:ascii="Times New Roman" w:hAnsi="Times New Roman" w:eastAsia="Times New Roman" w:cs="Times New Roman"/>
+          <w:b w:val="false"/>
+          <w:b w:val="false"/>
+          <w:bCs w:val="false"/>
+          <w:sz w:val="28"/>
+          <w:szCs w:val="28"/>
+          <w:lang w:eastAsia="ru-RU"/>
+        </w:rPr>
+      </w:pPr>
+      <w:r>
+        <w:rPr>
+          <w:rFonts w:eastAsia="Times New Roman" w:cs="Times New Roman" w:ascii="Times New Roman" w:hAnsi="Times New Roman"/>
+          <w:b w:val="false"/>
+          <w:bCs w:val="false"/>
+          <w:sz w:val="28"/>
+          <w:szCs w:val="28"/>
+          <w:lang w:eastAsia="ru-RU"/>
+        </w:rPr>
+      </w:r>
+    </w:p>
+    <w:p>
+      <w:pPr>
+        <w:pStyle w:val="Normal"/>
+        <w:spacing w:lineRule="auto" w:line="276" w:before="0" w:after="0"/>
+        <w:jc w:val="both"/>
+        <w:rPr>
+          <w:rFonts w:ascii="Times New Roman" w:hAnsi="Times New Roman" w:eastAsia="Times New Roman" w:cs="Times New Roman"/>
+          <w:b w:val="false"/>
+          <w:b w:val="false"/>
+          <w:bCs w:val="false"/>
+          <w:sz w:val="28"/>
+          <w:szCs w:val="28"/>
+          <w:lang w:eastAsia="ru-RU"/>
+        </w:rPr>
+      </w:pPr>
+      <w:r>
+        <w:rPr>
+          <w:rFonts w:eastAsia="Times New Roman" w:cs="Times New Roman" w:ascii="Times New Roman" w:hAnsi="Times New Roman"/>
+          <w:b w:val="false"/>
+          <w:bCs w:val="false"/>
+          <w:sz w:val="28"/>
+          <w:szCs w:val="28"/>
+          <w:lang w:eastAsia="ru-RU"/>
+        </w:rPr>
+      </w:r>
+    </w:p>
+    <w:p>
+      <w:pPr>
+        <w:pStyle w:val="Normal"/>
+        <w:spacing w:lineRule="auto" w:line="276" w:before="0" w:after="0"/>
+        <w:jc w:val="both"/>
+        <w:rPr>
+          <w:rFonts w:ascii="Times New Roman" w:hAnsi="Times New Roman" w:eastAsia="Times New Roman" w:cs="Times New Roman"/>
+          <w:b w:val="false"/>
+          <w:b w:val="false"/>
+          <w:bCs w:val="false"/>
+          <w:sz w:val="28"/>
+          <w:szCs w:val="28"/>
+          <w:lang w:eastAsia="ru-RU"/>
+        </w:rPr>
+      </w:pPr>
+      <w:r>
+        <w:rPr>
+          <w:rFonts w:eastAsia="Times New Roman" w:cs="Times New Roman" w:ascii="Times New Roman" w:hAnsi="Times New Roman"/>
+          <w:b w:val="false"/>
+          <w:bCs w:val="false"/>
+          <w:sz w:val="28"/>
+          <w:szCs w:val="28"/>
+          <w:lang w:eastAsia="ru-RU"/>
+        </w:rPr>
+      </w:r>
+    </w:p>
+    <w:p>
+      <w:pPr>
+        <w:pStyle w:val="Normal"/>
+        <w:spacing w:lineRule="auto" w:line="276" w:before="0" w:after="0"/>
+        <w:jc w:val="both"/>
+        <w:rPr>
+          <w:rFonts w:ascii="Times New Roman" w:hAnsi="Times New Roman" w:eastAsia="Times New Roman" w:cs="Times New Roman"/>
+          <w:b w:val="false"/>
+          <w:b w:val="false"/>
+          <w:bCs w:val="false"/>
+          <w:sz w:val="28"/>
+          <w:szCs w:val="28"/>
+          <w:lang w:eastAsia="ru-RU"/>
+        </w:rPr>
+      </w:pPr>
+      <w:r>
+        <w:rPr>
+          <w:rFonts w:eastAsia="Times New Roman" w:cs="Times New Roman" w:ascii="Times New Roman" w:hAnsi="Times New Roman"/>
+          <w:b w:val="false"/>
+          <w:bCs w:val="false"/>
+          <w:sz w:val="28"/>
+          <w:szCs w:val="28"/>
+          <w:lang w:eastAsia="ru-RU"/>
+        </w:rPr>
+      </w:r>
+    </w:p>
+    <w:p>
+      <w:pPr>
+        <w:pStyle w:val="Normal"/>
+        <w:spacing w:lineRule="auto" w:line="276" w:before="0" w:after="0"/>
+        <w:jc w:val="both"/>
+        <w:rPr>
+          <w:rFonts w:ascii="Times New Roman" w:hAnsi="Times New Roman" w:eastAsia="Times New Roman" w:cs="Times New Roman"/>
+          <w:b w:val="false"/>
+          <w:b w:val="false"/>
+          <w:bCs w:val="false"/>
+          <w:sz w:val="28"/>
+          <w:szCs w:val="28"/>
+          <w:lang w:eastAsia="ru-RU"/>
+        </w:rPr>
+      </w:pPr>
+      <w:r>
+        <w:rPr>
+          <w:rFonts w:eastAsia="Times New Roman" w:cs="Times New Roman" w:ascii="Times New Roman" w:hAnsi="Times New Roman"/>
+          <w:b w:val="false"/>
+          <w:bCs w:val="false"/>
+          <w:sz w:val="28"/>
+          <w:szCs w:val="28"/>
+          <w:lang w:eastAsia="ru-RU"/>
+        </w:rPr>
+      </w:r>
+    </w:p>
+    <w:p>
+      <w:pPr>
+        <w:pStyle w:val="Normal"/>
+        <w:spacing w:lineRule="auto" w:line="276" w:before="0" w:after="0"/>
+        <w:jc w:val="both"/>
+        <w:rPr>
+          <w:rFonts w:ascii="Times New Roman" w:hAnsi="Times New Roman" w:eastAsia="Times New Roman" w:cs="Times New Roman"/>
+          <w:b w:val="false"/>
+          <w:b w:val="false"/>
+          <w:bCs w:val="false"/>
+          <w:sz w:val="28"/>
+          <w:szCs w:val="28"/>
+          <w:lang w:eastAsia="ru-RU"/>
+        </w:rPr>
+      </w:pPr>
+      <w:r>
+        <w:rPr>
+          <w:rFonts w:eastAsia="Times New Roman" w:cs="Times New Roman" w:ascii="Times New Roman" w:hAnsi="Times New Roman"/>
+          <w:b w:val="false"/>
+          <w:bCs w:val="false"/>
+          <w:sz w:val="28"/>
+          <w:szCs w:val="28"/>
+          <w:lang w:eastAsia="ru-RU"/>
+        </w:rPr>
+      </w:r>
+    </w:p>
+    <w:p>
+      <w:pPr>
+        <w:pStyle w:val="Normal"/>
+        <w:spacing w:lineRule="auto" w:line="276" w:before="0" w:after="0"/>
+        <w:jc w:val="both"/>
+        <w:rPr>
+          <w:rFonts w:ascii="Times New Roman" w:hAnsi="Times New Roman" w:eastAsia="Times New Roman" w:cs="Times New Roman"/>
+          <w:b w:val="false"/>
+          <w:b w:val="false"/>
+          <w:bCs w:val="false"/>
+          <w:sz w:val="28"/>
+          <w:szCs w:val="28"/>
+          <w:lang w:eastAsia="ru-RU"/>
+        </w:rPr>
+      </w:pPr>
+      <w:r>
+        <w:rPr>
+          <w:rFonts w:eastAsia="Times New Roman" w:cs="Times New Roman" w:ascii="Times New Roman" w:hAnsi="Times New Roman"/>
+          <w:b w:val="false"/>
+          <w:bCs w:val="false"/>
+          <w:sz w:val="28"/>
+          <w:szCs w:val="28"/>
+          <w:lang w:eastAsia="ru-RU"/>
+        </w:rPr>
+      </w:r>
+    </w:p>
+    <w:p>
+      <w:pPr>
+        <w:pStyle w:val="Normal"/>
+        <w:spacing w:lineRule="auto" w:line="276" w:before="0" w:after="0"/>
+        <w:jc w:val="both"/>
+        <w:rPr>
+          <w:rFonts w:ascii="Times New Roman" w:hAnsi="Times New Roman" w:eastAsia="Times New Roman" w:cs="Times New Roman"/>
+          <w:b w:val="false"/>
+          <w:b w:val="false"/>
+          <w:bCs w:val="false"/>
+          <w:sz w:val="28"/>
+          <w:szCs w:val="28"/>
+          <w:lang w:eastAsia="ru-RU"/>
+        </w:rPr>
+      </w:pPr>
+      <w:r>
+        <w:rPr>
+          <w:rFonts w:eastAsia="Times New Roman" w:cs="Times New Roman" w:ascii="Times New Roman" w:hAnsi="Times New Roman"/>
+          <w:b w:val="false"/>
+          <w:bCs w:val="false"/>
+          <w:sz w:val="28"/>
+          <w:szCs w:val="28"/>
+          <w:lang w:eastAsia="ru-RU"/>
+        </w:rPr>
+      </w:r>
+    </w:p>
+    <w:p>
+      <w:pPr>
+        <w:pStyle w:val="Normal"/>
+        <w:spacing w:lineRule="auto" w:line="276" w:before="0" w:after="0"/>
+        <w:jc w:val="both"/>
+        <w:rPr>
+          <w:rFonts w:ascii="Times New Roman" w:hAnsi="Times New Roman" w:eastAsia="Times New Roman" w:cs="Times New Roman"/>
+          <w:b w:val="false"/>
+          <w:b w:val="false"/>
+          <w:bCs w:val="false"/>
+          <w:sz w:val="28"/>
+          <w:szCs w:val="28"/>
+          <w:lang w:eastAsia="ru-RU"/>
+        </w:rPr>
+      </w:pPr>
+      <w:r>
+        <w:rPr>
+          <w:rFonts w:eastAsia="Times New Roman" w:cs="Times New Roman" w:ascii="Times New Roman" w:hAnsi="Times New Roman"/>
+          <w:b w:val="false"/>
+          <w:bCs w:val="false"/>
+          <w:sz w:val="28"/>
+          <w:szCs w:val="28"/>
+          <w:lang w:eastAsia="ru-RU"/>
+        </w:rPr>
+      </w:r>
+    </w:p>
+    <w:p>
+      <w:pPr>
+        <w:pStyle w:val="Normal"/>
+        <w:spacing w:lineRule="auto" w:line="276" w:before="0" w:after="0"/>
+        <w:jc w:val="both"/>
+        <w:rPr>
+          <w:rFonts w:ascii="Times New Roman" w:hAnsi="Times New Roman" w:eastAsia="Times New Roman" w:cs="Times New Roman"/>
+          <w:b w:val="false"/>
+          <w:b w:val="false"/>
+          <w:bCs w:val="false"/>
+          <w:sz w:val="28"/>
+          <w:szCs w:val="28"/>
+          <w:lang w:eastAsia="ru-RU"/>
+        </w:rPr>
+      </w:pPr>
+      <w:r>
+        <w:rPr>
+          <w:rFonts w:eastAsia="Times New Roman" w:cs="Times New Roman" w:ascii="Times New Roman" w:hAnsi="Times New Roman"/>
+          <w:b w:val="false"/>
+          <w:bCs w:val="false"/>
+          <w:sz w:val="28"/>
+          <w:szCs w:val="28"/>
+          <w:lang w:eastAsia="ru-RU"/>
+        </w:rPr>
+      </w:r>
+    </w:p>
+    <w:p>
+      <w:pPr>
+        <w:pStyle w:val="Normal"/>
+        <w:spacing w:lineRule="auto" w:line="276" w:before="0" w:after="0"/>
+        <w:jc w:val="both"/>
+        <w:rPr>
+          <w:rFonts w:ascii="Times New Roman" w:hAnsi="Times New Roman" w:eastAsia="Times New Roman" w:cs="Times New Roman"/>
+          <w:b w:val="false"/>
+          <w:b w:val="false"/>
+          <w:bCs w:val="false"/>
+          <w:sz w:val="28"/>
+          <w:szCs w:val="28"/>
+          <w:lang w:eastAsia="ru-RU"/>
+        </w:rPr>
+      </w:pPr>
+      <w:r>
+        <w:rPr>
+          <w:rFonts w:eastAsia="Times New Roman" w:cs="Times New Roman" w:ascii="Times New Roman" w:hAnsi="Times New Roman"/>
+          <w:b w:val="false"/>
+          <w:bCs w:val="false"/>
+          <w:sz w:val="28"/>
+          <w:szCs w:val="28"/>
+          <w:lang w:eastAsia="ru-RU"/>
+        </w:rPr>
+      </w:r>
+    </w:p>
+    <w:p>
+      <w:pPr>
+        <w:pStyle w:val="Normal"/>
+        <w:spacing w:lineRule="auto" w:line="276" w:before="0" w:after="0"/>
+        <w:jc w:val="both"/>
+        <w:rPr>
+          <w:rFonts w:ascii="Times New Roman" w:hAnsi="Times New Roman" w:eastAsia="Times New Roman" w:cs="Times New Roman"/>
+          <w:b w:val="false"/>
+          <w:b w:val="false"/>
+          <w:bCs w:val="false"/>
+          <w:sz w:val="28"/>
+          <w:szCs w:val="28"/>
+          <w:lang w:eastAsia="ru-RU"/>
+        </w:rPr>
+      </w:pPr>
+      <w:r>
+        <w:rPr>
+          <w:rFonts w:eastAsia="Times New Roman" w:cs="Times New Roman" w:ascii="Times New Roman" w:hAnsi="Times New Roman"/>
+          <w:b w:val="false"/>
+          <w:bCs w:val="false"/>
+          <w:sz w:val="28"/>
+          <w:szCs w:val="28"/>
+          <w:lang w:eastAsia="ru-RU"/>
+        </w:rPr>
+      </w:r>
+    </w:p>
+    <w:p>
+      <w:pPr>
+        <w:pStyle w:val="Normal"/>
+        <w:spacing w:lineRule="auto" w:line="276" w:before="0" w:after="0"/>
+        <w:jc w:val="both"/>
+        <w:rPr>
+          <w:rFonts w:ascii="Times New Roman" w:hAnsi="Times New Roman" w:eastAsia="Times New Roman" w:cs="Times New Roman"/>
+          <w:b w:val="false"/>
+          <w:b w:val="false"/>
+          <w:bCs w:val="false"/>
+          <w:sz w:val="28"/>
+          <w:szCs w:val="28"/>
+          <w:lang w:eastAsia="ru-RU"/>
+        </w:rPr>
+      </w:pPr>
+      <w:r>
+        <w:rPr>
+          <w:rFonts w:eastAsia="Times New Roman" w:cs="Times New Roman" w:ascii="Times New Roman" w:hAnsi="Times New Roman"/>
+          <w:b w:val="false"/>
+          <w:bCs w:val="false"/>
+          <w:sz w:val="28"/>
+          <w:szCs w:val="28"/>
+          <w:lang w:eastAsia="ru-RU"/>
+        </w:rPr>
+      </w:r>
+    </w:p>
+    <w:p>
+      <w:pPr>
+        <w:pStyle w:val="Normal"/>
+        <w:spacing w:lineRule="auto" w:line="276" w:before="0" w:after="0"/>
+        <w:jc w:val="both"/>
+        <w:rPr>
+          <w:rFonts w:ascii="Times New Roman" w:hAnsi="Times New Roman" w:eastAsia="Times New Roman" w:cs="Times New Roman"/>
+          <w:b w:val="false"/>
+          <w:b w:val="false"/>
+          <w:bCs w:val="false"/>
+          <w:sz w:val="28"/>
+          <w:szCs w:val="28"/>
+          <w:lang w:eastAsia="ru-RU"/>
+        </w:rPr>
+      </w:pPr>
+      <w:r>
+        <w:rPr>
+          <w:rFonts w:eastAsia="Times New Roman" w:cs="Times New Roman" w:ascii="Times New Roman" w:hAnsi="Times New Roman"/>
+          <w:b w:val="false"/>
+          <w:bCs w:val="false"/>
+          <w:sz w:val="28"/>
+          <w:szCs w:val="28"/>
+          <w:lang w:eastAsia="ru-RU"/>
+        </w:rPr>
+      </w:r>
+    </w:p>
+    <w:p>
+      <w:pPr>
+        <w:pStyle w:val="Normal"/>
+        <w:spacing w:lineRule="auto" w:line="276" w:before="0" w:after="0"/>
+        <w:jc w:val="both"/>
+        <w:rPr>
+          <w:rFonts w:ascii="Times New Roman" w:hAnsi="Times New Roman" w:eastAsia="Times New Roman" w:cs="Times New Roman"/>
+          <w:b w:val="false"/>
+          <w:b w:val="false"/>
+          <w:bCs w:val="false"/>
+          <w:sz w:val="28"/>
+          <w:szCs w:val="28"/>
+          <w:lang w:eastAsia="ru-RU"/>
+        </w:rPr>
+      </w:pPr>
+      <w:r>
+        <w:rPr>
+          <w:rFonts w:eastAsia="Times New Roman" w:cs="Times New Roman" w:ascii="Times New Roman" w:hAnsi="Times New Roman"/>
+          <w:b w:val="false"/>
+          <w:bCs w:val="false"/>
+          <w:sz w:val="28"/>
+          <w:szCs w:val="28"/>
+          <w:lang w:eastAsia="ru-RU"/>
+        </w:rPr>
+      </w:r>
+    </w:p>
+    <w:p>
+      <w:pPr>
+        <w:pStyle w:val="Normal"/>
+        <w:spacing w:lineRule="auto" w:line="276" w:before="0" w:after="0"/>
+        <w:jc w:val="both"/>
+        <w:rPr>
+          <w:rFonts w:ascii="Times New Roman" w:hAnsi="Times New Roman" w:eastAsia="Times New Roman" w:cs="Times New Roman"/>
+          <w:b w:val="false"/>
+          <w:b w:val="false"/>
+          <w:bCs w:val="false"/>
+          <w:sz w:val="28"/>
+          <w:szCs w:val="28"/>
+          <w:lang w:eastAsia="ru-RU"/>
+        </w:rPr>
+      </w:pPr>
+      <w:r>
+        <w:rPr>
+          <w:rFonts w:eastAsia="Times New Roman" w:cs="Times New Roman" w:ascii="Times New Roman" w:hAnsi="Times New Roman"/>
+          <w:b w:val="false"/>
+          <w:bCs w:val="false"/>
+          <w:sz w:val="28"/>
+          <w:szCs w:val="28"/>
+          <w:lang w:eastAsia="ru-RU"/>
+        </w:rPr>
+      </w:r>
+    </w:p>
+    <w:p>
+      <w:pPr>
+        <w:pStyle w:val="Normal"/>
+        <w:spacing w:lineRule="auto" w:line="276" w:before="0" w:after="0"/>
+        <w:jc w:val="both"/>
+        <w:rPr>
+          <w:rFonts w:ascii="Times New Roman" w:hAnsi="Times New Roman" w:eastAsia="Times New Roman" w:cs="Times New Roman"/>
+          <w:b w:val="false"/>
+          <w:b w:val="false"/>
+          <w:bCs w:val="false"/>
+          <w:sz w:val="28"/>
+          <w:szCs w:val="28"/>
+          <w:lang w:eastAsia="ru-RU"/>
+        </w:rPr>
+      </w:pPr>
+      <w:r>
+        <w:rPr>
+          <w:rFonts w:eastAsia="Times New Roman" w:cs="Times New Roman" w:ascii="Times New Roman" w:hAnsi="Times New Roman"/>
+          <w:b w:val="false"/>
+          <w:bCs w:val="false"/>
+          <w:sz w:val="28"/>
+          <w:szCs w:val="28"/>
+          <w:lang w:eastAsia="ru-RU"/>
+        </w:rPr>
+      </w:r>
+    </w:p>
+    <w:p>
+      <w:pPr>
+        <w:pStyle w:val="Normal"/>
+        <w:spacing w:lineRule="auto" w:line="276" w:before="0" w:after="0"/>
+        <w:jc w:val="both"/>
+        <w:rPr>
+          <w:rFonts w:ascii="Times New Roman" w:hAnsi="Times New Roman" w:eastAsia="Times New Roman" w:cs="Times New Roman"/>
+          <w:b w:val="false"/>
+          <w:b w:val="false"/>
+          <w:bCs w:val="false"/>
+          <w:sz w:val="28"/>
+          <w:szCs w:val="28"/>
+          <w:lang w:eastAsia="ru-RU"/>
+        </w:rPr>
+      </w:pPr>
+      <w:r>
+        <w:rPr>
+          <w:rFonts w:eastAsia="Times New Roman" w:cs="Times New Roman" w:ascii="Times New Roman" w:hAnsi="Times New Roman"/>
+          <w:b w:val="false"/>
+          <w:bCs w:val="false"/>
+          <w:sz w:val="28"/>
+          <w:szCs w:val="28"/>
+          <w:lang w:eastAsia="ru-RU"/>
+        </w:rPr>
+      </w:r>
+    </w:p>
+    <w:p>
+      <w:pPr>
+        <w:pStyle w:val="Normal"/>
+        <w:spacing w:lineRule="auto" w:line="276" w:before="0" w:after="0"/>
+        <w:jc w:val="both"/>
+        <w:rPr>
+          <w:rFonts w:ascii="Times New Roman" w:hAnsi="Times New Roman" w:eastAsia="Times New Roman" w:cs="Times New Roman"/>
+          <w:b w:val="false"/>
+          <w:b w:val="false"/>
+          <w:bCs w:val="false"/>
+          <w:sz w:val="28"/>
+          <w:szCs w:val="28"/>
+          <w:lang w:eastAsia="ru-RU"/>
+        </w:rPr>
+      </w:pPr>
+      <w:r>
+        <w:rPr>
+          <w:rFonts w:eastAsia="Times New Roman" w:cs="Times New Roman" w:ascii="Times New Roman" w:hAnsi="Times New Roman"/>
+          <w:b w:val="false"/>
+          <w:bCs w:val="false"/>
+          <w:sz w:val="28"/>
+          <w:szCs w:val="28"/>
+          <w:lang w:eastAsia="ru-RU"/>
+        </w:rPr>
+      </w:r>
+    </w:p>
+    <w:p>
+      <w:pPr>
+        <w:pStyle w:val="Normal"/>
+        <w:spacing w:lineRule="auto" w:line="276" w:before="0" w:after="0"/>
+        <w:jc w:val="both"/>
+        <w:rPr>
+          <w:rFonts w:ascii="Times New Roman" w:hAnsi="Times New Roman" w:eastAsia="Times New Roman" w:cs="Times New Roman"/>
+          <w:b w:val="false"/>
+          <w:b w:val="false"/>
+          <w:bCs w:val="false"/>
+          <w:sz w:val="28"/>
+          <w:szCs w:val="28"/>
+          <w:lang w:eastAsia="ru-RU"/>
+        </w:rPr>
+      </w:pPr>
+      <w:r>
+        <w:rPr>
+          <w:rFonts w:eastAsia="Times New Roman" w:cs="Times New Roman" w:ascii="Times New Roman" w:hAnsi="Times New Roman"/>
+          <w:b w:val="false"/>
+          <w:bCs w:val="false"/>
+          <w:sz w:val="28"/>
+          <w:szCs w:val="28"/>
+          <w:lang w:eastAsia="ru-RU"/>
+        </w:rPr>
+      </w:r>
+    </w:p>
+    <w:p>
+      <w:pPr>
+        <w:pStyle w:val="Normal"/>
+        <w:spacing w:lineRule="auto" w:line="276" w:before="0" w:after="0"/>
+        <w:jc w:val="both"/>
+        <w:rPr>
+          <w:rFonts w:ascii="Times New Roman" w:hAnsi="Times New Roman" w:eastAsia="Times New Roman" w:cs="Times New Roman"/>
+          <w:b w:val="false"/>
+          <w:b w:val="false"/>
+          <w:bCs w:val="false"/>
+          <w:sz w:val="28"/>
+          <w:szCs w:val="28"/>
+          <w:lang w:eastAsia="ru-RU"/>
+        </w:rPr>
+      </w:pPr>
+      <w:r>
+        <w:rPr>
+          <w:rFonts w:eastAsia="Times New Roman" w:cs="Times New Roman" w:ascii="Times New Roman" w:hAnsi="Times New Roman"/>
+          <w:b w:val="false"/>
+          <w:bCs w:val="false"/>
+          <w:sz w:val="28"/>
+          <w:szCs w:val="28"/>
+          <w:lang w:eastAsia="ru-RU"/>
+        </w:rPr>
+      </w:r>
+    </w:p>
+    <w:p>
+      <w:pPr>
+        <w:pStyle w:val="Normal"/>
+        <w:spacing w:lineRule="auto" w:line="276" w:before="0" w:after="0"/>
+        <w:jc w:val="both"/>
+        <w:rPr>
+          <w:rFonts w:ascii="Times New Roman" w:hAnsi="Times New Roman" w:eastAsia="Times New Roman" w:cs="Times New Roman"/>
+          <w:b w:val="false"/>
+          <w:b w:val="false"/>
+          <w:bCs w:val="false"/>
+          <w:sz w:val="28"/>
+          <w:szCs w:val="28"/>
+          <w:lang w:eastAsia="ru-RU"/>
+        </w:rPr>
+      </w:pPr>
+      <w:r>
+        <w:rPr>
+          <w:rFonts w:eastAsia="Times New Roman" w:cs="Times New Roman" w:ascii="Times New Roman" w:hAnsi="Times New Roman"/>
+          <w:b w:val="false"/>
+          <w:bCs w:val="false"/>
+          <w:sz w:val="28"/>
+          <w:szCs w:val="28"/>
+          <w:lang w:eastAsia="ru-RU"/>
+        </w:rPr>
+      </w:r>
+    </w:p>
+    <w:p>
+      <w:pPr>
+        <w:pStyle w:val="Normal"/>
+        <w:spacing w:lineRule="auto" w:line="276" w:before="0" w:after="0"/>
+        <w:jc w:val="both"/>
+        <w:rPr>
+          <w:rFonts w:ascii="Times New Roman" w:hAnsi="Times New Roman" w:eastAsia="Times New Roman" w:cs="Times New Roman"/>
+          <w:b w:val="false"/>
+          <w:b w:val="false"/>
+          <w:bCs w:val="false"/>
+          <w:sz w:val="28"/>
+          <w:szCs w:val="28"/>
+          <w:lang w:eastAsia="ru-RU"/>
+        </w:rPr>
+      </w:pPr>
+      <w:r>
+        <w:rPr>
+          <w:rFonts w:eastAsia="Times New Roman" w:cs="Times New Roman" w:ascii="Times New Roman" w:hAnsi="Times New Roman"/>
+          <w:b w:val="false"/>
+          <w:bCs w:val="false"/>
+          <w:sz w:val="28"/>
+          <w:szCs w:val="28"/>
+          <w:lang w:eastAsia="ru-RU"/>
+        </w:rPr>
+      </w:r>
+    </w:p>
+    <w:p>
+      <w:pPr>
+        <w:pStyle w:val="Normal"/>
+        <w:spacing w:lineRule="auto" w:line="276" w:before="0" w:after="0"/>
+        <w:jc w:val="both"/>
+        <w:rPr>
+          <w:rFonts w:ascii="Times New Roman" w:hAnsi="Times New Roman" w:eastAsia="Times New Roman" w:cs="Times New Roman"/>
+          <w:b w:val="false"/>
+          <w:b w:val="false"/>
+          <w:bCs w:val="false"/>
+          <w:sz w:val="28"/>
+          <w:szCs w:val="28"/>
+          <w:lang w:eastAsia="ru-RU"/>
+        </w:rPr>
+      </w:pPr>
+      <w:r>
+        <w:rPr>
+          <w:rFonts w:eastAsia="Times New Roman" w:cs="Times New Roman" w:ascii="Times New Roman" w:hAnsi="Times New Roman"/>
+          <w:b w:val="false"/>
+          <w:bCs w:val="false"/>
+          <w:sz w:val="28"/>
+          <w:szCs w:val="28"/>
+          <w:lang w:eastAsia="ru-RU"/>
+        </w:rPr>
         <w:drawing>
-          <wp:anchor behindDoc="0" distT="0" distB="0" distL="0" distR="0" simplePos="0" locked="0" layoutInCell="1" allowOverlap="1" relativeHeight="30">
+          <wp:anchor behindDoc="0" distT="0" distB="0" distL="0" distR="0" simplePos="0" locked="0" layoutInCell="1" allowOverlap="1" relativeHeight="26">
             <wp:simplePos x="0" y="0"/>
             <wp:positionH relativeFrom="column">
-              <wp:posOffset>-329565</wp:posOffset>
+              <wp:posOffset>-43180</wp:posOffset>
             </wp:positionH>
             <wp:positionV relativeFrom="paragraph">
-              <wp:posOffset>100965</wp:posOffset>
+              <wp:posOffset>635</wp:posOffset>
             </wp:positionV>
-            <wp:extent cx="6255385" cy="6248400"/>
+            <wp:extent cx="5940425" cy="3113405"/>
             <wp:effectExtent l="0" t="0" r="0" b="0"/>
-            <wp:wrapTopAndBottom/>
-            <wp:docPr id="22" name="Изображение12" descr=""/>
+            <wp:wrapSquare wrapText="largest"/>
+            <wp:docPr id="22" name="Изображение15" descr=""/>
             <wp:cNvGraphicFramePr>
               <a:graphicFrameLocks xmlns:a="http://schemas.openxmlformats.org/drawingml/2006/main" noChangeAspect="1"/>
             </wp:cNvGraphicFramePr>
@@ -5109,13 +6003,14 @@
               <a:graphicData uri="http://schemas.openxmlformats.org/drawingml/2006/picture">
                 <pic:pic xmlns:pic="http://schemas.openxmlformats.org/drawingml/2006/picture">
                   <pic:nvPicPr>
-                    <pic:cNvPr id="22" name="Изображение12" descr=""/>
+                    <pic:cNvPr id="22" name="Изображение15" descr=""/>
                     <pic:cNvPicPr>
                       <a:picLocks noChangeAspect="1" noChangeArrowheads="1"/>
                     </pic:cNvPicPr>
                   </pic:nvPicPr>
                   <pic:blipFill>
                     <a:blip r:embed="rId22"/>
+                    <a:srcRect l="0" t="0" r="0" b="27660"/>
                     <a:stretch>
                       <a:fillRect/>
                     </a:stretch>
@@ -5123,7 +6018,7 @@
                   <pic:spPr bwMode="auto">
                     <a:xfrm>
                       <a:off x="0" y="0"/>
-                      <a:ext cx="6255385" cy="6248400"/>
+                      <a:ext cx="5940425" cy="3113405"/>
                     </a:xfrm>
                     <a:prstGeom prst="rect">
                       <a:avLst/>
@@ -5161,18 +6056,18 @@
           <w:lang w:eastAsia="ru-RU"/>
         </w:rPr>
         <w:drawing>
-          <wp:anchor behindDoc="0" distT="0" distB="0" distL="0" distR="0" simplePos="0" locked="0" layoutInCell="1" allowOverlap="1" relativeHeight="23">
+          <wp:anchor behindDoc="0" distT="0" distB="0" distL="0" distR="0" simplePos="0" locked="0" layoutInCell="1" allowOverlap="1" relativeHeight="27">
             <wp:simplePos x="0" y="0"/>
             <wp:positionH relativeFrom="column">
-              <wp:posOffset>-386715</wp:posOffset>
+              <wp:align>left</wp:align>
             </wp:positionH>
             <wp:positionV relativeFrom="paragraph">
-              <wp:posOffset>-62865</wp:posOffset>
+              <wp:posOffset>635</wp:posOffset>
             </wp:positionV>
-            <wp:extent cx="6153150" cy="5732145"/>
+            <wp:extent cx="4705350" cy="5685790"/>
             <wp:effectExtent l="0" t="0" r="0" b="0"/>
             <wp:wrapTopAndBottom/>
-            <wp:docPr id="23" name="Изображение14" descr=""/>
+            <wp:docPr id="23" name="Изображение23" descr=""/>
             <wp:cNvGraphicFramePr>
               <a:graphicFrameLocks xmlns:a="http://schemas.openxmlformats.org/drawingml/2006/main" noChangeAspect="1"/>
             </wp:cNvGraphicFramePr>
@@ -5180,7 +6075,7 @@
               <a:graphicData uri="http://schemas.openxmlformats.org/drawingml/2006/picture">
                 <pic:pic xmlns:pic="http://schemas.openxmlformats.org/drawingml/2006/picture">
                   <pic:nvPicPr>
-                    <pic:cNvPr id="23" name="Изображение14" descr=""/>
+                    <pic:cNvPr id="23" name="Изображение23" descr=""/>
                     <pic:cNvPicPr>
                       <a:picLocks noChangeAspect="1" noChangeArrowheads="1"/>
                     </pic:cNvPicPr>
@@ -5194,7 +6089,7 @@
                   <pic:spPr bwMode="auto">
                     <a:xfrm>
                       <a:off x="0" y="0"/>
-                      <a:ext cx="6153150" cy="5732145"/>
+                      <a:ext cx="4705350" cy="5685790"/>
                     </a:xfrm>
                     <a:prstGeom prst="rect">
                       <a:avLst/>
@@ -5206,18 +6101,18 @@
           </wp:anchor>
         </w:drawing>
         <w:drawing>
-          <wp:anchor behindDoc="0" distT="0" distB="0" distL="0" distR="0" simplePos="0" locked="0" layoutInCell="1" allowOverlap="1" relativeHeight="31">
+          <wp:anchor behindDoc="0" distT="0" distB="0" distL="0" distR="0" simplePos="0" locked="0" layoutInCell="1" allowOverlap="1" relativeHeight="28">
             <wp:simplePos x="0" y="0"/>
             <wp:positionH relativeFrom="column">
-              <wp:posOffset>-337185</wp:posOffset>
+              <wp:posOffset>17145</wp:posOffset>
             </wp:positionH>
             <wp:positionV relativeFrom="paragraph">
-              <wp:posOffset>5729605</wp:posOffset>
+              <wp:posOffset>5732780</wp:posOffset>
             </wp:positionV>
-            <wp:extent cx="5940425" cy="3361690"/>
+            <wp:extent cx="4791710" cy="4157980"/>
             <wp:effectExtent l="0" t="0" r="0" b="0"/>
-            <wp:wrapSquare wrapText="largest"/>
-            <wp:docPr id="24" name="Изображение15" descr=""/>
+            <wp:wrapTopAndBottom/>
+            <wp:docPr id="24" name="Изображение24" descr=""/>
             <wp:cNvGraphicFramePr>
               <a:graphicFrameLocks xmlns:a="http://schemas.openxmlformats.org/drawingml/2006/main" noChangeAspect="1"/>
             </wp:cNvGraphicFramePr>
@@ -5225,13 +6120,14 @@
               <a:graphicData uri="http://schemas.openxmlformats.org/drawingml/2006/picture">
                 <pic:pic xmlns:pic="http://schemas.openxmlformats.org/drawingml/2006/picture">
                   <pic:nvPicPr>
-                    <pic:cNvPr id="24" name="Изображение15" descr=""/>
+                    <pic:cNvPr id="24" name="Изображение24" descr=""/>
                     <pic:cNvPicPr>
                       <a:picLocks noChangeAspect="1" noChangeArrowheads="1"/>
                     </pic:cNvPicPr>
                   </pic:nvPicPr>
                   <pic:blipFill>
                     <a:blip r:embed="rId24"/>
+                    <a:srcRect l="0" t="0" r="0" b="18347"/>
                     <a:stretch>
                       <a:fillRect/>
                     </a:stretch>
@@ -5239,7 +6135,7 @@
                   <pic:spPr bwMode="auto">
                     <a:xfrm>
                       <a:off x="0" y="0"/>
-                      <a:ext cx="5940425" cy="3361690"/>
+                      <a:ext cx="4791710" cy="4157980"/>
                     </a:xfrm>
                     <a:prstGeom prst="rect">
                       <a:avLst/>
@@ -5276,382 +6172,18 @@
           <w:szCs w:val="28"/>
           <w:lang w:eastAsia="ru-RU"/>
         </w:rPr>
-      </w:r>
-    </w:p>
-    <w:p>
-      <w:pPr>
-        <w:pStyle w:val="Normal"/>
-        <w:spacing w:lineRule="auto" w:line="276" w:before="0" w:after="0"/>
-        <w:jc w:val="both"/>
-        <w:rPr>
-          <w:rFonts w:ascii="Times New Roman" w:hAnsi="Times New Roman" w:eastAsia="Times New Roman" w:cs="Times New Roman"/>
-          <w:b w:val="false"/>
-          <w:b w:val="false"/>
-          <w:bCs w:val="false"/>
-          <w:sz w:val="28"/>
-          <w:szCs w:val="28"/>
-          <w:lang w:eastAsia="ru-RU"/>
-        </w:rPr>
-      </w:pPr>
-      <w:r>
-        <w:rPr>
-          <w:rFonts w:eastAsia="Times New Roman" w:cs="Times New Roman" w:ascii="Times New Roman" w:hAnsi="Times New Roman"/>
-          <w:b w:val="false"/>
-          <w:bCs w:val="false"/>
-          <w:sz w:val="28"/>
-          <w:szCs w:val="28"/>
-          <w:lang w:eastAsia="ru-RU"/>
-        </w:rPr>
-      </w:r>
-    </w:p>
-    <w:p>
-      <w:pPr>
-        <w:pStyle w:val="Normal"/>
-        <w:spacing w:lineRule="auto" w:line="276" w:before="0" w:after="0"/>
-        <w:jc w:val="both"/>
-        <w:rPr>
-          <w:rFonts w:ascii="Times New Roman" w:hAnsi="Times New Roman" w:eastAsia="Times New Roman" w:cs="Times New Roman"/>
-          <w:b w:val="false"/>
-          <w:b w:val="false"/>
-          <w:bCs w:val="false"/>
-          <w:sz w:val="28"/>
-          <w:szCs w:val="28"/>
-          <w:lang w:eastAsia="ru-RU"/>
-        </w:rPr>
-      </w:pPr>
-      <w:r>
-        <w:rPr>
-          <w:rFonts w:eastAsia="Times New Roman" w:cs="Times New Roman" w:ascii="Times New Roman" w:hAnsi="Times New Roman"/>
-          <w:b w:val="false"/>
-          <w:bCs w:val="false"/>
-          <w:sz w:val="28"/>
-          <w:szCs w:val="28"/>
-          <w:lang w:eastAsia="ru-RU"/>
-        </w:rPr>
-      </w:r>
-    </w:p>
-    <w:p>
-      <w:pPr>
-        <w:pStyle w:val="Normal"/>
-        <w:spacing w:lineRule="auto" w:line="276" w:before="0" w:after="0"/>
-        <w:jc w:val="both"/>
-        <w:rPr>
-          <w:rFonts w:ascii="Times New Roman" w:hAnsi="Times New Roman" w:eastAsia="Times New Roman" w:cs="Times New Roman"/>
-          <w:b w:val="false"/>
-          <w:b w:val="false"/>
-          <w:bCs w:val="false"/>
-          <w:sz w:val="28"/>
-          <w:szCs w:val="28"/>
-          <w:lang w:eastAsia="ru-RU"/>
-        </w:rPr>
-      </w:pPr>
-      <w:r>
-        <w:rPr>
-          <w:rFonts w:eastAsia="Times New Roman" w:cs="Times New Roman" w:ascii="Times New Roman" w:hAnsi="Times New Roman"/>
-          <w:b w:val="false"/>
-          <w:bCs w:val="false"/>
-          <w:sz w:val="28"/>
-          <w:szCs w:val="28"/>
-          <w:lang w:eastAsia="ru-RU"/>
-        </w:rPr>
-      </w:r>
-    </w:p>
-    <w:p>
-      <w:pPr>
-        <w:pStyle w:val="Normal"/>
-        <w:spacing w:lineRule="auto" w:line="276" w:before="0" w:after="0"/>
-        <w:jc w:val="both"/>
-        <w:rPr>
-          <w:rFonts w:ascii="Times New Roman" w:hAnsi="Times New Roman" w:eastAsia="Times New Roman" w:cs="Times New Roman"/>
-          <w:b w:val="false"/>
-          <w:b w:val="false"/>
-          <w:bCs w:val="false"/>
-          <w:sz w:val="28"/>
-          <w:szCs w:val="28"/>
-          <w:lang w:eastAsia="ru-RU"/>
-        </w:rPr>
-      </w:pPr>
-      <w:r>
-        <w:rPr>
-          <w:rFonts w:eastAsia="Times New Roman" w:cs="Times New Roman" w:ascii="Times New Roman" w:hAnsi="Times New Roman"/>
-          <w:b w:val="false"/>
-          <w:bCs w:val="false"/>
-          <w:sz w:val="28"/>
-          <w:szCs w:val="28"/>
-          <w:lang w:eastAsia="ru-RU"/>
-        </w:rPr>
-      </w:r>
-    </w:p>
-    <w:p>
-      <w:pPr>
-        <w:pStyle w:val="Normal"/>
-        <w:spacing w:lineRule="auto" w:line="276" w:before="0" w:after="0"/>
-        <w:jc w:val="both"/>
-        <w:rPr>
-          <w:rFonts w:ascii="Times New Roman" w:hAnsi="Times New Roman" w:eastAsia="Times New Roman" w:cs="Times New Roman"/>
-          <w:b w:val="false"/>
-          <w:b w:val="false"/>
-          <w:bCs w:val="false"/>
-          <w:sz w:val="28"/>
-          <w:szCs w:val="28"/>
-          <w:lang w:eastAsia="ru-RU"/>
-        </w:rPr>
-      </w:pPr>
-      <w:r>
-        <w:rPr>
-          <w:rFonts w:eastAsia="Times New Roman" w:cs="Times New Roman" w:ascii="Times New Roman" w:hAnsi="Times New Roman"/>
-          <w:b w:val="false"/>
-          <w:bCs w:val="false"/>
-          <w:sz w:val="28"/>
-          <w:szCs w:val="28"/>
-          <w:lang w:eastAsia="ru-RU"/>
-        </w:rPr>
-      </w:r>
-    </w:p>
-    <w:p>
-      <w:pPr>
-        <w:pStyle w:val="Normal"/>
-        <w:spacing w:lineRule="auto" w:line="276" w:before="0" w:after="0"/>
-        <w:jc w:val="both"/>
-        <w:rPr>
-          <w:rFonts w:ascii="Times New Roman" w:hAnsi="Times New Roman" w:eastAsia="Times New Roman" w:cs="Times New Roman"/>
-          <w:b w:val="false"/>
-          <w:b w:val="false"/>
-          <w:bCs w:val="false"/>
-          <w:sz w:val="28"/>
-          <w:szCs w:val="28"/>
-          <w:lang w:eastAsia="ru-RU"/>
-        </w:rPr>
-      </w:pPr>
-      <w:r>
-        <w:rPr>
-          <w:rFonts w:eastAsia="Times New Roman" w:cs="Times New Roman" w:ascii="Times New Roman" w:hAnsi="Times New Roman"/>
-          <w:b w:val="false"/>
-          <w:bCs w:val="false"/>
-          <w:sz w:val="28"/>
-          <w:szCs w:val="28"/>
-          <w:lang w:eastAsia="ru-RU"/>
-        </w:rPr>
-      </w:r>
-    </w:p>
-    <w:p>
-      <w:pPr>
-        <w:pStyle w:val="Normal"/>
-        <w:spacing w:lineRule="auto" w:line="276" w:before="0" w:after="0"/>
-        <w:jc w:val="both"/>
-        <w:rPr>
-          <w:rFonts w:ascii="Times New Roman" w:hAnsi="Times New Roman" w:eastAsia="Times New Roman" w:cs="Times New Roman"/>
-          <w:b w:val="false"/>
-          <w:b w:val="false"/>
-          <w:bCs w:val="false"/>
-          <w:sz w:val="28"/>
-          <w:szCs w:val="28"/>
-          <w:lang w:eastAsia="ru-RU"/>
-        </w:rPr>
-      </w:pPr>
-      <w:r>
-        <w:rPr>
-          <w:rFonts w:eastAsia="Times New Roman" w:cs="Times New Roman" w:ascii="Times New Roman" w:hAnsi="Times New Roman"/>
-          <w:b w:val="false"/>
-          <w:bCs w:val="false"/>
-          <w:sz w:val="28"/>
-          <w:szCs w:val="28"/>
-          <w:lang w:eastAsia="ru-RU"/>
-        </w:rPr>
-      </w:r>
-    </w:p>
-    <w:p>
-      <w:pPr>
-        <w:pStyle w:val="Normal"/>
-        <w:spacing w:lineRule="auto" w:line="276" w:before="0" w:after="0"/>
-        <w:jc w:val="both"/>
-        <w:rPr>
-          <w:rFonts w:ascii="Times New Roman" w:hAnsi="Times New Roman" w:eastAsia="Times New Roman" w:cs="Times New Roman"/>
-          <w:b w:val="false"/>
-          <w:b w:val="false"/>
-          <w:bCs w:val="false"/>
-          <w:sz w:val="28"/>
-          <w:szCs w:val="28"/>
-          <w:lang w:eastAsia="ru-RU"/>
-        </w:rPr>
-      </w:pPr>
-      <w:r>
-        <w:rPr>
-          <w:rFonts w:eastAsia="Times New Roman" w:cs="Times New Roman" w:ascii="Times New Roman" w:hAnsi="Times New Roman"/>
-          <w:b w:val="false"/>
-          <w:bCs w:val="false"/>
-          <w:sz w:val="28"/>
-          <w:szCs w:val="28"/>
-          <w:lang w:eastAsia="ru-RU"/>
-        </w:rPr>
-      </w:r>
-    </w:p>
-    <w:p>
-      <w:pPr>
-        <w:pStyle w:val="Normal"/>
-        <w:spacing w:lineRule="auto" w:line="276" w:before="0" w:after="0"/>
-        <w:jc w:val="both"/>
-        <w:rPr>
-          <w:rFonts w:ascii="Times New Roman" w:hAnsi="Times New Roman" w:eastAsia="Times New Roman" w:cs="Times New Roman"/>
-          <w:b w:val="false"/>
-          <w:b w:val="false"/>
-          <w:bCs w:val="false"/>
-          <w:sz w:val="28"/>
-          <w:szCs w:val="28"/>
-          <w:lang w:eastAsia="ru-RU"/>
-        </w:rPr>
-      </w:pPr>
-      <w:r>
-        <w:rPr>
-          <w:rFonts w:eastAsia="Times New Roman" w:cs="Times New Roman" w:ascii="Times New Roman" w:hAnsi="Times New Roman"/>
-          <w:b w:val="false"/>
-          <w:bCs w:val="false"/>
-          <w:sz w:val="28"/>
-          <w:szCs w:val="28"/>
-          <w:lang w:eastAsia="ru-RU"/>
-        </w:rPr>
-      </w:r>
-    </w:p>
-    <w:p>
-      <w:pPr>
-        <w:pStyle w:val="Normal"/>
-        <w:spacing w:lineRule="auto" w:line="276" w:before="0" w:after="0"/>
-        <w:jc w:val="both"/>
-        <w:rPr>
-          <w:rFonts w:ascii="Times New Roman" w:hAnsi="Times New Roman" w:eastAsia="Times New Roman" w:cs="Times New Roman"/>
-          <w:b w:val="false"/>
-          <w:b w:val="false"/>
-          <w:bCs w:val="false"/>
-          <w:sz w:val="28"/>
-          <w:szCs w:val="28"/>
-          <w:lang w:eastAsia="ru-RU"/>
-        </w:rPr>
-      </w:pPr>
-      <w:r>
-        <w:rPr>
-          <w:rFonts w:eastAsia="Times New Roman" w:cs="Times New Roman" w:ascii="Times New Roman" w:hAnsi="Times New Roman"/>
-          <w:b w:val="false"/>
-          <w:bCs w:val="false"/>
-          <w:sz w:val="28"/>
-          <w:szCs w:val="28"/>
-          <w:lang w:eastAsia="ru-RU"/>
-        </w:rPr>
-      </w:r>
-    </w:p>
-    <w:p>
-      <w:pPr>
-        <w:pStyle w:val="Normal"/>
-        <w:spacing w:lineRule="auto" w:line="276" w:before="0" w:after="0"/>
-        <w:jc w:val="both"/>
-        <w:rPr>
-          <w:rFonts w:ascii="Times New Roman" w:hAnsi="Times New Roman" w:eastAsia="Times New Roman" w:cs="Times New Roman"/>
-          <w:b w:val="false"/>
-          <w:b w:val="false"/>
-          <w:bCs w:val="false"/>
-          <w:sz w:val="28"/>
-          <w:szCs w:val="28"/>
-          <w:lang w:eastAsia="ru-RU"/>
-        </w:rPr>
-      </w:pPr>
-      <w:r>
-        <w:rPr>
-          <w:rFonts w:eastAsia="Times New Roman" w:cs="Times New Roman" w:ascii="Times New Roman" w:hAnsi="Times New Roman"/>
-          <w:b w:val="false"/>
-          <w:bCs w:val="false"/>
-          <w:sz w:val="28"/>
-          <w:szCs w:val="28"/>
-          <w:lang w:eastAsia="ru-RU"/>
-        </w:rPr>
-      </w:r>
-    </w:p>
-    <w:p>
-      <w:pPr>
-        <w:pStyle w:val="Normal"/>
-        <w:spacing w:lineRule="auto" w:line="276" w:before="0" w:after="0"/>
-        <w:jc w:val="both"/>
-        <w:rPr>
-          <w:rFonts w:ascii="Times New Roman" w:hAnsi="Times New Roman" w:eastAsia="Times New Roman" w:cs="Times New Roman"/>
-          <w:b w:val="false"/>
-          <w:b w:val="false"/>
-          <w:bCs w:val="false"/>
-          <w:sz w:val="28"/>
-          <w:szCs w:val="28"/>
-          <w:lang w:eastAsia="ru-RU"/>
-        </w:rPr>
-      </w:pPr>
-      <w:r>
-        <w:rPr>
-          <w:rFonts w:eastAsia="Times New Roman" w:cs="Times New Roman" w:ascii="Times New Roman" w:hAnsi="Times New Roman"/>
-          <w:b w:val="false"/>
-          <w:bCs w:val="false"/>
-          <w:sz w:val="28"/>
-          <w:szCs w:val="28"/>
-          <w:lang w:eastAsia="ru-RU"/>
-        </w:rPr>
-      </w:r>
-    </w:p>
-    <w:p>
-      <w:pPr>
-        <w:pStyle w:val="Normal"/>
-        <w:spacing w:lineRule="auto" w:line="276" w:before="0" w:after="0"/>
-        <w:jc w:val="both"/>
-        <w:rPr>
-          <w:rFonts w:ascii="Times New Roman" w:hAnsi="Times New Roman" w:eastAsia="Times New Roman" w:cs="Times New Roman"/>
-          <w:b w:val="false"/>
-          <w:b w:val="false"/>
-          <w:bCs w:val="false"/>
-          <w:sz w:val="28"/>
-          <w:szCs w:val="28"/>
-          <w:lang w:eastAsia="ru-RU"/>
-        </w:rPr>
-      </w:pPr>
-      <w:r>
-        <w:rPr>
-          <w:rFonts w:eastAsia="Times New Roman" w:cs="Times New Roman" w:ascii="Times New Roman" w:hAnsi="Times New Roman"/>
-          <w:b w:val="false"/>
-          <w:bCs w:val="false"/>
-          <w:sz w:val="28"/>
-          <w:szCs w:val="28"/>
-          <w:lang w:eastAsia="ru-RU"/>
-        </w:rPr>
-      </w:r>
-    </w:p>
-    <w:p>
-      <w:pPr>
-        <w:pStyle w:val="Normal"/>
-        <w:spacing w:lineRule="auto" w:line="276" w:before="0" w:after="0"/>
-        <w:jc w:val="both"/>
-        <w:rPr>
-          <w:rFonts w:ascii="Times New Roman" w:hAnsi="Times New Roman" w:eastAsia="Times New Roman" w:cs="Times New Roman"/>
-          <w:b w:val="false"/>
-          <w:b w:val="false"/>
-          <w:bCs w:val="false"/>
-          <w:sz w:val="28"/>
-          <w:szCs w:val="28"/>
-          <w:lang w:eastAsia="ru-RU"/>
-        </w:rPr>
-      </w:pPr>
-      <w:r>
-        <w:rPr>
-          <w:rFonts w:eastAsia="Times New Roman" w:cs="Times New Roman" w:ascii="Times New Roman" w:hAnsi="Times New Roman"/>
-          <w:b w:val="false"/>
-          <w:bCs w:val="false"/>
-          <w:sz w:val="28"/>
-          <w:szCs w:val="28"/>
-          <w:lang w:eastAsia="ru-RU"/>
-        </w:rPr>
         <w:drawing>
-          <wp:anchor behindDoc="0" distT="0" distB="0" distL="0" distR="0" simplePos="0" locked="0" layoutInCell="1" allowOverlap="1" relativeHeight="24">
+          <wp:anchor behindDoc="0" distT="0" distB="0" distL="0" distR="0" simplePos="0" locked="0" layoutInCell="1" allowOverlap="1" relativeHeight="29">
             <wp:simplePos x="0" y="0"/>
             <wp:positionH relativeFrom="column">
-              <wp:posOffset>-372745</wp:posOffset>
+              <wp:posOffset>0</wp:posOffset>
             </wp:positionH>
             <wp:positionV relativeFrom="paragraph">
-              <wp:posOffset>-124460</wp:posOffset>
+              <wp:posOffset>53975</wp:posOffset>
             </wp:positionV>
-            <wp:extent cx="4583430" cy="5694045"/>
+            <wp:extent cx="5328285" cy="1095375"/>
             <wp:effectExtent l="0" t="0" r="0" b="0"/>
-            <wp:wrapSquare wrapText="largest"/>
+            <wp:wrapTopAndBottom/>
             <wp:docPr id="25" name="Изображение26" descr=""/>
             <wp:cNvGraphicFramePr>
               <a:graphicFrameLocks xmlns:a="http://schemas.openxmlformats.org/drawingml/2006/main" noChangeAspect="1"/>
@@ -5667,6 +6199,7 @@
                   </pic:nvPicPr>
                   <pic:blipFill>
                     <a:blip r:embed="rId25"/>
+                    <a:srcRect l="0" t="80986" r="0" b="-9"/>
                     <a:stretch>
                       <a:fillRect/>
                     </a:stretch>
@@ -5674,7 +6207,7 @@
                   <pic:spPr bwMode="auto">
                     <a:xfrm>
                       <a:off x="0" y="0"/>
-                      <a:ext cx="4583430" cy="5694045"/>
+                      <a:ext cx="5328285" cy="1095375"/>
                     </a:xfrm>
                     <a:prstGeom prst="rect">
                       <a:avLst/>
@@ -5711,578 +6244,7 @@
           <w:szCs w:val="28"/>
           <w:lang w:eastAsia="ru-RU"/>
         </w:rPr>
-      </w:r>
-    </w:p>
-    <w:p>
-      <w:pPr>
-        <w:pStyle w:val="Normal"/>
-        <w:spacing w:lineRule="auto" w:line="276" w:before="0" w:after="0"/>
-        <w:jc w:val="both"/>
-        <w:rPr>
-          <w:rFonts w:ascii="Times New Roman" w:hAnsi="Times New Roman" w:eastAsia="Times New Roman" w:cs="Times New Roman"/>
-          <w:b w:val="false"/>
-          <w:b w:val="false"/>
-          <w:bCs w:val="false"/>
-          <w:sz w:val="28"/>
-          <w:szCs w:val="28"/>
-          <w:lang w:eastAsia="ru-RU"/>
-        </w:rPr>
-      </w:pPr>
-      <w:r>
-        <w:rPr>
-          <w:rFonts w:eastAsia="Times New Roman" w:cs="Times New Roman" w:ascii="Times New Roman" w:hAnsi="Times New Roman"/>
-          <w:b w:val="false"/>
-          <w:bCs w:val="false"/>
-          <w:sz w:val="28"/>
-          <w:szCs w:val="28"/>
-          <w:lang w:eastAsia="ru-RU"/>
-        </w:rPr>
-      </w:r>
-    </w:p>
-    <w:p>
-      <w:pPr>
-        <w:pStyle w:val="Normal"/>
-        <w:spacing w:lineRule="auto" w:line="276" w:before="0" w:after="0"/>
-        <w:jc w:val="both"/>
-        <w:rPr>
-          <w:rFonts w:ascii="Times New Roman" w:hAnsi="Times New Roman" w:eastAsia="Times New Roman" w:cs="Times New Roman"/>
-          <w:b w:val="false"/>
-          <w:b w:val="false"/>
-          <w:bCs w:val="false"/>
-          <w:sz w:val="28"/>
-          <w:szCs w:val="28"/>
-          <w:lang w:eastAsia="ru-RU"/>
-        </w:rPr>
-      </w:pPr>
-      <w:r>
-        <w:rPr>
-          <w:rFonts w:eastAsia="Times New Roman" w:cs="Times New Roman" w:ascii="Times New Roman" w:hAnsi="Times New Roman"/>
-          <w:b w:val="false"/>
-          <w:bCs w:val="false"/>
-          <w:sz w:val="28"/>
-          <w:szCs w:val="28"/>
-          <w:lang w:eastAsia="ru-RU"/>
-        </w:rPr>
-      </w:r>
-    </w:p>
-    <w:p>
-      <w:pPr>
-        <w:pStyle w:val="Normal"/>
-        <w:spacing w:lineRule="auto" w:line="276" w:before="0" w:after="0"/>
-        <w:jc w:val="both"/>
-        <w:rPr>
-          <w:rFonts w:ascii="Times New Roman" w:hAnsi="Times New Roman" w:eastAsia="Times New Roman" w:cs="Times New Roman"/>
-          <w:b w:val="false"/>
-          <w:b w:val="false"/>
-          <w:bCs w:val="false"/>
-          <w:sz w:val="28"/>
-          <w:szCs w:val="28"/>
-          <w:lang w:eastAsia="ru-RU"/>
-        </w:rPr>
-      </w:pPr>
-      <w:r>
-        <w:rPr>
-          <w:rFonts w:eastAsia="Times New Roman" w:cs="Times New Roman" w:ascii="Times New Roman" w:hAnsi="Times New Roman"/>
-          <w:b w:val="false"/>
-          <w:bCs w:val="false"/>
-          <w:sz w:val="28"/>
-          <w:szCs w:val="28"/>
-          <w:lang w:eastAsia="ru-RU"/>
-        </w:rPr>
-      </w:r>
-    </w:p>
-    <w:p>
-      <w:pPr>
-        <w:pStyle w:val="Normal"/>
-        <w:spacing w:lineRule="auto" w:line="276" w:before="0" w:after="0"/>
-        <w:jc w:val="both"/>
-        <w:rPr>
-          <w:rFonts w:ascii="Times New Roman" w:hAnsi="Times New Roman" w:eastAsia="Times New Roman" w:cs="Times New Roman"/>
-          <w:b w:val="false"/>
-          <w:b w:val="false"/>
-          <w:bCs w:val="false"/>
-          <w:sz w:val="28"/>
-          <w:szCs w:val="28"/>
-          <w:lang w:eastAsia="ru-RU"/>
-        </w:rPr>
-      </w:pPr>
-      <w:r>
-        <w:rPr>
-          <w:rFonts w:eastAsia="Times New Roman" w:cs="Times New Roman" w:ascii="Times New Roman" w:hAnsi="Times New Roman"/>
-          <w:b w:val="false"/>
-          <w:bCs w:val="false"/>
-          <w:sz w:val="28"/>
-          <w:szCs w:val="28"/>
-          <w:lang w:eastAsia="ru-RU"/>
-        </w:rPr>
-      </w:r>
-    </w:p>
-    <w:p>
-      <w:pPr>
-        <w:pStyle w:val="Normal"/>
-        <w:spacing w:lineRule="auto" w:line="276" w:before="0" w:after="0"/>
-        <w:jc w:val="both"/>
-        <w:rPr>
-          <w:rFonts w:ascii="Times New Roman" w:hAnsi="Times New Roman" w:eastAsia="Times New Roman" w:cs="Times New Roman"/>
-          <w:b w:val="false"/>
-          <w:b w:val="false"/>
-          <w:bCs w:val="false"/>
-          <w:sz w:val="28"/>
-          <w:szCs w:val="28"/>
-          <w:lang w:eastAsia="ru-RU"/>
-        </w:rPr>
-      </w:pPr>
-      <w:r>
-        <w:rPr>
-          <w:rFonts w:eastAsia="Times New Roman" w:cs="Times New Roman" w:ascii="Times New Roman" w:hAnsi="Times New Roman"/>
-          <w:b w:val="false"/>
-          <w:bCs w:val="false"/>
-          <w:sz w:val="28"/>
-          <w:szCs w:val="28"/>
-          <w:lang w:eastAsia="ru-RU"/>
-        </w:rPr>
-      </w:r>
-    </w:p>
-    <w:p>
-      <w:pPr>
-        <w:pStyle w:val="Normal"/>
-        <w:spacing w:lineRule="auto" w:line="276" w:before="0" w:after="0"/>
-        <w:jc w:val="both"/>
-        <w:rPr>
-          <w:rFonts w:ascii="Times New Roman" w:hAnsi="Times New Roman" w:eastAsia="Times New Roman" w:cs="Times New Roman"/>
-          <w:b w:val="false"/>
-          <w:b w:val="false"/>
-          <w:bCs w:val="false"/>
-          <w:sz w:val="28"/>
-          <w:szCs w:val="28"/>
-          <w:lang w:eastAsia="ru-RU"/>
-        </w:rPr>
-      </w:pPr>
-      <w:r>
-        <w:rPr>
-          <w:rFonts w:eastAsia="Times New Roman" w:cs="Times New Roman" w:ascii="Times New Roman" w:hAnsi="Times New Roman"/>
-          <w:b w:val="false"/>
-          <w:bCs w:val="false"/>
-          <w:sz w:val="28"/>
-          <w:szCs w:val="28"/>
-          <w:lang w:eastAsia="ru-RU"/>
-        </w:rPr>
-      </w:r>
-    </w:p>
-    <w:p>
-      <w:pPr>
-        <w:pStyle w:val="Normal"/>
-        <w:spacing w:lineRule="auto" w:line="276" w:before="0" w:after="0"/>
-        <w:jc w:val="both"/>
-        <w:rPr>
-          <w:rFonts w:ascii="Times New Roman" w:hAnsi="Times New Roman" w:eastAsia="Times New Roman" w:cs="Times New Roman"/>
-          <w:b w:val="false"/>
-          <w:b w:val="false"/>
-          <w:bCs w:val="false"/>
-          <w:sz w:val="28"/>
-          <w:szCs w:val="28"/>
-          <w:lang w:eastAsia="ru-RU"/>
-        </w:rPr>
-      </w:pPr>
-      <w:r>
-        <w:rPr>
-          <w:rFonts w:eastAsia="Times New Roman" w:cs="Times New Roman" w:ascii="Times New Roman" w:hAnsi="Times New Roman"/>
-          <w:b w:val="false"/>
-          <w:bCs w:val="false"/>
-          <w:sz w:val="28"/>
-          <w:szCs w:val="28"/>
-          <w:lang w:eastAsia="ru-RU"/>
-        </w:rPr>
-      </w:r>
-    </w:p>
-    <w:p>
-      <w:pPr>
-        <w:pStyle w:val="Normal"/>
-        <w:spacing w:lineRule="auto" w:line="276" w:before="0" w:after="0"/>
-        <w:jc w:val="both"/>
-        <w:rPr>
-          <w:rFonts w:ascii="Times New Roman" w:hAnsi="Times New Roman" w:eastAsia="Times New Roman" w:cs="Times New Roman"/>
-          <w:b w:val="false"/>
-          <w:b w:val="false"/>
-          <w:bCs w:val="false"/>
-          <w:sz w:val="28"/>
-          <w:szCs w:val="28"/>
-          <w:lang w:eastAsia="ru-RU"/>
-        </w:rPr>
-      </w:pPr>
-      <w:r>
-        <w:rPr>
-          <w:rFonts w:eastAsia="Times New Roman" w:cs="Times New Roman" w:ascii="Times New Roman" w:hAnsi="Times New Roman"/>
-          <w:b w:val="false"/>
-          <w:bCs w:val="false"/>
-          <w:sz w:val="28"/>
-          <w:szCs w:val="28"/>
-          <w:lang w:eastAsia="ru-RU"/>
-        </w:rPr>
-      </w:r>
-    </w:p>
-    <w:p>
-      <w:pPr>
-        <w:pStyle w:val="Normal"/>
-        <w:spacing w:lineRule="auto" w:line="276" w:before="0" w:after="0"/>
-        <w:jc w:val="both"/>
-        <w:rPr>
-          <w:rFonts w:ascii="Times New Roman" w:hAnsi="Times New Roman" w:eastAsia="Times New Roman" w:cs="Times New Roman"/>
-          <w:b w:val="false"/>
-          <w:b w:val="false"/>
-          <w:bCs w:val="false"/>
-          <w:sz w:val="28"/>
-          <w:szCs w:val="28"/>
-          <w:lang w:eastAsia="ru-RU"/>
-        </w:rPr>
-      </w:pPr>
-      <w:r>
-        <w:rPr>
-          <w:rFonts w:eastAsia="Times New Roman" w:cs="Times New Roman" w:ascii="Times New Roman" w:hAnsi="Times New Roman"/>
-          <w:b w:val="false"/>
-          <w:bCs w:val="false"/>
-          <w:sz w:val="28"/>
-          <w:szCs w:val="28"/>
-          <w:lang w:eastAsia="ru-RU"/>
-        </w:rPr>
-      </w:r>
-    </w:p>
-    <w:p>
-      <w:pPr>
-        <w:pStyle w:val="Normal"/>
-        <w:spacing w:lineRule="auto" w:line="276" w:before="0" w:after="0"/>
-        <w:jc w:val="both"/>
-        <w:rPr>
-          <w:rFonts w:ascii="Times New Roman" w:hAnsi="Times New Roman" w:eastAsia="Times New Roman" w:cs="Times New Roman"/>
-          <w:b w:val="false"/>
-          <w:b w:val="false"/>
-          <w:bCs w:val="false"/>
-          <w:sz w:val="28"/>
-          <w:szCs w:val="28"/>
-          <w:lang w:eastAsia="ru-RU"/>
-        </w:rPr>
-      </w:pPr>
-      <w:r>
-        <w:rPr>
-          <w:rFonts w:eastAsia="Times New Roman" w:cs="Times New Roman" w:ascii="Times New Roman" w:hAnsi="Times New Roman"/>
-          <w:b w:val="false"/>
-          <w:bCs w:val="false"/>
-          <w:sz w:val="28"/>
-          <w:szCs w:val="28"/>
-          <w:lang w:eastAsia="ru-RU"/>
-        </w:rPr>
-      </w:r>
-    </w:p>
-    <w:p>
-      <w:pPr>
-        <w:pStyle w:val="Normal"/>
-        <w:spacing w:lineRule="auto" w:line="276" w:before="0" w:after="0"/>
-        <w:jc w:val="both"/>
-        <w:rPr>
-          <w:rFonts w:ascii="Times New Roman" w:hAnsi="Times New Roman" w:eastAsia="Times New Roman" w:cs="Times New Roman"/>
-          <w:b w:val="false"/>
-          <w:b w:val="false"/>
-          <w:bCs w:val="false"/>
-          <w:sz w:val="28"/>
-          <w:szCs w:val="28"/>
-          <w:lang w:eastAsia="ru-RU"/>
-        </w:rPr>
-      </w:pPr>
-      <w:r>
-        <w:rPr>
-          <w:rFonts w:eastAsia="Times New Roman" w:cs="Times New Roman" w:ascii="Times New Roman" w:hAnsi="Times New Roman"/>
-          <w:b w:val="false"/>
-          <w:bCs w:val="false"/>
-          <w:sz w:val="28"/>
-          <w:szCs w:val="28"/>
-          <w:lang w:eastAsia="ru-RU"/>
-        </w:rPr>
-      </w:r>
-    </w:p>
-    <w:p>
-      <w:pPr>
-        <w:pStyle w:val="Normal"/>
-        <w:spacing w:lineRule="auto" w:line="276" w:before="0" w:after="0"/>
-        <w:jc w:val="both"/>
-        <w:rPr>
-          <w:rFonts w:ascii="Times New Roman" w:hAnsi="Times New Roman" w:eastAsia="Times New Roman" w:cs="Times New Roman"/>
-          <w:b w:val="false"/>
-          <w:b w:val="false"/>
-          <w:bCs w:val="false"/>
-          <w:sz w:val="28"/>
-          <w:szCs w:val="28"/>
-          <w:lang w:eastAsia="ru-RU"/>
-        </w:rPr>
-      </w:pPr>
-      <w:r>
-        <w:rPr>
-          <w:rFonts w:eastAsia="Times New Roman" w:cs="Times New Roman" w:ascii="Times New Roman" w:hAnsi="Times New Roman"/>
-          <w:b w:val="false"/>
-          <w:bCs w:val="false"/>
-          <w:sz w:val="28"/>
-          <w:szCs w:val="28"/>
-          <w:lang w:eastAsia="ru-RU"/>
-        </w:rPr>
-      </w:r>
-    </w:p>
-    <w:p>
-      <w:pPr>
-        <w:pStyle w:val="Normal"/>
-        <w:spacing w:lineRule="auto" w:line="276" w:before="0" w:after="0"/>
-        <w:jc w:val="both"/>
-        <w:rPr>
-          <w:rFonts w:ascii="Times New Roman" w:hAnsi="Times New Roman" w:eastAsia="Times New Roman" w:cs="Times New Roman"/>
-          <w:b w:val="false"/>
-          <w:b w:val="false"/>
-          <w:bCs w:val="false"/>
-          <w:sz w:val="28"/>
-          <w:szCs w:val="28"/>
-          <w:lang w:eastAsia="ru-RU"/>
-        </w:rPr>
-      </w:pPr>
-      <w:r>
-        <w:rPr>
-          <w:rFonts w:eastAsia="Times New Roman" w:cs="Times New Roman" w:ascii="Times New Roman" w:hAnsi="Times New Roman"/>
-          <w:b w:val="false"/>
-          <w:bCs w:val="false"/>
-          <w:sz w:val="28"/>
-          <w:szCs w:val="28"/>
-          <w:lang w:eastAsia="ru-RU"/>
-        </w:rPr>
-      </w:r>
-    </w:p>
-    <w:p>
-      <w:pPr>
-        <w:pStyle w:val="Normal"/>
-        <w:spacing w:lineRule="auto" w:line="276" w:before="0" w:after="0"/>
-        <w:jc w:val="both"/>
-        <w:rPr>
-          <w:rFonts w:ascii="Times New Roman" w:hAnsi="Times New Roman" w:eastAsia="Times New Roman" w:cs="Times New Roman"/>
-          <w:b w:val="false"/>
-          <w:b w:val="false"/>
-          <w:bCs w:val="false"/>
-          <w:sz w:val="28"/>
-          <w:szCs w:val="28"/>
-          <w:lang w:eastAsia="ru-RU"/>
-        </w:rPr>
-      </w:pPr>
-      <w:r>
-        <w:rPr>
-          <w:rFonts w:eastAsia="Times New Roman" w:cs="Times New Roman" w:ascii="Times New Roman" w:hAnsi="Times New Roman"/>
-          <w:b w:val="false"/>
-          <w:bCs w:val="false"/>
-          <w:sz w:val="28"/>
-          <w:szCs w:val="28"/>
-          <w:lang w:eastAsia="ru-RU"/>
-        </w:rPr>
-      </w:r>
-    </w:p>
-    <w:p>
-      <w:pPr>
-        <w:pStyle w:val="Normal"/>
-        <w:spacing w:lineRule="auto" w:line="276" w:before="0" w:after="0"/>
-        <w:jc w:val="both"/>
-        <w:rPr>
-          <w:rFonts w:ascii="Times New Roman" w:hAnsi="Times New Roman" w:eastAsia="Times New Roman" w:cs="Times New Roman"/>
-          <w:b w:val="false"/>
-          <w:b w:val="false"/>
-          <w:bCs w:val="false"/>
-          <w:sz w:val="28"/>
-          <w:szCs w:val="28"/>
-          <w:lang w:eastAsia="ru-RU"/>
-        </w:rPr>
-      </w:pPr>
-      <w:r>
-        <w:rPr>
-          <w:rFonts w:eastAsia="Times New Roman" w:cs="Times New Roman" w:ascii="Times New Roman" w:hAnsi="Times New Roman"/>
-          <w:b w:val="false"/>
-          <w:bCs w:val="false"/>
-          <w:sz w:val="28"/>
-          <w:szCs w:val="28"/>
-          <w:lang w:eastAsia="ru-RU"/>
-        </w:rPr>
-      </w:r>
-    </w:p>
-    <w:p>
-      <w:pPr>
-        <w:pStyle w:val="Normal"/>
-        <w:spacing w:lineRule="auto" w:line="276" w:before="0" w:after="0"/>
-        <w:jc w:val="both"/>
-        <w:rPr>
-          <w:rFonts w:ascii="Times New Roman" w:hAnsi="Times New Roman" w:eastAsia="Times New Roman" w:cs="Times New Roman"/>
-          <w:b w:val="false"/>
-          <w:b w:val="false"/>
-          <w:bCs w:val="false"/>
-          <w:sz w:val="28"/>
-          <w:szCs w:val="28"/>
-          <w:lang w:eastAsia="ru-RU"/>
-        </w:rPr>
-      </w:pPr>
-      <w:r>
-        <w:rPr>
-          <w:rFonts w:eastAsia="Times New Roman" w:cs="Times New Roman" w:ascii="Times New Roman" w:hAnsi="Times New Roman"/>
-          <w:b w:val="false"/>
-          <w:bCs w:val="false"/>
-          <w:sz w:val="28"/>
-          <w:szCs w:val="28"/>
-          <w:lang w:eastAsia="ru-RU"/>
-        </w:rPr>
-      </w:r>
-    </w:p>
-    <w:p>
-      <w:pPr>
-        <w:pStyle w:val="Normal"/>
-        <w:spacing w:lineRule="auto" w:line="276" w:before="0" w:after="0"/>
-        <w:jc w:val="both"/>
-        <w:rPr>
-          <w:rFonts w:ascii="Times New Roman" w:hAnsi="Times New Roman" w:eastAsia="Times New Roman" w:cs="Times New Roman"/>
-          <w:b w:val="false"/>
-          <w:b w:val="false"/>
-          <w:bCs w:val="false"/>
-          <w:sz w:val="28"/>
-          <w:szCs w:val="28"/>
-          <w:lang w:eastAsia="ru-RU"/>
-        </w:rPr>
-      </w:pPr>
-      <w:r>
-        <w:rPr>
-          <w:rFonts w:eastAsia="Times New Roman" w:cs="Times New Roman" w:ascii="Times New Roman" w:hAnsi="Times New Roman"/>
-          <w:b w:val="false"/>
-          <w:bCs w:val="false"/>
-          <w:sz w:val="28"/>
-          <w:szCs w:val="28"/>
-          <w:lang w:eastAsia="ru-RU"/>
-        </w:rPr>
-      </w:r>
-    </w:p>
-    <w:p>
-      <w:pPr>
-        <w:pStyle w:val="Normal"/>
-        <w:spacing w:lineRule="auto" w:line="276" w:before="0" w:after="0"/>
-        <w:jc w:val="both"/>
-        <w:rPr>
-          <w:rFonts w:ascii="Times New Roman" w:hAnsi="Times New Roman" w:eastAsia="Times New Roman" w:cs="Times New Roman"/>
-          <w:b w:val="false"/>
-          <w:b w:val="false"/>
-          <w:bCs w:val="false"/>
-          <w:sz w:val="28"/>
-          <w:szCs w:val="28"/>
-          <w:lang w:eastAsia="ru-RU"/>
-        </w:rPr>
-      </w:pPr>
-      <w:r>
-        <w:rPr>
-          <w:rFonts w:eastAsia="Times New Roman" w:cs="Times New Roman" w:ascii="Times New Roman" w:hAnsi="Times New Roman"/>
-          <w:b w:val="false"/>
-          <w:bCs w:val="false"/>
-          <w:sz w:val="28"/>
-          <w:szCs w:val="28"/>
-          <w:lang w:eastAsia="ru-RU"/>
-        </w:rPr>
-      </w:r>
-    </w:p>
-    <w:p>
-      <w:pPr>
-        <w:pStyle w:val="Normal"/>
-        <w:spacing w:lineRule="auto" w:line="276" w:before="0" w:after="0"/>
-        <w:jc w:val="both"/>
-        <w:rPr>
-          <w:rFonts w:ascii="Times New Roman" w:hAnsi="Times New Roman" w:eastAsia="Times New Roman" w:cs="Times New Roman"/>
-          <w:b w:val="false"/>
-          <w:b w:val="false"/>
-          <w:bCs w:val="false"/>
-          <w:sz w:val="28"/>
-          <w:szCs w:val="28"/>
-          <w:lang w:eastAsia="ru-RU"/>
-        </w:rPr>
-      </w:pPr>
-      <w:r>
-        <w:rPr>
-          <w:rFonts w:eastAsia="Times New Roman" w:cs="Times New Roman" w:ascii="Times New Roman" w:hAnsi="Times New Roman"/>
-          <w:b w:val="false"/>
-          <w:bCs w:val="false"/>
-          <w:sz w:val="28"/>
-          <w:szCs w:val="28"/>
-          <w:lang w:eastAsia="ru-RU"/>
-        </w:rPr>
-      </w:r>
-    </w:p>
-    <w:p>
-      <w:pPr>
-        <w:pStyle w:val="Normal"/>
-        <w:spacing w:lineRule="auto" w:line="276" w:before="0" w:after="0"/>
-        <w:jc w:val="both"/>
-        <w:rPr>
-          <w:rFonts w:ascii="Times New Roman" w:hAnsi="Times New Roman" w:eastAsia="Times New Roman" w:cs="Times New Roman"/>
-          <w:b w:val="false"/>
-          <w:b w:val="false"/>
-          <w:bCs w:val="false"/>
-          <w:sz w:val="28"/>
-          <w:szCs w:val="28"/>
-          <w:lang w:eastAsia="ru-RU"/>
-        </w:rPr>
-      </w:pPr>
-      <w:r>
-        <w:rPr>
-          <w:rFonts w:eastAsia="Times New Roman" w:cs="Times New Roman" w:ascii="Times New Roman" w:hAnsi="Times New Roman"/>
-          <w:b w:val="false"/>
-          <w:bCs w:val="false"/>
-          <w:sz w:val="28"/>
-          <w:szCs w:val="28"/>
-          <w:lang w:eastAsia="ru-RU"/>
-        </w:rPr>
-      </w:r>
-    </w:p>
-    <w:p>
-      <w:pPr>
-        <w:pStyle w:val="Normal"/>
-        <w:spacing w:lineRule="auto" w:line="276" w:before="0" w:after="0"/>
-        <w:jc w:val="both"/>
-        <w:rPr>
-          <w:rFonts w:ascii="Times New Roman" w:hAnsi="Times New Roman" w:eastAsia="Times New Roman" w:cs="Times New Roman"/>
-          <w:b w:val="false"/>
-          <w:b w:val="false"/>
-          <w:bCs w:val="false"/>
-          <w:sz w:val="28"/>
-          <w:szCs w:val="28"/>
-          <w:lang w:eastAsia="ru-RU"/>
-        </w:rPr>
-      </w:pPr>
-      <w:r>
-        <w:rPr>
-          <w:rFonts w:eastAsia="Times New Roman" w:cs="Times New Roman" w:ascii="Times New Roman" w:hAnsi="Times New Roman"/>
-          <w:b w:val="false"/>
-          <w:bCs w:val="false"/>
-          <w:sz w:val="28"/>
-          <w:szCs w:val="28"/>
-          <w:lang w:eastAsia="ru-RU"/>
-        </w:rPr>
-      </w:r>
-    </w:p>
-    <w:p>
-      <w:pPr>
-        <w:pStyle w:val="Normal"/>
-        <w:spacing w:lineRule="auto" w:line="276" w:before="0" w:after="0"/>
-        <w:jc w:val="both"/>
-        <w:rPr>
-          <w:rFonts w:ascii="Times New Roman" w:hAnsi="Times New Roman" w:eastAsia="Times New Roman" w:cs="Times New Roman"/>
-          <w:b w:val="false"/>
-          <w:b w:val="false"/>
-          <w:bCs w:val="false"/>
-          <w:sz w:val="28"/>
-          <w:szCs w:val="28"/>
-          <w:lang w:eastAsia="ru-RU"/>
-        </w:rPr>
-      </w:pPr>
-      <w:r>
-        <w:rPr>
-          <w:rFonts w:eastAsia="Times New Roman" w:cs="Times New Roman" w:ascii="Times New Roman" w:hAnsi="Times New Roman"/>
-          <w:b w:val="false"/>
-          <w:bCs w:val="false"/>
-          <w:sz w:val="28"/>
-          <w:szCs w:val="28"/>
-          <w:lang w:eastAsia="ru-RU"/>
-        </w:rPr>
+        <w:t>Набрана комбинация Ctrl-z:</w:t>
       </w:r>
     </w:p>
     <w:p>
@@ -6310,254 +6272,7 @@
           <w:lang w:eastAsia="ru-RU"/>
         </w:rPr>
         <w:drawing>
-          <wp:anchor behindDoc="0" distT="0" distB="0" distL="0" distR="0" simplePos="0" locked="0" layoutInCell="1" allowOverlap="1" relativeHeight="25">
-            <wp:simplePos x="0" y="0"/>
-            <wp:positionH relativeFrom="column">
-              <wp:posOffset>-342265</wp:posOffset>
-            </wp:positionH>
-            <wp:positionV relativeFrom="paragraph">
-              <wp:posOffset>-28575</wp:posOffset>
-            </wp:positionV>
-            <wp:extent cx="3375660" cy="2846070"/>
-            <wp:effectExtent l="0" t="0" r="0" b="0"/>
-            <wp:wrapTopAndBottom/>
-            <wp:docPr id="26" name="Изображение27" descr=""/>
-            <wp:cNvGraphicFramePr>
-              <a:graphicFrameLocks xmlns:a="http://schemas.openxmlformats.org/drawingml/2006/main" noChangeAspect="1"/>
-            </wp:cNvGraphicFramePr>
-            <a:graphic xmlns:a="http://schemas.openxmlformats.org/drawingml/2006/main">
-              <a:graphicData uri="http://schemas.openxmlformats.org/drawingml/2006/picture">
-                <pic:pic xmlns:pic="http://schemas.openxmlformats.org/drawingml/2006/picture">
-                  <pic:nvPicPr>
-                    <pic:cNvPr id="26" name="Изображение27" descr=""/>
-                    <pic:cNvPicPr>
-                      <a:picLocks noChangeAspect="1" noChangeArrowheads="1"/>
-                    </pic:cNvPicPr>
-                  </pic:nvPicPr>
-                  <pic:blipFill>
-                    <a:blip r:embed="rId26"/>
-                    <a:stretch>
-                      <a:fillRect/>
-                    </a:stretch>
-                  </pic:blipFill>
-                  <pic:spPr bwMode="auto">
-                    <a:xfrm>
-                      <a:off x="0" y="0"/>
-                      <a:ext cx="3375660" cy="2846070"/>
-                    </a:xfrm>
-                    <a:prstGeom prst="rect">
-                      <a:avLst/>
-                    </a:prstGeom>
-                  </pic:spPr>
-                </pic:pic>
-              </a:graphicData>
-            </a:graphic>
-          </wp:anchor>
-        </w:drawing>
-      </w:r>
-    </w:p>
-    <w:p>
-      <w:pPr>
-        <w:pStyle w:val="Normal"/>
-        <w:spacing w:lineRule="auto" w:line="276" w:before="0" w:after="0"/>
-        <w:jc w:val="both"/>
-        <w:rPr>
-          <w:rFonts w:ascii="Times New Roman" w:hAnsi="Times New Roman" w:eastAsia="Times New Roman" w:cs="Times New Roman"/>
-          <w:b w:val="false"/>
-          <w:b w:val="false"/>
-          <w:bCs w:val="false"/>
-          <w:sz w:val="28"/>
-          <w:szCs w:val="28"/>
-          <w:lang w:eastAsia="ru-RU"/>
-        </w:rPr>
-      </w:pPr>
-      <w:r>
-        <w:rPr>
-          <w:rFonts w:eastAsia="Times New Roman" w:cs="Times New Roman" w:ascii="Times New Roman" w:hAnsi="Times New Roman"/>
-          <w:b w:val="false"/>
-          <w:bCs w:val="false"/>
-          <w:sz w:val="28"/>
-          <w:szCs w:val="28"/>
-          <w:lang w:eastAsia="ru-RU"/>
-        </w:rPr>
-      </w:r>
-    </w:p>
-    <w:p>
-      <w:pPr>
-        <w:pStyle w:val="Normal"/>
-        <w:spacing w:lineRule="auto" w:line="276" w:before="0" w:after="0"/>
-        <w:jc w:val="both"/>
-        <w:rPr>
-          <w:rFonts w:ascii="Times New Roman" w:hAnsi="Times New Roman" w:eastAsia="Times New Roman" w:cs="Times New Roman"/>
-          <w:b w:val="false"/>
-          <w:b w:val="false"/>
-          <w:bCs w:val="false"/>
-          <w:sz w:val="28"/>
-          <w:szCs w:val="28"/>
-          <w:lang w:eastAsia="ru-RU"/>
-        </w:rPr>
-      </w:pPr>
-      <w:r>
-        <w:rPr>
-          <w:rFonts w:eastAsia="Times New Roman" w:cs="Times New Roman" w:ascii="Times New Roman" w:hAnsi="Times New Roman"/>
-          <w:b w:val="false"/>
-          <w:bCs w:val="false"/>
-          <w:sz w:val="28"/>
-          <w:szCs w:val="28"/>
-          <w:lang w:eastAsia="ru-RU"/>
-        </w:rPr>
-      </w:r>
-    </w:p>
-    <w:p>
-      <w:pPr>
-        <w:pStyle w:val="Normal"/>
-        <w:spacing w:lineRule="auto" w:line="276" w:before="0" w:after="0"/>
-        <w:jc w:val="both"/>
-        <w:rPr>
-          <w:rFonts w:ascii="Times New Roman" w:hAnsi="Times New Roman" w:eastAsia="Times New Roman" w:cs="Times New Roman"/>
-          <w:b w:val="false"/>
-          <w:b w:val="false"/>
-          <w:bCs w:val="false"/>
-          <w:sz w:val="28"/>
-          <w:szCs w:val="28"/>
-          <w:lang w:eastAsia="ru-RU"/>
-        </w:rPr>
-      </w:pPr>
-      <w:r>
-        <w:rPr>
-          <w:rFonts w:eastAsia="Times New Roman" w:cs="Times New Roman" w:ascii="Times New Roman" w:hAnsi="Times New Roman"/>
-          <w:b w:val="false"/>
-          <w:bCs w:val="false"/>
-          <w:sz w:val="28"/>
-          <w:szCs w:val="28"/>
-          <w:lang w:eastAsia="ru-RU"/>
-        </w:rPr>
-        <w:drawing>
-          <wp:anchor behindDoc="0" distT="0" distB="0" distL="0" distR="0" simplePos="0" locked="0" layoutInCell="1" allowOverlap="1" relativeHeight="26">
-            <wp:simplePos x="0" y="0"/>
-            <wp:positionH relativeFrom="column">
-              <wp:posOffset>-208915</wp:posOffset>
-            </wp:positionH>
-            <wp:positionV relativeFrom="paragraph">
-              <wp:posOffset>21590</wp:posOffset>
-            </wp:positionV>
-            <wp:extent cx="3173730" cy="1478280"/>
-            <wp:effectExtent l="0" t="0" r="0" b="0"/>
-            <wp:wrapTopAndBottom/>
-            <wp:docPr id="27" name="Изображение28" descr=""/>
-            <wp:cNvGraphicFramePr>
-              <a:graphicFrameLocks xmlns:a="http://schemas.openxmlformats.org/drawingml/2006/main" noChangeAspect="1"/>
-            </wp:cNvGraphicFramePr>
-            <a:graphic xmlns:a="http://schemas.openxmlformats.org/drawingml/2006/main">
-              <a:graphicData uri="http://schemas.openxmlformats.org/drawingml/2006/picture">
-                <pic:pic xmlns:pic="http://schemas.openxmlformats.org/drawingml/2006/picture">
-                  <pic:nvPicPr>
-                    <pic:cNvPr id="27" name="Изображение28" descr=""/>
-                    <pic:cNvPicPr>
-                      <a:picLocks noChangeAspect="1" noChangeArrowheads="1"/>
-                    </pic:cNvPicPr>
-                  </pic:nvPicPr>
-                  <pic:blipFill>
-                    <a:blip r:embed="rId27"/>
-                    <a:stretch>
-                      <a:fillRect/>
-                    </a:stretch>
-                  </pic:blipFill>
-                  <pic:spPr bwMode="auto">
-                    <a:xfrm>
-                      <a:off x="0" y="0"/>
-                      <a:ext cx="3173730" cy="1478280"/>
-                    </a:xfrm>
-                    <a:prstGeom prst="rect">
-                      <a:avLst/>
-                    </a:prstGeom>
-                  </pic:spPr>
-                </pic:pic>
-              </a:graphicData>
-            </a:graphic>
-          </wp:anchor>
-        </w:drawing>
-      </w:r>
-    </w:p>
-    <w:p>
-      <w:pPr>
-        <w:pStyle w:val="Normal"/>
-        <w:spacing w:lineRule="auto" w:line="276" w:before="0" w:after="0"/>
-        <w:jc w:val="both"/>
-        <w:rPr>
-          <w:rFonts w:ascii="Times New Roman" w:hAnsi="Times New Roman" w:eastAsia="Times New Roman" w:cs="Times New Roman"/>
-          <w:b w:val="false"/>
-          <w:b w:val="false"/>
-          <w:bCs w:val="false"/>
-          <w:sz w:val="28"/>
-          <w:szCs w:val="28"/>
-          <w:lang w:eastAsia="ru-RU"/>
-        </w:rPr>
-      </w:pPr>
-      <w:r>
-        <w:rPr>
-          <w:rFonts w:eastAsia="Times New Roman" w:cs="Times New Roman" w:ascii="Times New Roman" w:hAnsi="Times New Roman"/>
-          <w:b w:val="false"/>
-          <w:bCs w:val="false"/>
-          <w:sz w:val="28"/>
-          <w:szCs w:val="28"/>
-          <w:lang w:eastAsia="ru-RU"/>
-        </w:rPr>
-      </w:r>
-    </w:p>
-    <w:p>
-      <w:pPr>
-        <w:pStyle w:val="Normal"/>
-        <w:spacing w:lineRule="auto" w:line="276" w:before="0" w:after="0"/>
-        <w:jc w:val="both"/>
-        <w:rPr>
-          <w:rFonts w:ascii="Times New Roman" w:hAnsi="Times New Roman" w:eastAsia="Times New Roman" w:cs="Times New Roman"/>
-          <w:b w:val="false"/>
-          <w:b w:val="false"/>
-          <w:bCs w:val="false"/>
-          <w:sz w:val="28"/>
-          <w:szCs w:val="28"/>
-          <w:lang w:eastAsia="ru-RU"/>
-        </w:rPr>
-      </w:pPr>
-      <w:r>
-        <w:rPr>
-          <w:rFonts w:eastAsia="Times New Roman" w:cs="Times New Roman" w:ascii="Times New Roman" w:hAnsi="Times New Roman"/>
-          <w:b w:val="false"/>
-          <w:bCs w:val="false"/>
-          <w:sz w:val="28"/>
-          <w:szCs w:val="28"/>
-          <w:lang w:eastAsia="ru-RU"/>
-        </w:rPr>
-        <w:t>Набрана комбинация Ctrl-z:</w:t>
-      </w:r>
-    </w:p>
-    <w:p>
-      <w:pPr>
-        <w:pStyle w:val="Normal"/>
-        <w:spacing w:lineRule="auto" w:line="276" w:before="0" w:after="0"/>
-        <w:jc w:val="both"/>
-        <w:rPr>
-          <w:rFonts w:ascii="Times New Roman" w:hAnsi="Times New Roman" w:eastAsia="Times New Roman" w:cs="Times New Roman"/>
-          <w:b w:val="false"/>
-          <w:b w:val="false"/>
-          <w:bCs w:val="false"/>
-          <w:sz w:val="28"/>
-          <w:szCs w:val="28"/>
-          <w:lang w:eastAsia="ru-RU"/>
-        </w:rPr>
-      </w:pPr>
-      <w:r>
-        <w:rPr>
-          <w:rFonts w:eastAsia="Times New Roman" w:cs="Times New Roman" w:ascii="Times New Roman" w:hAnsi="Times New Roman"/>
-          <w:b w:val="false"/>
-          <w:bCs w:val="false"/>
-          <w:sz w:val="28"/>
-          <w:szCs w:val="28"/>
-          <w:lang w:eastAsia="ru-RU"/>
-        </w:rPr>
-        <w:drawing>
-          <wp:anchor behindDoc="0" distT="0" distB="0" distL="0" distR="0" simplePos="0" locked="0" layoutInCell="1" allowOverlap="1" relativeHeight="27">
+          <wp:anchor behindDoc="0" distT="0" distB="0" distL="0" distR="0" simplePos="0" locked="0" layoutInCell="1" allowOverlap="1" relativeHeight="9">
             <wp:simplePos x="0" y="0"/>
             <wp:positionH relativeFrom="column">
               <wp:align>left</wp:align>
@@ -6568,7 +6283,7 @@
             <wp:extent cx="5168900" cy="3177540"/>
             <wp:effectExtent l="0" t="0" r="0" b="0"/>
             <wp:wrapTopAndBottom/>
-            <wp:docPr id="28" name="Изображение16" descr=""/>
+            <wp:docPr id="26" name="Изображение16" descr=""/>
             <wp:cNvGraphicFramePr>
               <a:graphicFrameLocks xmlns:a="http://schemas.openxmlformats.org/drawingml/2006/main" noChangeAspect="1"/>
             </wp:cNvGraphicFramePr>
@@ -6576,13 +6291,13 @@
               <a:graphicData uri="http://schemas.openxmlformats.org/drawingml/2006/picture">
                 <pic:pic xmlns:pic="http://schemas.openxmlformats.org/drawingml/2006/picture">
                   <pic:nvPicPr>
-                    <pic:cNvPr id="28" name="Изображение16" descr=""/>
+                    <pic:cNvPr id="26" name="Изображение16" descr=""/>
                     <pic:cNvPicPr>
                       <a:picLocks noChangeAspect="1" noChangeArrowheads="1"/>
                     </pic:cNvPicPr>
                   </pic:nvPicPr>
                   <pic:blipFill>
-                    <a:blip r:embed="rId28"/>
+                    <a:blip r:embed="rId26"/>
                     <a:stretch>
                       <a:fillRect/>
                     </a:stretch>
@@ -6703,7 +6418,7 @@
           <w:lang w:eastAsia="ru-RU"/>
         </w:rPr>
         <w:drawing>
-          <wp:anchor behindDoc="0" distT="0" distB="0" distL="0" distR="0" simplePos="0" locked="0" layoutInCell="1" allowOverlap="1" relativeHeight="28">
+          <wp:anchor behindDoc="0" distT="0" distB="0" distL="0" distR="0" simplePos="0" locked="0" layoutInCell="1" allowOverlap="1" relativeHeight="10">
             <wp:simplePos x="0" y="0"/>
             <wp:positionH relativeFrom="column">
               <wp:align>left</wp:align>
@@ -6714,7 +6429,7 @@
             <wp:extent cx="5116195" cy="3089910"/>
             <wp:effectExtent l="0" t="0" r="0" b="0"/>
             <wp:wrapSquare wrapText="largest"/>
-            <wp:docPr id="29" name="Изображение17" descr=""/>
+            <wp:docPr id="27" name="Изображение17" descr=""/>
             <wp:cNvGraphicFramePr>
               <a:graphicFrameLocks xmlns:a="http://schemas.openxmlformats.org/drawingml/2006/main" noChangeAspect="1"/>
             </wp:cNvGraphicFramePr>
@@ -6722,13 +6437,13 @@
               <a:graphicData uri="http://schemas.openxmlformats.org/drawingml/2006/picture">
                 <pic:pic xmlns:pic="http://schemas.openxmlformats.org/drawingml/2006/picture">
                   <pic:nvPicPr>
-                    <pic:cNvPr id="29" name="Изображение17" descr=""/>
+                    <pic:cNvPr id="27" name="Изображение17" descr=""/>
                     <pic:cNvPicPr>
                       <a:picLocks noChangeAspect="1" noChangeArrowheads="1"/>
                     </pic:cNvPicPr>
                   </pic:nvPicPr>
                   <pic:blipFill>
-                    <a:blip r:embed="rId29"/>
+                    <a:blip r:embed="rId27"/>
                     <a:stretch>
                       <a:fillRect/>
                     </a:stretch>
@@ -7085,6 +6800,58 @@
           <w:szCs w:val="28"/>
           <w:lang w:eastAsia="ru-RU"/>
         </w:rPr>
+      </w:r>
+    </w:p>
+    <w:p>
+      <w:pPr>
+        <w:pStyle w:val="Normal"/>
+        <w:spacing w:lineRule="auto" w:line="276" w:before="0" w:after="0"/>
+        <w:jc w:val="both"/>
+        <w:rPr>
+          <w:rFonts w:ascii="Times New Roman" w:hAnsi="Times New Roman" w:eastAsia="Times New Roman" w:cs="Times New Roman"/>
+          <w:b w:val="false"/>
+          <w:b w:val="false"/>
+          <w:bCs w:val="false"/>
+          <w:sz w:val="28"/>
+          <w:szCs w:val="28"/>
+          <w:lang w:eastAsia="ru-RU"/>
+        </w:rPr>
+      </w:pPr>
+      <w:r>
+        <w:rPr>
+          <w:rFonts w:eastAsia="Times New Roman" w:cs="Times New Roman" w:ascii="Times New Roman" w:hAnsi="Times New Roman"/>
+          <w:b w:val="false"/>
+          <w:bCs w:val="false"/>
+          <w:sz w:val="28"/>
+          <w:szCs w:val="28"/>
+          <w:lang w:eastAsia="ru-RU"/>
+        </w:rPr>
+      </w:r>
+    </w:p>
+    <w:p>
+      <w:pPr>
+        <w:pStyle w:val="Normal"/>
+        <w:spacing w:lineRule="auto" w:line="276" w:before="0" w:after="0"/>
+        <w:jc w:val="both"/>
+        <w:rPr>
+          <w:rFonts w:ascii="Times New Roman" w:hAnsi="Times New Roman" w:eastAsia="Times New Roman" w:cs="Times New Roman"/>
+          <w:b w:val="false"/>
+          <w:b w:val="false"/>
+          <w:bCs w:val="false"/>
+          <w:sz w:val="28"/>
+          <w:szCs w:val="28"/>
+          <w:lang w:eastAsia="ru-RU"/>
+        </w:rPr>
+      </w:pPr>
+      <w:r>
+        <w:rPr>
+          <w:rFonts w:eastAsia="Times New Roman" w:cs="Times New Roman" w:ascii="Times New Roman" w:hAnsi="Times New Roman"/>
+          <w:b w:val="false"/>
+          <w:bCs w:val="false"/>
+          <w:sz w:val="28"/>
+          <w:szCs w:val="28"/>
+          <w:lang w:eastAsia="ru-RU"/>
+        </w:rPr>
         <w:t>Набран</w:t>
       </w:r>
       <w:r>
@@ -7179,7 +6946,7 @@
           <w:lang w:eastAsia="ru-RU"/>
         </w:rPr>
         <w:drawing>
-          <wp:anchor behindDoc="0" distT="0" distB="0" distL="0" distR="0" simplePos="0" locked="0" layoutInCell="1" allowOverlap="1" relativeHeight="29">
+          <wp:anchor behindDoc="0" distT="0" distB="0" distL="0" distR="0" simplePos="0" locked="0" layoutInCell="1" allowOverlap="1" relativeHeight="11">
             <wp:simplePos x="0" y="0"/>
             <wp:positionH relativeFrom="column">
               <wp:align>left</wp:align>
@@ -7190,7 +6957,7 @@
             <wp:extent cx="5011420" cy="3402965"/>
             <wp:effectExtent l="0" t="0" r="0" b="0"/>
             <wp:wrapSquare wrapText="largest"/>
-            <wp:docPr id="30" name="Изображение18" descr=""/>
+            <wp:docPr id="28" name="Изображение18" descr=""/>
             <wp:cNvGraphicFramePr>
               <a:graphicFrameLocks xmlns:a="http://schemas.openxmlformats.org/drawingml/2006/main" noChangeAspect="1"/>
             </wp:cNvGraphicFramePr>
@@ -7198,13 +6965,13 @@
               <a:graphicData uri="http://schemas.openxmlformats.org/drawingml/2006/picture">
                 <pic:pic xmlns:pic="http://schemas.openxmlformats.org/drawingml/2006/picture">
                   <pic:nvPicPr>
-                    <pic:cNvPr id="30" name="Изображение18" descr=""/>
+                    <pic:cNvPr id="28" name="Изображение18" descr=""/>
                     <pic:cNvPicPr>
                       <a:picLocks noChangeAspect="1" noChangeArrowheads="1"/>
                     </pic:cNvPicPr>
                   </pic:nvPicPr>
                   <pic:blipFill>
-                    <a:blip r:embed="rId30"/>
+                    <a:blip r:embed="rId28"/>
                     <a:stretch>
                       <a:fillRect/>
                     </a:stretch>

</xml_diff>

<commit_message>
CORRECTED: task 5 and report
</commit_message>
<xml_diff>
--- a/lab_04/report.docx
+++ b/lab_04/report.docx
@@ -845,7 +845,7 @@
           <w:u w:val="single"/>
           <w:lang w:eastAsia="ru-RU"/>
         </w:rPr>
-        <w:t>Процессы. Системные вызовы fork() и exec().</w:t>
+        <w:t>Процессы. Системные вызовы.</w:t>
       </w:r>
     </w:p>
     <w:p>
@@ -2519,7 +2519,7 @@
           <w:lang w:eastAsia="ru-RU"/>
         </w:rPr>
         <w:drawing>
-          <wp:anchor behindDoc="0" distT="0" distB="0" distL="0" distR="0" simplePos="0" locked="0" layoutInCell="1" allowOverlap="1" relativeHeight="12">
+          <wp:anchor behindDoc="0" distT="0" distB="0" distL="0" distR="0" simplePos="0" locked="0" layoutInCell="1" allowOverlap="1" relativeHeight="9">
             <wp:simplePos x="0" y="0"/>
             <wp:positionH relativeFrom="column">
               <wp:align>center</wp:align>
@@ -2642,7 +2642,7 @@
           <w:lang w:eastAsia="ru-RU"/>
         </w:rPr>
         <w:drawing>
-          <wp:anchor behindDoc="0" distT="0" distB="0" distL="0" distR="0" simplePos="0" locked="0" layoutInCell="1" allowOverlap="1" relativeHeight="13">
+          <wp:anchor behindDoc="0" distT="0" distB="0" distL="0" distR="0" simplePos="0" locked="0" layoutInCell="1" allowOverlap="1" relativeHeight="10">
             <wp:simplePos x="0" y="0"/>
             <wp:positionH relativeFrom="column">
               <wp:align>left</wp:align>
@@ -3098,7 +3098,7 @@
           <w:lang w:eastAsia="ru-RU"/>
         </w:rPr>
         <w:drawing>
-          <wp:anchor behindDoc="0" distT="0" distB="0" distL="0" distR="0" simplePos="0" locked="0" layoutInCell="1" allowOverlap="1" relativeHeight="14">
+          <wp:anchor behindDoc="0" distT="0" distB="0" distL="0" distR="0" simplePos="0" locked="0" layoutInCell="1" allowOverlap="1" relativeHeight="11">
             <wp:simplePos x="0" y="0"/>
             <wp:positionH relativeFrom="column">
               <wp:align>center</wp:align>
@@ -3143,7 +3143,7 @@
           </wp:anchor>
         </w:drawing>
         <w:drawing>
-          <wp:anchor behindDoc="0" distT="0" distB="0" distL="0" distR="0" simplePos="0" locked="0" layoutInCell="1" allowOverlap="1" relativeHeight="15">
+          <wp:anchor behindDoc="0" distT="0" distB="0" distL="0" distR="0" simplePos="0" locked="0" layoutInCell="1" allowOverlap="1" relativeHeight="12">
             <wp:simplePos x="0" y="0"/>
             <wp:positionH relativeFrom="column">
               <wp:posOffset>-55245</wp:posOffset>
@@ -3241,7 +3241,7 @@
           <w:lang w:eastAsia="ru-RU"/>
         </w:rPr>
         <w:drawing>
-          <wp:anchor behindDoc="0" distT="0" distB="0" distL="0" distR="0" simplePos="0" locked="0" layoutInCell="1" allowOverlap="1" relativeHeight="16">
+          <wp:anchor behindDoc="0" distT="0" distB="0" distL="0" distR="0" simplePos="0" locked="0" layoutInCell="1" allowOverlap="1" relativeHeight="13">
             <wp:simplePos x="0" y="0"/>
             <wp:positionH relativeFrom="column">
               <wp:posOffset>-129540</wp:posOffset>
@@ -3370,7 +3370,7 @@
           <w:lang w:eastAsia="ru-RU"/>
         </w:rPr>
         <w:drawing>
-          <wp:anchor behindDoc="0" distT="0" distB="0" distL="0" distR="0" simplePos="0" locked="0" layoutInCell="1" allowOverlap="1" relativeHeight="17">
+          <wp:anchor behindDoc="0" distT="0" distB="0" distL="0" distR="0" simplePos="0" locked="0" layoutInCell="1" allowOverlap="1" relativeHeight="14">
             <wp:simplePos x="0" y="0"/>
             <wp:positionH relativeFrom="column">
               <wp:align>left</wp:align>
@@ -3501,7 +3501,7 @@
           <w:lang w:eastAsia="ru-RU"/>
         </w:rPr>
         <w:drawing>
-          <wp:anchor behindDoc="0" distT="0" distB="0" distL="0" distR="0" simplePos="0" locked="0" layoutInCell="1" allowOverlap="1" relativeHeight="18">
+          <wp:anchor behindDoc="0" distT="0" distB="0" distL="0" distR="0" simplePos="0" locked="0" layoutInCell="1" allowOverlap="1" relativeHeight="15">
             <wp:simplePos x="0" y="0"/>
             <wp:positionH relativeFrom="column">
               <wp:align>left</wp:align>
@@ -3749,7 +3749,7 @@
           <w:lang w:eastAsia="ru-RU"/>
         </w:rPr>
         <w:drawing>
-          <wp:anchor behindDoc="0" distT="0" distB="0" distL="0" distR="0" simplePos="0" locked="0" layoutInCell="1" allowOverlap="1" relativeHeight="19">
+          <wp:anchor behindDoc="0" distT="0" distB="0" distL="0" distR="0" simplePos="0" locked="0" layoutInCell="1" allowOverlap="1" relativeHeight="16">
             <wp:simplePos x="0" y="0"/>
             <wp:positionH relativeFrom="column">
               <wp:align>center</wp:align>
@@ -4340,7 +4340,7 @@
           <w:lang w:eastAsia="ru-RU"/>
         </w:rPr>
         <w:drawing>
-          <wp:anchor behindDoc="0" distT="0" distB="0" distL="0" distR="0" simplePos="0" locked="0" layoutInCell="1" allowOverlap="1" relativeHeight="20">
+          <wp:anchor behindDoc="0" distT="0" distB="0" distL="0" distR="0" simplePos="0" locked="0" layoutInCell="1" allowOverlap="1" relativeHeight="17">
             <wp:simplePos x="0" y="0"/>
             <wp:positionH relativeFrom="column">
               <wp:align>left</wp:align>
@@ -4385,7 +4385,7 @@
           </wp:anchor>
         </w:drawing>
         <w:drawing>
-          <wp:anchor behindDoc="0" distT="0" distB="0" distL="0" distR="0" simplePos="0" locked="0" layoutInCell="1" allowOverlap="1" relativeHeight="21">
+          <wp:anchor behindDoc="0" distT="0" distB="0" distL="0" distR="0" simplePos="0" locked="0" layoutInCell="1" allowOverlap="1" relativeHeight="18">
             <wp:simplePos x="0" y="0"/>
             <wp:positionH relativeFrom="column">
               <wp:posOffset>-66675</wp:posOffset>
@@ -4457,7 +4457,7 @@
           <w:lang w:eastAsia="ru-RU"/>
         </w:rPr>
         <w:drawing>
-          <wp:anchor behindDoc="0" distT="0" distB="0" distL="0" distR="0" simplePos="0" locked="0" layoutInCell="1" allowOverlap="1" relativeHeight="22">
+          <wp:anchor behindDoc="0" distT="0" distB="0" distL="0" distR="0" simplePos="0" locked="0" layoutInCell="1" allowOverlap="1" relativeHeight="19">
             <wp:simplePos x="0" y="0"/>
             <wp:positionH relativeFrom="column">
               <wp:align>left</wp:align>
@@ -5173,7 +5173,7 @@
           <w:lang w:eastAsia="ru-RU"/>
         </w:rPr>
         <w:drawing>
-          <wp:anchor behindDoc="0" distT="0" distB="0" distL="0" distR="0" simplePos="0" locked="0" layoutInCell="1" allowOverlap="1" relativeHeight="23">
+          <wp:anchor behindDoc="0" distT="0" distB="0" distL="0" distR="0" simplePos="0" locked="0" layoutInCell="1" allowOverlap="1" relativeHeight="21">
             <wp:simplePos x="0" y="0"/>
             <wp:positionH relativeFrom="column">
               <wp:align>center</wp:align>
@@ -5181,9 +5181,9 @@
             <wp:positionV relativeFrom="paragraph">
               <wp:posOffset>635</wp:posOffset>
             </wp:positionV>
-            <wp:extent cx="5995035" cy="6153150"/>
+            <wp:extent cx="5988685" cy="5546725"/>
             <wp:effectExtent l="0" t="0" r="0" b="0"/>
-            <wp:wrapSquare wrapText="largest"/>
+            <wp:wrapTopAndBottom/>
             <wp:docPr id="19" name="Изображение12" descr=""/>
             <wp:cNvGraphicFramePr>
               <a:graphicFrameLocks xmlns:a="http://schemas.openxmlformats.org/drawingml/2006/main" noChangeAspect="1"/>
@@ -5206,7 +5206,7 @@
                   <pic:spPr bwMode="auto">
                     <a:xfrm>
                       <a:off x="0" y="0"/>
-                      <a:ext cx="5995035" cy="6153150"/>
+                      <a:ext cx="5988685" cy="5546725"/>
                     </a:xfrm>
                     <a:prstGeom prst="rect">
                       <a:avLst/>
@@ -5218,15 +5218,15 @@
           </wp:anchor>
         </w:drawing>
         <w:drawing>
-          <wp:anchor behindDoc="0" distT="0" distB="0" distL="0" distR="0" simplePos="0" locked="0" layoutInCell="1" allowOverlap="1" relativeHeight="24">
+          <wp:anchor behindDoc="0" distT="0" distB="0" distL="0" distR="0" simplePos="0" locked="0" layoutInCell="1" allowOverlap="1" relativeHeight="22">
             <wp:simplePos x="0" y="0"/>
             <wp:positionH relativeFrom="column">
-              <wp:posOffset>-38735</wp:posOffset>
+              <wp:posOffset>-24130</wp:posOffset>
             </wp:positionH>
             <wp:positionV relativeFrom="paragraph">
-              <wp:posOffset>6209030</wp:posOffset>
+              <wp:posOffset>5546090</wp:posOffset>
             </wp:positionV>
-            <wp:extent cx="4252595" cy="2209800"/>
+            <wp:extent cx="5940425" cy="2252980"/>
             <wp:effectExtent l="0" t="0" r="0" b="0"/>
             <wp:wrapTopAndBottom/>
             <wp:docPr id="20" name="Изображение13" descr=""/>
@@ -5244,6 +5244,7 @@
                   </pic:nvPicPr>
                   <pic:blipFill>
                     <a:blip r:embed="rId20"/>
+                    <a:srcRect l="0" t="0" r="0" b="59038"/>
                     <a:stretch>
                       <a:fillRect/>
                     </a:stretch>
@@ -5251,7 +5252,7 @@
                   <pic:spPr bwMode="auto">
                     <a:xfrm>
                       <a:off x="0" y="0"/>
-                      <a:ext cx="4252595" cy="2209800"/>
+                      <a:ext cx="5940425" cy="2252980"/>
                     </a:xfrm>
                     <a:prstGeom prst="rect">
                       <a:avLst/>
@@ -5288,8 +5289,60 @@
           <w:szCs w:val="28"/>
           <w:lang w:eastAsia="ru-RU"/>
         </w:rPr>
+      </w:r>
+    </w:p>
+    <w:p>
+      <w:pPr>
+        <w:pStyle w:val="Normal"/>
+        <w:spacing w:lineRule="auto" w:line="276" w:before="0" w:after="0"/>
+        <w:jc w:val="both"/>
+        <w:rPr>
+          <w:rFonts w:ascii="Times New Roman" w:hAnsi="Times New Roman" w:eastAsia="Times New Roman" w:cs="Times New Roman"/>
+          <w:b w:val="false"/>
+          <w:b w:val="false"/>
+          <w:bCs w:val="false"/>
+          <w:sz w:val="28"/>
+          <w:szCs w:val="28"/>
+          <w:lang w:eastAsia="ru-RU"/>
+        </w:rPr>
+      </w:pPr>
+      <w:r>
+        <w:rPr>
+          <w:rFonts w:eastAsia="Times New Roman" w:cs="Times New Roman" w:ascii="Times New Roman" w:hAnsi="Times New Roman"/>
+          <w:b w:val="false"/>
+          <w:bCs w:val="false"/>
+          <w:sz w:val="28"/>
+          <w:szCs w:val="28"/>
+          <w:lang w:eastAsia="ru-RU"/>
+        </w:rPr>
+      </w:r>
+    </w:p>
+    <w:p>
+      <w:pPr>
+        <w:pStyle w:val="Normal"/>
+        <w:spacing w:lineRule="auto" w:line="276" w:before="0" w:after="0"/>
+        <w:jc w:val="both"/>
+        <w:rPr>
+          <w:rFonts w:ascii="Times New Roman" w:hAnsi="Times New Roman" w:eastAsia="Times New Roman" w:cs="Times New Roman"/>
+          <w:b w:val="false"/>
+          <w:b w:val="false"/>
+          <w:bCs w:val="false"/>
+          <w:sz w:val="28"/>
+          <w:szCs w:val="28"/>
+          <w:lang w:eastAsia="ru-RU"/>
+        </w:rPr>
+      </w:pPr>
+      <w:r>
+        <w:rPr>
+          <w:rFonts w:eastAsia="Times New Roman" w:cs="Times New Roman" w:ascii="Times New Roman" w:hAnsi="Times New Roman"/>
+          <w:b w:val="false"/>
+          <w:bCs w:val="false"/>
+          <w:sz w:val="28"/>
+          <w:szCs w:val="28"/>
+          <w:lang w:eastAsia="ru-RU"/>
+        </w:rPr>
         <w:drawing>
-          <wp:anchor behindDoc="0" distT="0" distB="0" distL="0" distR="0" simplePos="0" locked="0" layoutInCell="1" allowOverlap="1" relativeHeight="25">
+          <wp:anchor behindDoc="0" distT="0" distB="0" distL="0" distR="0" simplePos="0" locked="0" layoutInCell="1" allowOverlap="1" relativeHeight="23">
             <wp:simplePos x="0" y="0"/>
             <wp:positionH relativeFrom="column">
               <wp:align>center</wp:align>
@@ -5297,9 +5350,9 @@
             <wp:positionV relativeFrom="paragraph">
               <wp:posOffset>635</wp:posOffset>
             </wp:positionV>
-            <wp:extent cx="5940425" cy="5817870"/>
+            <wp:extent cx="6005830" cy="5231130"/>
             <wp:effectExtent l="0" t="0" r="0" b="0"/>
-            <wp:wrapSquare wrapText="largest"/>
+            <wp:wrapTopAndBottom/>
             <wp:docPr id="21" name="Изображение14" descr=""/>
             <wp:cNvGraphicFramePr>
               <a:graphicFrameLocks xmlns:a="http://schemas.openxmlformats.org/drawingml/2006/main" noChangeAspect="1"/>
@@ -5322,7 +5375,7 @@
                   <pic:spPr bwMode="auto">
                     <a:xfrm>
                       <a:off x="0" y="0"/>
-                      <a:ext cx="5940425" cy="5817870"/>
+                      <a:ext cx="6005830" cy="5231130"/>
                     </a:xfrm>
                     <a:prstGeom prst="rect">
                       <a:avLst/>
@@ -5333,668 +5386,18 @@
             </a:graphic>
           </wp:anchor>
         </w:drawing>
-      </w:r>
-    </w:p>
-    <w:p>
-      <w:pPr>
-        <w:pStyle w:val="Normal"/>
-        <w:spacing w:lineRule="auto" w:line="276" w:before="0" w:after="0"/>
-        <w:jc w:val="both"/>
-        <w:rPr>
-          <w:rFonts w:ascii="Times New Roman" w:hAnsi="Times New Roman" w:eastAsia="Times New Roman" w:cs="Times New Roman"/>
-          <w:b w:val="false"/>
-          <w:b w:val="false"/>
-          <w:bCs w:val="false"/>
-          <w:sz w:val="28"/>
-          <w:szCs w:val="28"/>
-          <w:lang w:eastAsia="ru-RU"/>
-        </w:rPr>
-      </w:pPr>
-      <w:r>
-        <w:rPr>
-          <w:rFonts w:eastAsia="Times New Roman" w:cs="Times New Roman" w:ascii="Times New Roman" w:hAnsi="Times New Roman"/>
-          <w:b w:val="false"/>
-          <w:bCs w:val="false"/>
-          <w:sz w:val="28"/>
-          <w:szCs w:val="28"/>
-          <w:lang w:eastAsia="ru-RU"/>
-        </w:rPr>
-      </w:r>
-    </w:p>
-    <w:p>
-      <w:pPr>
-        <w:pStyle w:val="Normal"/>
-        <w:spacing w:lineRule="auto" w:line="276" w:before="0" w:after="0"/>
-        <w:jc w:val="both"/>
-        <w:rPr>
-          <w:rFonts w:ascii="Times New Roman" w:hAnsi="Times New Roman" w:eastAsia="Times New Roman" w:cs="Times New Roman"/>
-          <w:b w:val="false"/>
-          <w:b w:val="false"/>
-          <w:bCs w:val="false"/>
-          <w:sz w:val="28"/>
-          <w:szCs w:val="28"/>
-          <w:lang w:eastAsia="ru-RU"/>
-        </w:rPr>
-      </w:pPr>
-      <w:r>
-        <w:rPr>
-          <w:rFonts w:eastAsia="Times New Roman" w:cs="Times New Roman" w:ascii="Times New Roman" w:hAnsi="Times New Roman"/>
-          <w:b w:val="false"/>
-          <w:bCs w:val="false"/>
-          <w:sz w:val="28"/>
-          <w:szCs w:val="28"/>
-          <w:lang w:eastAsia="ru-RU"/>
-        </w:rPr>
-      </w:r>
-    </w:p>
-    <w:p>
-      <w:pPr>
-        <w:pStyle w:val="Normal"/>
-        <w:spacing w:lineRule="auto" w:line="276" w:before="0" w:after="0"/>
-        <w:jc w:val="both"/>
-        <w:rPr>
-          <w:rFonts w:ascii="Times New Roman" w:hAnsi="Times New Roman" w:eastAsia="Times New Roman" w:cs="Times New Roman"/>
-          <w:b w:val="false"/>
-          <w:b w:val="false"/>
-          <w:bCs w:val="false"/>
-          <w:sz w:val="28"/>
-          <w:szCs w:val="28"/>
-          <w:lang w:eastAsia="ru-RU"/>
-        </w:rPr>
-      </w:pPr>
-      <w:r>
-        <w:rPr>
-          <w:rFonts w:eastAsia="Times New Roman" w:cs="Times New Roman" w:ascii="Times New Roman" w:hAnsi="Times New Roman"/>
-          <w:b w:val="false"/>
-          <w:bCs w:val="false"/>
-          <w:sz w:val="28"/>
-          <w:szCs w:val="28"/>
-          <w:lang w:eastAsia="ru-RU"/>
-        </w:rPr>
-      </w:r>
-    </w:p>
-    <w:p>
-      <w:pPr>
-        <w:pStyle w:val="Normal"/>
-        <w:spacing w:lineRule="auto" w:line="276" w:before="0" w:after="0"/>
-        <w:jc w:val="both"/>
-        <w:rPr>
-          <w:rFonts w:ascii="Times New Roman" w:hAnsi="Times New Roman" w:eastAsia="Times New Roman" w:cs="Times New Roman"/>
-          <w:b w:val="false"/>
-          <w:b w:val="false"/>
-          <w:bCs w:val="false"/>
-          <w:sz w:val="28"/>
-          <w:szCs w:val="28"/>
-          <w:lang w:eastAsia="ru-RU"/>
-        </w:rPr>
-      </w:pPr>
-      <w:r>
-        <w:rPr>
-          <w:rFonts w:eastAsia="Times New Roman" w:cs="Times New Roman" w:ascii="Times New Roman" w:hAnsi="Times New Roman"/>
-          <w:b w:val="false"/>
-          <w:bCs w:val="false"/>
-          <w:sz w:val="28"/>
-          <w:szCs w:val="28"/>
-          <w:lang w:eastAsia="ru-RU"/>
-        </w:rPr>
-      </w:r>
-    </w:p>
-    <w:p>
-      <w:pPr>
-        <w:pStyle w:val="Normal"/>
-        <w:spacing w:lineRule="auto" w:line="276" w:before="0" w:after="0"/>
-        <w:jc w:val="both"/>
-        <w:rPr>
-          <w:rFonts w:ascii="Times New Roman" w:hAnsi="Times New Roman" w:eastAsia="Times New Roman" w:cs="Times New Roman"/>
-          <w:b w:val="false"/>
-          <w:b w:val="false"/>
-          <w:bCs w:val="false"/>
-          <w:sz w:val="28"/>
-          <w:szCs w:val="28"/>
-          <w:lang w:eastAsia="ru-RU"/>
-        </w:rPr>
-      </w:pPr>
-      <w:r>
-        <w:rPr>
-          <w:rFonts w:eastAsia="Times New Roman" w:cs="Times New Roman" w:ascii="Times New Roman" w:hAnsi="Times New Roman"/>
-          <w:b w:val="false"/>
-          <w:bCs w:val="false"/>
-          <w:sz w:val="28"/>
-          <w:szCs w:val="28"/>
-          <w:lang w:eastAsia="ru-RU"/>
-        </w:rPr>
-      </w:r>
-    </w:p>
-    <w:p>
-      <w:pPr>
-        <w:pStyle w:val="Normal"/>
-        <w:spacing w:lineRule="auto" w:line="276" w:before="0" w:after="0"/>
-        <w:jc w:val="both"/>
-        <w:rPr>
-          <w:rFonts w:ascii="Times New Roman" w:hAnsi="Times New Roman" w:eastAsia="Times New Roman" w:cs="Times New Roman"/>
-          <w:b w:val="false"/>
-          <w:b w:val="false"/>
-          <w:bCs w:val="false"/>
-          <w:sz w:val="28"/>
-          <w:szCs w:val="28"/>
-          <w:lang w:eastAsia="ru-RU"/>
-        </w:rPr>
-      </w:pPr>
-      <w:r>
-        <w:rPr>
-          <w:rFonts w:eastAsia="Times New Roman" w:cs="Times New Roman" w:ascii="Times New Roman" w:hAnsi="Times New Roman"/>
-          <w:b w:val="false"/>
-          <w:bCs w:val="false"/>
-          <w:sz w:val="28"/>
-          <w:szCs w:val="28"/>
-          <w:lang w:eastAsia="ru-RU"/>
-        </w:rPr>
-      </w:r>
-    </w:p>
-    <w:p>
-      <w:pPr>
-        <w:pStyle w:val="Normal"/>
-        <w:spacing w:lineRule="auto" w:line="276" w:before="0" w:after="0"/>
-        <w:jc w:val="both"/>
-        <w:rPr>
-          <w:rFonts w:ascii="Times New Roman" w:hAnsi="Times New Roman" w:eastAsia="Times New Roman" w:cs="Times New Roman"/>
-          <w:b w:val="false"/>
-          <w:b w:val="false"/>
-          <w:bCs w:val="false"/>
-          <w:sz w:val="28"/>
-          <w:szCs w:val="28"/>
-          <w:lang w:eastAsia="ru-RU"/>
-        </w:rPr>
-      </w:pPr>
-      <w:r>
-        <w:rPr>
-          <w:rFonts w:eastAsia="Times New Roman" w:cs="Times New Roman" w:ascii="Times New Roman" w:hAnsi="Times New Roman"/>
-          <w:b w:val="false"/>
-          <w:bCs w:val="false"/>
-          <w:sz w:val="28"/>
-          <w:szCs w:val="28"/>
-          <w:lang w:eastAsia="ru-RU"/>
-        </w:rPr>
-      </w:r>
-    </w:p>
-    <w:p>
-      <w:pPr>
-        <w:pStyle w:val="Normal"/>
-        <w:spacing w:lineRule="auto" w:line="276" w:before="0" w:after="0"/>
-        <w:jc w:val="both"/>
-        <w:rPr>
-          <w:rFonts w:ascii="Times New Roman" w:hAnsi="Times New Roman" w:eastAsia="Times New Roman" w:cs="Times New Roman"/>
-          <w:b w:val="false"/>
-          <w:b w:val="false"/>
-          <w:bCs w:val="false"/>
-          <w:sz w:val="28"/>
-          <w:szCs w:val="28"/>
-          <w:lang w:eastAsia="ru-RU"/>
-        </w:rPr>
-      </w:pPr>
-      <w:r>
-        <w:rPr>
-          <w:rFonts w:eastAsia="Times New Roman" w:cs="Times New Roman" w:ascii="Times New Roman" w:hAnsi="Times New Roman"/>
-          <w:b w:val="false"/>
-          <w:bCs w:val="false"/>
-          <w:sz w:val="28"/>
-          <w:szCs w:val="28"/>
-          <w:lang w:eastAsia="ru-RU"/>
-        </w:rPr>
-      </w:r>
-    </w:p>
-    <w:p>
-      <w:pPr>
-        <w:pStyle w:val="Normal"/>
-        <w:spacing w:lineRule="auto" w:line="276" w:before="0" w:after="0"/>
-        <w:jc w:val="both"/>
-        <w:rPr>
-          <w:rFonts w:ascii="Times New Roman" w:hAnsi="Times New Roman" w:eastAsia="Times New Roman" w:cs="Times New Roman"/>
-          <w:b w:val="false"/>
-          <w:b w:val="false"/>
-          <w:bCs w:val="false"/>
-          <w:sz w:val="28"/>
-          <w:szCs w:val="28"/>
-          <w:lang w:eastAsia="ru-RU"/>
-        </w:rPr>
-      </w:pPr>
-      <w:r>
-        <w:rPr>
-          <w:rFonts w:eastAsia="Times New Roman" w:cs="Times New Roman" w:ascii="Times New Roman" w:hAnsi="Times New Roman"/>
-          <w:b w:val="false"/>
-          <w:bCs w:val="false"/>
-          <w:sz w:val="28"/>
-          <w:szCs w:val="28"/>
-          <w:lang w:eastAsia="ru-RU"/>
-        </w:rPr>
-      </w:r>
-    </w:p>
-    <w:p>
-      <w:pPr>
-        <w:pStyle w:val="Normal"/>
-        <w:spacing w:lineRule="auto" w:line="276" w:before="0" w:after="0"/>
-        <w:jc w:val="both"/>
-        <w:rPr>
-          <w:rFonts w:ascii="Times New Roman" w:hAnsi="Times New Roman" w:eastAsia="Times New Roman" w:cs="Times New Roman"/>
-          <w:b w:val="false"/>
-          <w:b w:val="false"/>
-          <w:bCs w:val="false"/>
-          <w:sz w:val="28"/>
-          <w:szCs w:val="28"/>
-          <w:lang w:eastAsia="ru-RU"/>
-        </w:rPr>
-      </w:pPr>
-      <w:r>
-        <w:rPr>
-          <w:rFonts w:eastAsia="Times New Roman" w:cs="Times New Roman" w:ascii="Times New Roman" w:hAnsi="Times New Roman"/>
-          <w:b w:val="false"/>
-          <w:bCs w:val="false"/>
-          <w:sz w:val="28"/>
-          <w:szCs w:val="28"/>
-          <w:lang w:eastAsia="ru-RU"/>
-        </w:rPr>
-      </w:r>
-    </w:p>
-    <w:p>
-      <w:pPr>
-        <w:pStyle w:val="Normal"/>
-        <w:spacing w:lineRule="auto" w:line="276" w:before="0" w:after="0"/>
-        <w:jc w:val="both"/>
-        <w:rPr>
-          <w:rFonts w:ascii="Times New Roman" w:hAnsi="Times New Roman" w:eastAsia="Times New Roman" w:cs="Times New Roman"/>
-          <w:b w:val="false"/>
-          <w:b w:val="false"/>
-          <w:bCs w:val="false"/>
-          <w:sz w:val="28"/>
-          <w:szCs w:val="28"/>
-          <w:lang w:eastAsia="ru-RU"/>
-        </w:rPr>
-      </w:pPr>
-      <w:r>
-        <w:rPr>
-          <w:rFonts w:eastAsia="Times New Roman" w:cs="Times New Roman" w:ascii="Times New Roman" w:hAnsi="Times New Roman"/>
-          <w:b w:val="false"/>
-          <w:bCs w:val="false"/>
-          <w:sz w:val="28"/>
-          <w:szCs w:val="28"/>
-          <w:lang w:eastAsia="ru-RU"/>
-        </w:rPr>
-      </w:r>
-    </w:p>
-    <w:p>
-      <w:pPr>
-        <w:pStyle w:val="Normal"/>
-        <w:spacing w:lineRule="auto" w:line="276" w:before="0" w:after="0"/>
-        <w:jc w:val="both"/>
-        <w:rPr>
-          <w:rFonts w:ascii="Times New Roman" w:hAnsi="Times New Roman" w:eastAsia="Times New Roman" w:cs="Times New Roman"/>
-          <w:b w:val="false"/>
-          <w:b w:val="false"/>
-          <w:bCs w:val="false"/>
-          <w:sz w:val="28"/>
-          <w:szCs w:val="28"/>
-          <w:lang w:eastAsia="ru-RU"/>
-        </w:rPr>
-      </w:pPr>
-      <w:r>
-        <w:rPr>
-          <w:rFonts w:eastAsia="Times New Roman" w:cs="Times New Roman" w:ascii="Times New Roman" w:hAnsi="Times New Roman"/>
-          <w:b w:val="false"/>
-          <w:bCs w:val="false"/>
-          <w:sz w:val="28"/>
-          <w:szCs w:val="28"/>
-          <w:lang w:eastAsia="ru-RU"/>
-        </w:rPr>
-      </w:r>
-    </w:p>
-    <w:p>
-      <w:pPr>
-        <w:pStyle w:val="Normal"/>
-        <w:spacing w:lineRule="auto" w:line="276" w:before="0" w:after="0"/>
-        <w:jc w:val="both"/>
-        <w:rPr>
-          <w:rFonts w:ascii="Times New Roman" w:hAnsi="Times New Roman" w:eastAsia="Times New Roman" w:cs="Times New Roman"/>
-          <w:b w:val="false"/>
-          <w:b w:val="false"/>
-          <w:bCs w:val="false"/>
-          <w:sz w:val="28"/>
-          <w:szCs w:val="28"/>
-          <w:lang w:eastAsia="ru-RU"/>
-        </w:rPr>
-      </w:pPr>
-      <w:r>
-        <w:rPr>
-          <w:rFonts w:eastAsia="Times New Roman" w:cs="Times New Roman" w:ascii="Times New Roman" w:hAnsi="Times New Roman"/>
-          <w:b w:val="false"/>
-          <w:bCs w:val="false"/>
-          <w:sz w:val="28"/>
-          <w:szCs w:val="28"/>
-          <w:lang w:eastAsia="ru-RU"/>
-        </w:rPr>
-      </w:r>
-    </w:p>
-    <w:p>
-      <w:pPr>
-        <w:pStyle w:val="Normal"/>
-        <w:spacing w:lineRule="auto" w:line="276" w:before="0" w:after="0"/>
-        <w:jc w:val="both"/>
-        <w:rPr>
-          <w:rFonts w:ascii="Times New Roman" w:hAnsi="Times New Roman" w:eastAsia="Times New Roman" w:cs="Times New Roman"/>
-          <w:b w:val="false"/>
-          <w:b w:val="false"/>
-          <w:bCs w:val="false"/>
-          <w:sz w:val="28"/>
-          <w:szCs w:val="28"/>
-          <w:lang w:eastAsia="ru-RU"/>
-        </w:rPr>
-      </w:pPr>
-      <w:r>
-        <w:rPr>
-          <w:rFonts w:eastAsia="Times New Roman" w:cs="Times New Roman" w:ascii="Times New Roman" w:hAnsi="Times New Roman"/>
-          <w:b w:val="false"/>
-          <w:bCs w:val="false"/>
-          <w:sz w:val="28"/>
-          <w:szCs w:val="28"/>
-          <w:lang w:eastAsia="ru-RU"/>
-        </w:rPr>
-      </w:r>
-    </w:p>
-    <w:p>
-      <w:pPr>
-        <w:pStyle w:val="Normal"/>
-        <w:spacing w:lineRule="auto" w:line="276" w:before="0" w:after="0"/>
-        <w:jc w:val="both"/>
-        <w:rPr>
-          <w:rFonts w:ascii="Times New Roman" w:hAnsi="Times New Roman" w:eastAsia="Times New Roman" w:cs="Times New Roman"/>
-          <w:b w:val="false"/>
-          <w:b w:val="false"/>
-          <w:bCs w:val="false"/>
-          <w:sz w:val="28"/>
-          <w:szCs w:val="28"/>
-          <w:lang w:eastAsia="ru-RU"/>
-        </w:rPr>
-      </w:pPr>
-      <w:r>
-        <w:rPr>
-          <w:rFonts w:eastAsia="Times New Roman" w:cs="Times New Roman" w:ascii="Times New Roman" w:hAnsi="Times New Roman"/>
-          <w:b w:val="false"/>
-          <w:bCs w:val="false"/>
-          <w:sz w:val="28"/>
-          <w:szCs w:val="28"/>
-          <w:lang w:eastAsia="ru-RU"/>
-        </w:rPr>
-      </w:r>
-    </w:p>
-    <w:p>
-      <w:pPr>
-        <w:pStyle w:val="Normal"/>
-        <w:spacing w:lineRule="auto" w:line="276" w:before="0" w:after="0"/>
-        <w:jc w:val="both"/>
-        <w:rPr>
-          <w:rFonts w:ascii="Times New Roman" w:hAnsi="Times New Roman" w:eastAsia="Times New Roman" w:cs="Times New Roman"/>
-          <w:b w:val="false"/>
-          <w:b w:val="false"/>
-          <w:bCs w:val="false"/>
-          <w:sz w:val="28"/>
-          <w:szCs w:val="28"/>
-          <w:lang w:eastAsia="ru-RU"/>
-        </w:rPr>
-      </w:pPr>
-      <w:r>
-        <w:rPr>
-          <w:rFonts w:eastAsia="Times New Roman" w:cs="Times New Roman" w:ascii="Times New Roman" w:hAnsi="Times New Roman"/>
-          <w:b w:val="false"/>
-          <w:bCs w:val="false"/>
-          <w:sz w:val="28"/>
-          <w:szCs w:val="28"/>
-          <w:lang w:eastAsia="ru-RU"/>
-        </w:rPr>
-      </w:r>
-    </w:p>
-    <w:p>
-      <w:pPr>
-        <w:pStyle w:val="Normal"/>
-        <w:spacing w:lineRule="auto" w:line="276" w:before="0" w:after="0"/>
-        <w:jc w:val="both"/>
-        <w:rPr>
-          <w:rFonts w:ascii="Times New Roman" w:hAnsi="Times New Roman" w:eastAsia="Times New Roman" w:cs="Times New Roman"/>
-          <w:b w:val="false"/>
-          <w:b w:val="false"/>
-          <w:bCs w:val="false"/>
-          <w:sz w:val="28"/>
-          <w:szCs w:val="28"/>
-          <w:lang w:eastAsia="ru-RU"/>
-        </w:rPr>
-      </w:pPr>
-      <w:r>
-        <w:rPr>
-          <w:rFonts w:eastAsia="Times New Roman" w:cs="Times New Roman" w:ascii="Times New Roman" w:hAnsi="Times New Roman"/>
-          <w:b w:val="false"/>
-          <w:bCs w:val="false"/>
-          <w:sz w:val="28"/>
-          <w:szCs w:val="28"/>
-          <w:lang w:eastAsia="ru-RU"/>
-        </w:rPr>
-      </w:r>
-    </w:p>
-    <w:p>
-      <w:pPr>
-        <w:pStyle w:val="Normal"/>
-        <w:spacing w:lineRule="auto" w:line="276" w:before="0" w:after="0"/>
-        <w:jc w:val="both"/>
-        <w:rPr>
-          <w:rFonts w:ascii="Times New Roman" w:hAnsi="Times New Roman" w:eastAsia="Times New Roman" w:cs="Times New Roman"/>
-          <w:b w:val="false"/>
-          <w:b w:val="false"/>
-          <w:bCs w:val="false"/>
-          <w:sz w:val="28"/>
-          <w:szCs w:val="28"/>
-          <w:lang w:eastAsia="ru-RU"/>
-        </w:rPr>
-      </w:pPr>
-      <w:r>
-        <w:rPr>
-          <w:rFonts w:eastAsia="Times New Roman" w:cs="Times New Roman" w:ascii="Times New Roman" w:hAnsi="Times New Roman"/>
-          <w:b w:val="false"/>
-          <w:bCs w:val="false"/>
-          <w:sz w:val="28"/>
-          <w:szCs w:val="28"/>
-          <w:lang w:eastAsia="ru-RU"/>
-        </w:rPr>
-      </w:r>
-    </w:p>
-    <w:p>
-      <w:pPr>
-        <w:pStyle w:val="Normal"/>
-        <w:spacing w:lineRule="auto" w:line="276" w:before="0" w:after="0"/>
-        <w:jc w:val="both"/>
-        <w:rPr>
-          <w:rFonts w:ascii="Times New Roman" w:hAnsi="Times New Roman" w:eastAsia="Times New Roman" w:cs="Times New Roman"/>
-          <w:b w:val="false"/>
-          <w:b w:val="false"/>
-          <w:bCs w:val="false"/>
-          <w:sz w:val="28"/>
-          <w:szCs w:val="28"/>
-          <w:lang w:eastAsia="ru-RU"/>
-        </w:rPr>
-      </w:pPr>
-      <w:r>
-        <w:rPr>
-          <w:rFonts w:eastAsia="Times New Roman" w:cs="Times New Roman" w:ascii="Times New Roman" w:hAnsi="Times New Roman"/>
-          <w:b w:val="false"/>
-          <w:bCs w:val="false"/>
-          <w:sz w:val="28"/>
-          <w:szCs w:val="28"/>
-          <w:lang w:eastAsia="ru-RU"/>
-        </w:rPr>
-      </w:r>
-    </w:p>
-    <w:p>
-      <w:pPr>
-        <w:pStyle w:val="Normal"/>
-        <w:spacing w:lineRule="auto" w:line="276" w:before="0" w:after="0"/>
-        <w:jc w:val="both"/>
-        <w:rPr>
-          <w:rFonts w:ascii="Times New Roman" w:hAnsi="Times New Roman" w:eastAsia="Times New Roman" w:cs="Times New Roman"/>
-          <w:b w:val="false"/>
-          <w:b w:val="false"/>
-          <w:bCs w:val="false"/>
-          <w:sz w:val="28"/>
-          <w:szCs w:val="28"/>
-          <w:lang w:eastAsia="ru-RU"/>
-        </w:rPr>
-      </w:pPr>
-      <w:r>
-        <w:rPr>
-          <w:rFonts w:eastAsia="Times New Roman" w:cs="Times New Roman" w:ascii="Times New Roman" w:hAnsi="Times New Roman"/>
-          <w:b w:val="false"/>
-          <w:bCs w:val="false"/>
-          <w:sz w:val="28"/>
-          <w:szCs w:val="28"/>
-          <w:lang w:eastAsia="ru-RU"/>
-        </w:rPr>
-      </w:r>
-    </w:p>
-    <w:p>
-      <w:pPr>
-        <w:pStyle w:val="Normal"/>
-        <w:spacing w:lineRule="auto" w:line="276" w:before="0" w:after="0"/>
-        <w:jc w:val="both"/>
-        <w:rPr>
-          <w:rFonts w:ascii="Times New Roman" w:hAnsi="Times New Roman" w:eastAsia="Times New Roman" w:cs="Times New Roman"/>
-          <w:b w:val="false"/>
-          <w:b w:val="false"/>
-          <w:bCs w:val="false"/>
-          <w:sz w:val="28"/>
-          <w:szCs w:val="28"/>
-          <w:lang w:eastAsia="ru-RU"/>
-        </w:rPr>
-      </w:pPr>
-      <w:r>
-        <w:rPr>
-          <w:rFonts w:eastAsia="Times New Roman" w:cs="Times New Roman" w:ascii="Times New Roman" w:hAnsi="Times New Roman"/>
-          <w:b w:val="false"/>
-          <w:bCs w:val="false"/>
-          <w:sz w:val="28"/>
-          <w:szCs w:val="28"/>
-          <w:lang w:eastAsia="ru-RU"/>
-        </w:rPr>
-      </w:r>
-    </w:p>
-    <w:p>
-      <w:pPr>
-        <w:pStyle w:val="Normal"/>
-        <w:spacing w:lineRule="auto" w:line="276" w:before="0" w:after="0"/>
-        <w:jc w:val="both"/>
-        <w:rPr>
-          <w:rFonts w:ascii="Times New Roman" w:hAnsi="Times New Roman" w:eastAsia="Times New Roman" w:cs="Times New Roman"/>
-          <w:b w:val="false"/>
-          <w:b w:val="false"/>
-          <w:bCs w:val="false"/>
-          <w:sz w:val="28"/>
-          <w:szCs w:val="28"/>
-          <w:lang w:eastAsia="ru-RU"/>
-        </w:rPr>
-      </w:pPr>
-      <w:r>
-        <w:rPr>
-          <w:rFonts w:eastAsia="Times New Roman" w:cs="Times New Roman" w:ascii="Times New Roman" w:hAnsi="Times New Roman"/>
-          <w:b w:val="false"/>
-          <w:bCs w:val="false"/>
-          <w:sz w:val="28"/>
-          <w:szCs w:val="28"/>
-          <w:lang w:eastAsia="ru-RU"/>
-        </w:rPr>
-      </w:r>
-    </w:p>
-    <w:p>
-      <w:pPr>
-        <w:pStyle w:val="Normal"/>
-        <w:spacing w:lineRule="auto" w:line="276" w:before="0" w:after="0"/>
-        <w:jc w:val="both"/>
-        <w:rPr>
-          <w:rFonts w:ascii="Times New Roman" w:hAnsi="Times New Roman" w:eastAsia="Times New Roman" w:cs="Times New Roman"/>
-          <w:b w:val="false"/>
-          <w:b w:val="false"/>
-          <w:bCs w:val="false"/>
-          <w:sz w:val="28"/>
-          <w:szCs w:val="28"/>
-          <w:lang w:eastAsia="ru-RU"/>
-        </w:rPr>
-      </w:pPr>
-      <w:r>
-        <w:rPr>
-          <w:rFonts w:eastAsia="Times New Roman" w:cs="Times New Roman" w:ascii="Times New Roman" w:hAnsi="Times New Roman"/>
-          <w:b w:val="false"/>
-          <w:bCs w:val="false"/>
-          <w:sz w:val="28"/>
-          <w:szCs w:val="28"/>
-          <w:lang w:eastAsia="ru-RU"/>
-        </w:rPr>
-      </w:r>
-    </w:p>
-    <w:p>
-      <w:pPr>
-        <w:pStyle w:val="Normal"/>
-        <w:spacing w:lineRule="auto" w:line="276" w:before="0" w:after="0"/>
-        <w:jc w:val="both"/>
-        <w:rPr>
-          <w:rFonts w:ascii="Times New Roman" w:hAnsi="Times New Roman" w:eastAsia="Times New Roman" w:cs="Times New Roman"/>
-          <w:b w:val="false"/>
-          <w:b w:val="false"/>
-          <w:bCs w:val="false"/>
-          <w:sz w:val="28"/>
-          <w:szCs w:val="28"/>
-          <w:lang w:eastAsia="ru-RU"/>
-        </w:rPr>
-      </w:pPr>
-      <w:r>
-        <w:rPr>
-          <w:rFonts w:eastAsia="Times New Roman" w:cs="Times New Roman" w:ascii="Times New Roman" w:hAnsi="Times New Roman"/>
-          <w:b w:val="false"/>
-          <w:bCs w:val="false"/>
-          <w:sz w:val="28"/>
-          <w:szCs w:val="28"/>
-          <w:lang w:eastAsia="ru-RU"/>
-        </w:rPr>
-      </w:r>
-    </w:p>
-    <w:p>
-      <w:pPr>
-        <w:pStyle w:val="Normal"/>
-        <w:spacing w:lineRule="auto" w:line="276" w:before="0" w:after="0"/>
-        <w:jc w:val="both"/>
-        <w:rPr>
-          <w:rFonts w:ascii="Times New Roman" w:hAnsi="Times New Roman" w:eastAsia="Times New Roman" w:cs="Times New Roman"/>
-          <w:b w:val="false"/>
-          <w:b w:val="false"/>
-          <w:bCs w:val="false"/>
-          <w:sz w:val="28"/>
-          <w:szCs w:val="28"/>
-          <w:lang w:eastAsia="ru-RU"/>
-        </w:rPr>
-      </w:pPr>
-      <w:r>
-        <w:rPr>
-          <w:rFonts w:eastAsia="Times New Roman" w:cs="Times New Roman" w:ascii="Times New Roman" w:hAnsi="Times New Roman"/>
-          <w:b w:val="false"/>
-          <w:bCs w:val="false"/>
-          <w:sz w:val="28"/>
-          <w:szCs w:val="28"/>
-          <w:lang w:eastAsia="ru-RU"/>
-        </w:rPr>
         <w:drawing>
-          <wp:anchor behindDoc="0" distT="0" distB="0" distL="0" distR="0" simplePos="0" locked="0" layoutInCell="1" allowOverlap="1" relativeHeight="26">
+          <wp:anchor behindDoc="0" distT="0" distB="0" distL="0" distR="0" simplePos="0" locked="0" layoutInCell="1" allowOverlap="1" relativeHeight="24">
             <wp:simplePos x="0" y="0"/>
             <wp:positionH relativeFrom="column">
-              <wp:posOffset>-43180</wp:posOffset>
+              <wp:posOffset>-33020</wp:posOffset>
             </wp:positionH>
             <wp:positionV relativeFrom="paragraph">
-              <wp:posOffset>635</wp:posOffset>
+              <wp:posOffset>5230495</wp:posOffset>
             </wp:positionV>
-            <wp:extent cx="5940425" cy="3113405"/>
+            <wp:extent cx="3888740" cy="3635375"/>
             <wp:effectExtent l="0" t="0" r="0" b="0"/>
-            <wp:wrapSquare wrapText="largest"/>
+            <wp:wrapTopAndBottom/>
             <wp:docPr id="22" name="Изображение15" descr=""/>
             <wp:cNvGraphicFramePr>
               <a:graphicFrameLocks xmlns:a="http://schemas.openxmlformats.org/drawingml/2006/main" noChangeAspect="1"/>
@@ -6010,7 +5413,6 @@
                   </pic:nvPicPr>
                   <pic:blipFill>
                     <a:blip r:embed="rId22"/>
-                    <a:srcRect l="0" t="0" r="0" b="27660"/>
                     <a:stretch>
                       <a:fillRect/>
                     </a:stretch>
@@ -6018,7 +5420,7 @@
                   <pic:spPr bwMode="auto">
                     <a:xfrm>
                       <a:off x="0" y="0"/>
-                      <a:ext cx="5940425" cy="3113405"/>
+                      <a:ext cx="3888740" cy="3635375"/>
                     </a:xfrm>
                     <a:prstGeom prst="rect">
                       <a:avLst/>
@@ -6055,8 +5457,34 @@
           <w:szCs w:val="28"/>
           <w:lang w:eastAsia="ru-RU"/>
         </w:rPr>
+      </w:r>
+    </w:p>
+    <w:p>
+      <w:pPr>
+        <w:pStyle w:val="Normal"/>
+        <w:spacing w:lineRule="auto" w:line="276" w:before="0" w:after="0"/>
+        <w:jc w:val="both"/>
+        <w:rPr>
+          <w:rFonts w:ascii="Times New Roman" w:hAnsi="Times New Roman" w:eastAsia="Times New Roman" w:cs="Times New Roman"/>
+          <w:b w:val="false"/>
+          <w:b w:val="false"/>
+          <w:bCs w:val="false"/>
+          <w:sz w:val="28"/>
+          <w:szCs w:val="28"/>
+          <w:lang w:eastAsia="ru-RU"/>
+        </w:rPr>
+      </w:pPr>
+      <w:r>
+        <w:rPr>
+          <w:rFonts w:eastAsia="Times New Roman" w:cs="Times New Roman" w:ascii="Times New Roman" w:hAnsi="Times New Roman"/>
+          <w:b w:val="false"/>
+          <w:bCs w:val="false"/>
+          <w:sz w:val="28"/>
+          <w:szCs w:val="28"/>
+          <w:lang w:eastAsia="ru-RU"/>
+        </w:rPr>
         <w:drawing>
-          <wp:anchor behindDoc="0" distT="0" distB="0" distL="0" distR="0" simplePos="0" locked="0" layoutInCell="1" allowOverlap="1" relativeHeight="27">
+          <wp:anchor behindDoc="0" distT="0" distB="0" distL="0" distR="0" simplePos="0" locked="0" layoutInCell="1" allowOverlap="1" relativeHeight="25">
             <wp:simplePos x="0" y="0"/>
             <wp:positionH relativeFrom="column">
               <wp:align>left</wp:align>
@@ -6064,7 +5492,7 @@
             <wp:positionV relativeFrom="paragraph">
               <wp:posOffset>635</wp:posOffset>
             </wp:positionV>
-            <wp:extent cx="4705350" cy="5685790"/>
+            <wp:extent cx="5113020" cy="5681345"/>
             <wp:effectExtent l="0" t="0" r="0" b="0"/>
             <wp:wrapTopAndBottom/>
             <wp:docPr id="23" name="Изображение23" descr=""/>
@@ -6089,7 +5517,7 @@
                   <pic:spPr bwMode="auto">
                     <a:xfrm>
                       <a:off x="0" y="0"/>
-                      <a:ext cx="4705350" cy="5685790"/>
+                      <a:ext cx="5113020" cy="5681345"/>
                     </a:xfrm>
                     <a:prstGeom prst="rect">
                       <a:avLst/>
@@ -6101,18 +5529,18 @@
           </wp:anchor>
         </w:drawing>
         <w:drawing>
-          <wp:anchor behindDoc="0" distT="0" distB="0" distL="0" distR="0" simplePos="0" locked="0" layoutInCell="1" allowOverlap="1" relativeHeight="28">
+          <wp:anchor behindDoc="0" distT="0" distB="0" distL="0" distR="0" simplePos="0" locked="0" layoutInCell="1" allowOverlap="1" relativeHeight="26">
             <wp:simplePos x="0" y="0"/>
             <wp:positionH relativeFrom="column">
-              <wp:posOffset>17145</wp:posOffset>
+              <wp:posOffset>0</wp:posOffset>
             </wp:positionH>
             <wp:positionV relativeFrom="paragraph">
-              <wp:posOffset>5732780</wp:posOffset>
+              <wp:posOffset>5680710</wp:posOffset>
             </wp:positionV>
-            <wp:extent cx="4791710" cy="4157980"/>
+            <wp:extent cx="3431540" cy="2505710"/>
             <wp:effectExtent l="0" t="0" r="0" b="0"/>
             <wp:wrapTopAndBottom/>
-            <wp:docPr id="24" name="Изображение24" descr=""/>
+            <wp:docPr id="24" name="Изображение26" descr=""/>
             <wp:cNvGraphicFramePr>
               <a:graphicFrameLocks xmlns:a="http://schemas.openxmlformats.org/drawingml/2006/main" noChangeAspect="1"/>
             </wp:cNvGraphicFramePr>
@@ -6120,14 +5548,13 @@
               <a:graphicData uri="http://schemas.openxmlformats.org/drawingml/2006/picture">
                 <pic:pic xmlns:pic="http://schemas.openxmlformats.org/drawingml/2006/picture">
                   <pic:nvPicPr>
-                    <pic:cNvPr id="24" name="Изображение24" descr=""/>
+                    <pic:cNvPr id="24" name="Изображение26" descr=""/>
                     <pic:cNvPicPr>
                       <a:picLocks noChangeAspect="1" noChangeArrowheads="1"/>
                     </pic:cNvPicPr>
                   </pic:nvPicPr>
                   <pic:blipFill>
                     <a:blip r:embed="rId24"/>
-                    <a:srcRect l="0" t="0" r="0" b="18347"/>
                     <a:stretch>
                       <a:fillRect/>
                     </a:stretch>
@@ -6135,7 +5562,7 @@
                   <pic:spPr bwMode="auto">
                     <a:xfrm>
                       <a:off x="0" y="0"/>
-                      <a:ext cx="4791710" cy="4157980"/>
+                      <a:ext cx="3431540" cy="2505710"/>
                     </a:xfrm>
                     <a:prstGeom prst="rect">
                       <a:avLst/>
@@ -6172,19 +5599,71 @@
           <w:szCs w:val="28"/>
           <w:lang w:eastAsia="ru-RU"/>
         </w:rPr>
+      </w:r>
+    </w:p>
+    <w:p>
+      <w:pPr>
+        <w:pStyle w:val="Normal"/>
+        <w:spacing w:lineRule="auto" w:line="276" w:before="0" w:after="0"/>
+        <w:jc w:val="both"/>
+        <w:rPr>
+          <w:rFonts w:ascii="Times New Roman" w:hAnsi="Times New Roman" w:eastAsia="Times New Roman" w:cs="Times New Roman"/>
+          <w:b w:val="false"/>
+          <w:b w:val="false"/>
+          <w:bCs w:val="false"/>
+          <w:sz w:val="28"/>
+          <w:szCs w:val="28"/>
+          <w:lang w:eastAsia="ru-RU"/>
+        </w:rPr>
+      </w:pPr>
+      <w:r>
+        <w:rPr>
+          <w:rFonts w:eastAsia="Times New Roman" w:cs="Times New Roman" w:ascii="Times New Roman" w:hAnsi="Times New Roman"/>
+          <w:b w:val="false"/>
+          <w:bCs w:val="false"/>
+          <w:sz w:val="28"/>
+          <w:szCs w:val="28"/>
+          <w:lang w:eastAsia="ru-RU"/>
+        </w:rPr>
+      </w:r>
+    </w:p>
+    <w:p>
+      <w:pPr>
+        <w:pStyle w:val="Normal"/>
+        <w:spacing w:lineRule="auto" w:line="276" w:before="0" w:after="0"/>
+        <w:jc w:val="both"/>
+        <w:rPr>
+          <w:rFonts w:ascii="Times New Roman" w:hAnsi="Times New Roman" w:eastAsia="Times New Roman" w:cs="Times New Roman"/>
+          <w:b w:val="false"/>
+          <w:b w:val="false"/>
+          <w:bCs w:val="false"/>
+          <w:sz w:val="28"/>
+          <w:szCs w:val="28"/>
+          <w:lang w:eastAsia="ru-RU"/>
+        </w:rPr>
+      </w:pPr>
+      <w:r>
+        <w:rPr>
+          <w:rFonts w:eastAsia="Times New Roman" w:cs="Times New Roman" w:ascii="Times New Roman" w:hAnsi="Times New Roman"/>
+          <w:b w:val="false"/>
+          <w:bCs w:val="false"/>
+          <w:sz w:val="28"/>
+          <w:szCs w:val="28"/>
+          <w:lang w:eastAsia="ru-RU"/>
+        </w:rPr>
         <w:drawing>
-          <wp:anchor behindDoc="0" distT="0" distB="0" distL="0" distR="0" simplePos="0" locked="0" layoutInCell="1" allowOverlap="1" relativeHeight="29">
+          <wp:anchor behindDoc="0" distT="0" distB="0" distL="0" distR="0" simplePos="0" locked="0" layoutInCell="1" allowOverlap="1" relativeHeight="20">
             <wp:simplePos x="0" y="0"/>
             <wp:positionH relativeFrom="column">
-              <wp:posOffset>0</wp:posOffset>
+              <wp:posOffset>17145</wp:posOffset>
             </wp:positionH>
             <wp:positionV relativeFrom="paragraph">
-              <wp:posOffset>53975</wp:posOffset>
+              <wp:posOffset>5732780</wp:posOffset>
             </wp:positionV>
-            <wp:extent cx="5328285" cy="1095375"/>
+            <wp:extent cx="14605" cy="0"/>
             <wp:effectExtent l="0" t="0" r="0" b="0"/>
             <wp:wrapTopAndBottom/>
-            <wp:docPr id="25" name="Изображение26" descr=""/>
+            <wp:docPr id="25" name="Изображение24" descr=""/>
             <wp:cNvGraphicFramePr>
               <a:graphicFrameLocks xmlns:a="http://schemas.openxmlformats.org/drawingml/2006/main" noChangeAspect="1"/>
             </wp:cNvGraphicFramePr>
@@ -6192,14 +5671,14 @@
               <a:graphicData uri="http://schemas.openxmlformats.org/drawingml/2006/picture">
                 <pic:pic xmlns:pic="http://schemas.openxmlformats.org/drawingml/2006/picture">
                   <pic:nvPicPr>
-                    <pic:cNvPr id="25" name="Изображение26" descr=""/>
+                    <pic:cNvPr id="25" name="Изображение24" descr=""/>
                     <pic:cNvPicPr>
                       <a:picLocks noChangeAspect="1" noChangeArrowheads="1"/>
                     </pic:cNvPicPr>
                   </pic:nvPicPr>
                   <pic:blipFill>
                     <a:blip r:embed="rId25"/>
-                    <a:srcRect l="0" t="80986" r="0" b="-9"/>
+                    <a:srcRect l="0" t="0" r="0" b="18347"/>
                     <a:stretch>
                       <a:fillRect/>
                     </a:stretch>
@@ -6207,7 +5686,7 @@
                   <pic:spPr bwMode="auto">
                     <a:xfrm>
                       <a:off x="0" y="0"/>
-                      <a:ext cx="5328285" cy="1095375"/>
+                      <a:ext cx="14605" cy="-4653280"/>
                     </a:xfrm>
                     <a:prstGeom prst="rect">
                       <a:avLst/>
@@ -6272,7 +5751,7 @@
           <w:lang w:eastAsia="ru-RU"/>
         </w:rPr>
         <w:drawing>
-          <wp:anchor behindDoc="0" distT="0" distB="0" distL="0" distR="0" simplePos="0" locked="0" layoutInCell="1" allowOverlap="1" relativeHeight="9">
+          <wp:anchor behindDoc="0" distT="0" distB="0" distL="0" distR="0" simplePos="0" locked="0" layoutInCell="1" allowOverlap="1" relativeHeight="27">
             <wp:simplePos x="0" y="0"/>
             <wp:positionH relativeFrom="column">
               <wp:align>left</wp:align>
@@ -6280,7 +5759,7 @@
             <wp:positionV relativeFrom="paragraph">
               <wp:posOffset>635</wp:posOffset>
             </wp:positionV>
-            <wp:extent cx="5168900" cy="3177540"/>
+            <wp:extent cx="4567555" cy="2007235"/>
             <wp:effectExtent l="0" t="0" r="0" b="0"/>
             <wp:wrapTopAndBottom/>
             <wp:docPr id="26" name="Изображение16" descr=""/>
@@ -6305,7 +5784,7 @@
                   <pic:spPr bwMode="auto">
                     <a:xfrm>
                       <a:off x="0" y="0"/>
-                      <a:ext cx="5168900" cy="3177540"/>
+                      <a:ext cx="4567555" cy="2007235"/>
                     </a:xfrm>
                     <a:prstGeom prst="rect">
                       <a:avLst/>
@@ -6342,32 +5821,6 @@
           <w:szCs w:val="28"/>
           <w:lang w:eastAsia="ru-RU"/>
         </w:rPr>
-      </w:r>
-    </w:p>
-    <w:p>
-      <w:pPr>
-        <w:pStyle w:val="Normal"/>
-        <w:spacing w:lineRule="auto" w:line="276" w:before="0" w:after="0"/>
-        <w:jc w:val="both"/>
-        <w:rPr>
-          <w:rFonts w:ascii="Times New Roman" w:hAnsi="Times New Roman" w:eastAsia="Times New Roman" w:cs="Times New Roman"/>
-          <w:b w:val="false"/>
-          <w:b w:val="false"/>
-          <w:bCs w:val="false"/>
-          <w:sz w:val="28"/>
-          <w:szCs w:val="28"/>
-          <w:lang w:eastAsia="ru-RU"/>
-        </w:rPr>
-      </w:pPr>
-      <w:r>
-        <w:rPr>
-          <w:rFonts w:eastAsia="Times New Roman" w:cs="Times New Roman" w:ascii="Times New Roman" w:hAnsi="Times New Roman"/>
-          <w:b w:val="false"/>
-          <w:bCs w:val="false"/>
-          <w:sz w:val="28"/>
-          <w:szCs w:val="28"/>
-          <w:lang w:eastAsia="ru-RU"/>
-        </w:rPr>
         <w:t>Набрана комбинация Ctrl-</w:t>
       </w:r>
       <w:r>
@@ -6418,7 +5871,7 @@
           <w:lang w:eastAsia="ru-RU"/>
         </w:rPr>
         <w:drawing>
-          <wp:anchor behindDoc="0" distT="0" distB="0" distL="0" distR="0" simplePos="0" locked="0" layoutInCell="1" allowOverlap="1" relativeHeight="10">
+          <wp:anchor behindDoc="0" distT="0" distB="0" distL="0" distR="0" simplePos="0" locked="0" layoutInCell="1" allowOverlap="1" relativeHeight="28">
             <wp:simplePos x="0" y="0"/>
             <wp:positionH relativeFrom="column">
               <wp:align>left</wp:align>
@@ -6426,7 +5879,7 @@
             <wp:positionV relativeFrom="paragraph">
               <wp:posOffset>635</wp:posOffset>
             </wp:positionV>
-            <wp:extent cx="5116195" cy="3089910"/>
+            <wp:extent cx="4540885" cy="1940560"/>
             <wp:effectExtent l="0" t="0" r="0" b="0"/>
             <wp:wrapSquare wrapText="largest"/>
             <wp:docPr id="27" name="Изображение17" descr=""/>
@@ -6451,7 +5904,7 @@
                   <pic:spPr bwMode="auto">
                     <a:xfrm>
                       <a:off x="0" y="0"/>
-                      <a:ext cx="5116195" cy="3089910"/>
+                      <a:ext cx="4540885" cy="1940560"/>
                     </a:xfrm>
                     <a:prstGeom prst="rect">
                       <a:avLst/>
@@ -6722,136 +6175,6 @@
           <w:szCs w:val="28"/>
           <w:lang w:eastAsia="ru-RU"/>
         </w:rPr>
-      </w:r>
-    </w:p>
-    <w:p>
-      <w:pPr>
-        <w:pStyle w:val="Normal"/>
-        <w:spacing w:lineRule="auto" w:line="276" w:before="0" w:after="0"/>
-        <w:jc w:val="both"/>
-        <w:rPr>
-          <w:rFonts w:ascii="Times New Roman" w:hAnsi="Times New Roman" w:eastAsia="Times New Roman" w:cs="Times New Roman"/>
-          <w:b w:val="false"/>
-          <w:b w:val="false"/>
-          <w:bCs w:val="false"/>
-          <w:sz w:val="28"/>
-          <w:szCs w:val="28"/>
-          <w:lang w:eastAsia="ru-RU"/>
-        </w:rPr>
-      </w:pPr>
-      <w:r>
-        <w:rPr>
-          <w:rFonts w:eastAsia="Times New Roman" w:cs="Times New Roman" w:ascii="Times New Roman" w:hAnsi="Times New Roman"/>
-          <w:b w:val="false"/>
-          <w:bCs w:val="false"/>
-          <w:sz w:val="28"/>
-          <w:szCs w:val="28"/>
-          <w:lang w:eastAsia="ru-RU"/>
-        </w:rPr>
-      </w:r>
-    </w:p>
-    <w:p>
-      <w:pPr>
-        <w:pStyle w:val="Normal"/>
-        <w:spacing w:lineRule="auto" w:line="276" w:before="0" w:after="0"/>
-        <w:jc w:val="both"/>
-        <w:rPr>
-          <w:rFonts w:ascii="Times New Roman" w:hAnsi="Times New Roman" w:eastAsia="Times New Roman" w:cs="Times New Roman"/>
-          <w:b w:val="false"/>
-          <w:b w:val="false"/>
-          <w:bCs w:val="false"/>
-          <w:sz w:val="28"/>
-          <w:szCs w:val="28"/>
-          <w:lang w:eastAsia="ru-RU"/>
-        </w:rPr>
-      </w:pPr>
-      <w:r>
-        <w:rPr>
-          <w:rFonts w:eastAsia="Times New Roman" w:cs="Times New Roman" w:ascii="Times New Roman" w:hAnsi="Times New Roman"/>
-          <w:b w:val="false"/>
-          <w:bCs w:val="false"/>
-          <w:sz w:val="28"/>
-          <w:szCs w:val="28"/>
-          <w:lang w:eastAsia="ru-RU"/>
-        </w:rPr>
-      </w:r>
-    </w:p>
-    <w:p>
-      <w:pPr>
-        <w:pStyle w:val="Normal"/>
-        <w:spacing w:lineRule="auto" w:line="276" w:before="0" w:after="0"/>
-        <w:jc w:val="both"/>
-        <w:rPr>
-          <w:rFonts w:ascii="Times New Roman" w:hAnsi="Times New Roman" w:eastAsia="Times New Roman" w:cs="Times New Roman"/>
-          <w:b w:val="false"/>
-          <w:b w:val="false"/>
-          <w:bCs w:val="false"/>
-          <w:sz w:val="28"/>
-          <w:szCs w:val="28"/>
-          <w:lang w:eastAsia="ru-RU"/>
-        </w:rPr>
-      </w:pPr>
-      <w:r>
-        <w:rPr>
-          <w:rFonts w:eastAsia="Times New Roman" w:cs="Times New Roman" w:ascii="Times New Roman" w:hAnsi="Times New Roman"/>
-          <w:b w:val="false"/>
-          <w:bCs w:val="false"/>
-          <w:sz w:val="28"/>
-          <w:szCs w:val="28"/>
-          <w:lang w:eastAsia="ru-RU"/>
-        </w:rPr>
-      </w:r>
-    </w:p>
-    <w:p>
-      <w:pPr>
-        <w:pStyle w:val="Normal"/>
-        <w:spacing w:lineRule="auto" w:line="276" w:before="0" w:after="0"/>
-        <w:jc w:val="both"/>
-        <w:rPr>
-          <w:rFonts w:ascii="Times New Roman" w:hAnsi="Times New Roman" w:eastAsia="Times New Roman" w:cs="Times New Roman"/>
-          <w:b w:val="false"/>
-          <w:b w:val="false"/>
-          <w:bCs w:val="false"/>
-          <w:sz w:val="28"/>
-          <w:szCs w:val="28"/>
-          <w:lang w:eastAsia="ru-RU"/>
-        </w:rPr>
-      </w:pPr>
-      <w:r>
-        <w:rPr>
-          <w:rFonts w:eastAsia="Times New Roman" w:cs="Times New Roman" w:ascii="Times New Roman" w:hAnsi="Times New Roman"/>
-          <w:b w:val="false"/>
-          <w:bCs w:val="false"/>
-          <w:sz w:val="28"/>
-          <w:szCs w:val="28"/>
-          <w:lang w:eastAsia="ru-RU"/>
-        </w:rPr>
-      </w:r>
-    </w:p>
-    <w:p>
-      <w:pPr>
-        <w:pStyle w:val="Normal"/>
-        <w:spacing w:lineRule="auto" w:line="276" w:before="0" w:after="0"/>
-        <w:jc w:val="both"/>
-        <w:rPr>
-          <w:rFonts w:ascii="Times New Roman" w:hAnsi="Times New Roman" w:eastAsia="Times New Roman" w:cs="Times New Roman"/>
-          <w:b w:val="false"/>
-          <w:b w:val="false"/>
-          <w:bCs w:val="false"/>
-          <w:sz w:val="28"/>
-          <w:szCs w:val="28"/>
-          <w:lang w:eastAsia="ru-RU"/>
-        </w:rPr>
-      </w:pPr>
-      <w:r>
-        <w:rPr>
-          <w:rFonts w:eastAsia="Times New Roman" w:cs="Times New Roman" w:ascii="Times New Roman" w:hAnsi="Times New Roman"/>
-          <w:b w:val="false"/>
-          <w:bCs w:val="false"/>
-          <w:sz w:val="28"/>
-          <w:szCs w:val="28"/>
-          <w:lang w:eastAsia="ru-RU"/>
-        </w:rPr>
         <w:t>Набран</w:t>
       </w:r>
       <w:r>
@@ -6946,7 +6269,7 @@
           <w:lang w:eastAsia="ru-RU"/>
         </w:rPr>
         <w:drawing>
-          <wp:anchor behindDoc="0" distT="0" distB="0" distL="0" distR="0" simplePos="0" locked="0" layoutInCell="1" allowOverlap="1" relativeHeight="11">
+          <wp:anchor behindDoc="0" distT="0" distB="0" distL="0" distR="0" simplePos="0" locked="0" layoutInCell="1" allowOverlap="1" relativeHeight="29">
             <wp:simplePos x="0" y="0"/>
             <wp:positionH relativeFrom="column">
               <wp:align>left</wp:align>
@@ -6954,7 +6277,7 @@
             <wp:positionV relativeFrom="paragraph">
               <wp:posOffset>635</wp:posOffset>
             </wp:positionV>
-            <wp:extent cx="5011420" cy="3402965"/>
+            <wp:extent cx="4528185" cy="2508250"/>
             <wp:effectExtent l="0" t="0" r="0" b="0"/>
             <wp:wrapSquare wrapText="largest"/>
             <wp:docPr id="28" name="Изображение18" descr=""/>
@@ -6979,7 +6302,7 @@
                   <pic:spPr bwMode="auto">
                     <a:xfrm>
                       <a:off x="0" y="0"/>
-                      <a:ext cx="5011420" cy="3402965"/>
+                      <a:ext cx="4528185" cy="2508250"/>
                     </a:xfrm>
                     <a:prstGeom prst="rect">
                       <a:avLst/>
@@ -6990,6 +6313,32 @@
             </a:graphic>
           </wp:anchor>
         </w:drawing>
+      </w:r>
+    </w:p>
+    <w:p>
+      <w:pPr>
+        <w:pStyle w:val="Normal"/>
+        <w:spacing w:lineRule="auto" w:line="276" w:before="0" w:after="0"/>
+        <w:jc w:val="both"/>
+        <w:rPr>
+          <w:rFonts w:ascii="Times New Roman" w:hAnsi="Times New Roman" w:eastAsia="Times New Roman" w:cs="Times New Roman"/>
+          <w:b w:val="false"/>
+          <w:b w:val="false"/>
+          <w:bCs w:val="false"/>
+          <w:sz w:val="28"/>
+          <w:szCs w:val="28"/>
+          <w:lang w:eastAsia="ru-RU"/>
+        </w:rPr>
+      </w:pPr>
+      <w:r>
+        <w:rPr>
+          <w:rFonts w:eastAsia="Times New Roman" w:cs="Times New Roman" w:ascii="Times New Roman" w:hAnsi="Times New Roman"/>
+          <w:b w:val="false"/>
+          <w:bCs w:val="false"/>
+          <w:sz w:val="28"/>
+          <w:szCs w:val="28"/>
+          <w:lang w:eastAsia="ru-RU"/>
+        </w:rPr>
       </w:r>
     </w:p>
     <w:sectPr>

</xml_diff>